<commit_message>
Got rid of recursion
</commit_message>
<xml_diff>
--- a/reports/report_lr1.docx
+++ b/reports/report_lr1.docx
@@ -766,8 +766,3146 @@
         </w:rPr>
         <w:t>Проверить, соответствует ли формула правилам формул, имеющих вид ДНФ.</w:t>
       </w:r>
+    </w:p>
+    <w:p>
+      <w:pPr>
+        <w:rPr>
+          <w:rFonts w:ascii="Times New Roman" w:hAnsi="Times New Roman" w:cs="Times New Roman"/>
+          <w:sz w:val="28"/>
+          <w:szCs w:val="28"/>
+        </w:rPr>
+      </w:pPr>
+    </w:p>
+    <w:p>
+      <w:pPr>
+        <w:rPr>
+          <w:rFonts w:ascii="Times New Roman" w:hAnsi="Times New Roman" w:cs="Times New Roman"/>
+          <w:b/>
+          <w:bCs/>
+          <w:sz w:val="28"/>
+          <w:szCs w:val="28"/>
+        </w:rPr>
+      </w:pPr>
+      <w:r>
+        <w:rPr>
+          <w:rFonts w:ascii="Times New Roman" w:hAnsi="Times New Roman" w:cs="Times New Roman"/>
+          <w:b/>
+          <w:bCs/>
+          <w:sz w:val="28"/>
+          <w:szCs w:val="28"/>
+        </w:rPr>
+        <w:t>Теоретические сведения</w:t>
+      </w:r>
+    </w:p>
+    <w:p>
+      <w:pPr>
+        <w:rPr>
+          <w:rFonts w:ascii="Times New Roman" w:hAnsi="Times New Roman" w:cs="Times New Roman"/>
+          <w:b/>
+          <w:bCs/>
+          <w:sz w:val="28"/>
+          <w:szCs w:val="28"/>
+        </w:rPr>
+      </w:pPr>
+    </w:p>
+    <w:p>
+      <w:pPr>
+        <w:spacing w:before="240" w:after="240"/>
+        <w:jc w:val="both"/>
+        <w:rPr>
+          <w:rFonts w:ascii="Times New Roman" w:eastAsia="Times New Roman" w:hAnsi="Times New Roman" w:cs="Times New Roman"/>
+          <w:sz w:val="28"/>
+          <w:szCs w:val="28"/>
+        </w:rPr>
+      </w:pPr>
+      <w:r>
+        <w:rPr>
+          <w:rFonts w:ascii="Times New Roman" w:eastAsia="Times New Roman" w:hAnsi="Times New Roman" w:cs="Times New Roman"/>
+          <w:i/>
+          <w:sz w:val="28"/>
+          <w:szCs w:val="28"/>
+        </w:rPr>
+        <w:t>Алфавит языка логики высказываний</w:t>
+      </w:r>
+      <w:r>
+        <w:rPr>
+          <w:rFonts w:ascii="Times New Roman" w:eastAsia="Times New Roman" w:hAnsi="Times New Roman" w:cs="Times New Roman"/>
+          <w:sz w:val="28"/>
+          <w:szCs w:val="28"/>
+        </w:rPr>
+        <w:t xml:space="preserve"> — алфавит, включающий символы логических констант и логических связок, символы для обозначения высказываний, скобки для указания приоритета операций (45 символов: 2 логических константы, десятичные цифры, заглавные буквы латинского алфавита для обозначения высказываний, 5 логических связок).</w:t>
+      </w:r>
+    </w:p>
+    <w:p>
+      <w:pPr>
+        <w:spacing w:before="240" w:after="240"/>
+        <w:jc w:val="both"/>
+        <w:rPr>
+          <w:rFonts w:ascii="Times New Roman" w:eastAsia="Times New Roman" w:hAnsi="Times New Roman" w:cs="Times New Roman"/>
+          <w:sz w:val="28"/>
+          <w:szCs w:val="28"/>
+        </w:rPr>
+      </w:pPr>
+      <w:r>
+        <w:rPr>
+          <w:rFonts w:ascii="Times New Roman" w:eastAsia="Times New Roman" w:hAnsi="Times New Roman" w:cs="Times New Roman"/>
+          <w:i/>
+          <w:sz w:val="28"/>
+          <w:szCs w:val="28"/>
+        </w:rPr>
+        <w:t>Алфавит</w:t>
+      </w:r>
+      <w:r>
+        <w:rPr>
+          <w:rFonts w:ascii="Times New Roman" w:eastAsia="Times New Roman" w:hAnsi="Times New Roman" w:cs="Times New Roman"/>
+          <w:sz w:val="28"/>
+          <w:szCs w:val="28"/>
+        </w:rPr>
+        <w:t xml:space="preserve"> – конечное или счетное множество символов.</w:t>
+      </w:r>
+    </w:p>
+    <w:p>
+      <w:pPr>
+        <w:spacing w:before="240" w:after="240"/>
+        <w:jc w:val="both"/>
+        <w:rPr>
+          <w:rFonts w:ascii="Times New Roman" w:eastAsia="Times New Roman" w:hAnsi="Times New Roman" w:cs="Times New Roman"/>
+          <w:sz w:val="28"/>
+          <w:szCs w:val="28"/>
+        </w:rPr>
+      </w:pPr>
+      <w:r>
+        <w:rPr>
+          <w:rFonts w:ascii="Times New Roman" w:eastAsia="Times New Roman" w:hAnsi="Times New Roman" w:cs="Times New Roman"/>
+          <w:i/>
+          <w:sz w:val="28"/>
+          <w:szCs w:val="28"/>
+        </w:rPr>
+        <w:t>Множество</w:t>
+      </w:r>
+      <w:r>
+        <w:rPr>
+          <w:rFonts w:ascii="Times New Roman" w:eastAsia="Times New Roman" w:hAnsi="Times New Roman" w:cs="Times New Roman"/>
+          <w:sz w:val="28"/>
+          <w:szCs w:val="28"/>
+        </w:rPr>
+        <w:t xml:space="preserve"> — абстрактная сущность, непосредственно связывающая одну или несколько сущностей в целое.</w:t>
+      </w:r>
+    </w:p>
+    <w:p>
+      <w:pPr>
+        <w:spacing w:before="240" w:after="240"/>
+        <w:jc w:val="both"/>
+        <w:rPr>
+          <w:rFonts w:ascii="Times New Roman" w:eastAsia="Times New Roman" w:hAnsi="Times New Roman" w:cs="Times New Roman"/>
+          <w:sz w:val="28"/>
+          <w:szCs w:val="28"/>
+        </w:rPr>
+      </w:pPr>
+      <w:r>
+        <w:rPr>
+          <w:rFonts w:ascii="Times New Roman" w:eastAsia="Times New Roman" w:hAnsi="Times New Roman" w:cs="Times New Roman"/>
+          <w:i/>
+          <w:sz w:val="28"/>
+          <w:szCs w:val="28"/>
+        </w:rPr>
+        <w:t>Абстрактный</w:t>
+      </w:r>
+      <w:r>
+        <w:rPr>
+          <w:rFonts w:ascii="Times New Roman" w:eastAsia="Times New Roman" w:hAnsi="Times New Roman" w:cs="Times New Roman"/>
+          <w:sz w:val="28"/>
+          <w:szCs w:val="28"/>
+        </w:rPr>
+        <w:t xml:space="preserve"> — существующий во внутренней памяти субъекта.</w:t>
+      </w:r>
+    </w:p>
+    <w:p>
+      <w:pPr>
+        <w:spacing w:before="240" w:after="240"/>
+        <w:jc w:val="both"/>
+        <w:rPr>
+          <w:rFonts w:ascii="Times New Roman" w:eastAsia="Times New Roman" w:hAnsi="Times New Roman" w:cs="Times New Roman"/>
+          <w:sz w:val="28"/>
+          <w:szCs w:val="28"/>
+        </w:rPr>
+      </w:pPr>
+      <w:r>
+        <w:rPr>
+          <w:rFonts w:ascii="Times New Roman" w:eastAsia="Times New Roman" w:hAnsi="Times New Roman" w:cs="Times New Roman"/>
+          <w:i/>
+          <w:sz w:val="28"/>
+          <w:szCs w:val="28"/>
+        </w:rPr>
+        <w:t>Субъект</w:t>
+      </w:r>
+      <w:r>
+        <w:rPr>
+          <w:rFonts w:ascii="Times New Roman" w:eastAsia="Times New Roman" w:hAnsi="Times New Roman" w:cs="Times New Roman"/>
+          <w:sz w:val="28"/>
+          <w:szCs w:val="28"/>
+        </w:rPr>
+        <w:t xml:space="preserve"> — носитель действия.</w:t>
+      </w:r>
+    </w:p>
+    <w:p>
+      <w:pPr>
+        <w:spacing w:before="240" w:after="240"/>
+        <w:jc w:val="both"/>
+        <w:rPr>
+          <w:rFonts w:ascii="Times New Roman" w:eastAsia="Times New Roman" w:hAnsi="Times New Roman" w:cs="Times New Roman"/>
+          <w:sz w:val="28"/>
+          <w:szCs w:val="28"/>
+        </w:rPr>
+      </w:pPr>
+      <w:r>
+        <w:rPr>
+          <w:rFonts w:ascii="Times New Roman" w:eastAsia="Times New Roman" w:hAnsi="Times New Roman" w:cs="Times New Roman"/>
+          <w:i/>
+          <w:sz w:val="28"/>
+          <w:szCs w:val="28"/>
+        </w:rPr>
+        <w:t>Действие</w:t>
+      </w:r>
+      <w:r>
+        <w:rPr>
+          <w:rFonts w:ascii="Times New Roman" w:eastAsia="Times New Roman" w:hAnsi="Times New Roman" w:cs="Times New Roman"/>
+          <w:sz w:val="28"/>
+          <w:szCs w:val="28"/>
+        </w:rPr>
+        <w:t xml:space="preserve"> — явление, которое имеет событие, предшествующее всем остальным событиям.</w:t>
+      </w:r>
+    </w:p>
+    <w:p>
+      <w:pPr>
+        <w:spacing w:before="240" w:after="240"/>
+        <w:jc w:val="both"/>
+        <w:rPr>
+          <w:rFonts w:ascii="Times New Roman" w:eastAsia="Times New Roman" w:hAnsi="Times New Roman" w:cs="Times New Roman"/>
+          <w:sz w:val="28"/>
+          <w:szCs w:val="28"/>
+        </w:rPr>
+      </w:pPr>
+      <w:r>
+        <w:rPr>
+          <w:rFonts w:ascii="Times New Roman" w:eastAsia="Times New Roman" w:hAnsi="Times New Roman" w:cs="Times New Roman"/>
+          <w:i/>
+          <w:sz w:val="28"/>
+          <w:szCs w:val="28"/>
+        </w:rPr>
+        <w:t>Целое</w:t>
+      </w:r>
+      <w:r>
+        <w:rPr>
+          <w:rFonts w:ascii="Times New Roman" w:eastAsia="Times New Roman" w:hAnsi="Times New Roman" w:cs="Times New Roman"/>
+          <w:sz w:val="28"/>
+          <w:szCs w:val="28"/>
+        </w:rPr>
+        <w:t xml:space="preserve"> — отнесенное к себе или к своим частям.</w:t>
+      </w:r>
+    </w:p>
+    <w:p>
+      <w:pPr>
+        <w:spacing w:before="240" w:after="240"/>
+        <w:jc w:val="both"/>
+        <w:rPr>
+          <w:rFonts w:ascii="Times New Roman" w:eastAsia="Times New Roman" w:hAnsi="Times New Roman" w:cs="Times New Roman"/>
+          <w:sz w:val="28"/>
+          <w:szCs w:val="28"/>
+        </w:rPr>
+      </w:pPr>
+      <w:r>
+        <w:rPr>
+          <w:rFonts w:ascii="Times New Roman" w:eastAsia="Times New Roman" w:hAnsi="Times New Roman" w:cs="Times New Roman"/>
+          <w:i/>
+          <w:sz w:val="28"/>
+          <w:szCs w:val="28"/>
+        </w:rPr>
+        <w:t>Отношение</w:t>
+      </w:r>
+      <w:r>
+        <w:rPr>
+          <w:rFonts w:ascii="Times New Roman" w:eastAsia="Times New Roman" w:hAnsi="Times New Roman" w:cs="Times New Roman"/>
+          <w:sz w:val="28"/>
+          <w:szCs w:val="28"/>
+        </w:rPr>
+        <w:t xml:space="preserve"> — множество связок.</w:t>
+      </w:r>
+    </w:p>
+    <w:p>
+      <w:pPr>
+        <w:spacing w:before="240" w:after="240"/>
+        <w:jc w:val="both"/>
+        <w:rPr>
+          <w:rFonts w:ascii="Times New Roman" w:eastAsia="Times New Roman" w:hAnsi="Times New Roman" w:cs="Times New Roman"/>
+          <w:sz w:val="28"/>
+          <w:szCs w:val="28"/>
+        </w:rPr>
+      </w:pPr>
+      <w:r>
+        <w:rPr>
+          <w:rFonts w:ascii="Times New Roman" w:eastAsia="Times New Roman" w:hAnsi="Times New Roman" w:cs="Times New Roman"/>
+          <w:i/>
+          <w:sz w:val="28"/>
+          <w:szCs w:val="28"/>
+        </w:rPr>
+        <w:lastRenderedPageBreak/>
+        <w:t>Связка</w:t>
+      </w:r>
+      <w:r>
+        <w:rPr>
+          <w:rFonts w:ascii="Times New Roman" w:eastAsia="Times New Roman" w:hAnsi="Times New Roman" w:cs="Times New Roman"/>
+          <w:sz w:val="28"/>
+          <w:szCs w:val="28"/>
+        </w:rPr>
+        <w:t xml:space="preserve"> — абстрактная связь, множество не менее чем из одного элемента.</w:t>
+      </w:r>
+    </w:p>
+    <w:p>
+      <w:pPr>
+        <w:spacing w:before="240" w:after="240"/>
+        <w:jc w:val="both"/>
+        <w:rPr>
+          <w:rFonts w:ascii="Times New Roman" w:eastAsia="Times New Roman" w:hAnsi="Times New Roman" w:cs="Times New Roman"/>
+          <w:sz w:val="28"/>
+          <w:szCs w:val="28"/>
+        </w:rPr>
+      </w:pPr>
+      <w:r>
+        <w:rPr>
+          <w:rFonts w:ascii="Times New Roman" w:eastAsia="Times New Roman" w:hAnsi="Times New Roman" w:cs="Times New Roman"/>
+          <w:i/>
+          <w:sz w:val="28"/>
+          <w:szCs w:val="28"/>
+        </w:rPr>
+        <w:t>Формальный язык</w:t>
+      </w:r>
+      <w:r>
+        <w:rPr>
+          <w:rFonts w:ascii="Times New Roman" w:eastAsia="Times New Roman" w:hAnsi="Times New Roman" w:cs="Times New Roman"/>
+          <w:sz w:val="28"/>
+          <w:szCs w:val="28"/>
+        </w:rPr>
+        <w:t xml:space="preserve"> — множество текстов формального языка над некоторым алфавитом.</w:t>
+      </w:r>
+    </w:p>
+    <w:p>
+      <w:pPr>
+        <w:spacing w:before="240" w:after="240"/>
+        <w:jc w:val="both"/>
+        <w:rPr>
+          <w:rFonts w:ascii="Times New Roman" w:eastAsia="Times New Roman" w:hAnsi="Times New Roman" w:cs="Times New Roman"/>
+          <w:sz w:val="28"/>
+          <w:szCs w:val="28"/>
+        </w:rPr>
+      </w:pPr>
+      <w:r>
+        <w:rPr>
+          <w:rFonts w:ascii="Times New Roman" w:eastAsia="Times New Roman" w:hAnsi="Times New Roman" w:cs="Times New Roman"/>
+          <w:i/>
+          <w:sz w:val="28"/>
+          <w:szCs w:val="28"/>
+        </w:rPr>
+        <w:t>Грамматика формального языка</w:t>
+      </w:r>
+      <w:r>
+        <w:rPr>
+          <w:rFonts w:ascii="Times New Roman" w:eastAsia="Times New Roman" w:hAnsi="Times New Roman" w:cs="Times New Roman"/>
+          <w:sz w:val="28"/>
+          <w:szCs w:val="28"/>
+        </w:rPr>
+        <w:t xml:space="preserve"> состоит из правил вида п::=ф.</w:t>
+      </w:r>
+    </w:p>
+    <w:p>
+      <w:pPr>
+        <w:spacing w:before="240" w:after="240"/>
+        <w:jc w:val="both"/>
+        <w:rPr>
+          <w:rFonts w:ascii="Times New Roman" w:eastAsia="Times New Roman" w:hAnsi="Times New Roman" w:cs="Times New Roman"/>
+          <w:i/>
+          <w:sz w:val="28"/>
+          <w:szCs w:val="28"/>
+          <w:u w:val="single"/>
+        </w:rPr>
+      </w:pPr>
+      <w:r>
+        <w:rPr>
+          <w:rFonts w:ascii="Times New Roman" w:eastAsia="Times New Roman" w:hAnsi="Times New Roman" w:cs="Times New Roman"/>
+          <w:i/>
+          <w:sz w:val="28"/>
+          <w:szCs w:val="28"/>
+          <w:u w:val="single"/>
+        </w:rPr>
+        <w:t>Грамматика языка логики высказываний:</w:t>
+      </w:r>
+    </w:p>
+    <w:p>
+      <w:pPr>
+        <w:spacing w:before="240" w:after="240"/>
+        <w:jc w:val="both"/>
+        <w:rPr>
+          <w:rFonts w:ascii="Times New Roman" w:eastAsia="Times New Roman" w:hAnsi="Times New Roman" w:cs="Times New Roman"/>
+          <w:sz w:val="28"/>
+          <w:szCs w:val="28"/>
+        </w:rPr>
+      </w:pPr>
+      <w:r>
+        <w:rPr>
+          <w:rFonts w:ascii="Times New Roman" w:eastAsia="Times New Roman" w:hAnsi="Times New Roman" w:cs="Times New Roman"/>
+          <w:sz w:val="28"/>
+          <w:szCs w:val="28"/>
+        </w:rPr>
+        <w:t>&lt;логическая константа&gt; ::= 1|0</w:t>
+      </w:r>
+    </w:p>
+    <w:p>
+      <w:pPr>
+        <w:spacing w:before="240" w:after="240"/>
+        <w:jc w:val="both"/>
+        <w:rPr>
+          <w:rFonts w:ascii="Times New Roman" w:eastAsia="Times New Roman" w:hAnsi="Times New Roman" w:cs="Times New Roman"/>
+          <w:sz w:val="28"/>
+          <w:szCs w:val="28"/>
+        </w:rPr>
+      </w:pPr>
+      <w:r>
+        <w:rPr>
+          <w:rFonts w:ascii="Times New Roman" w:eastAsia="Times New Roman" w:hAnsi="Times New Roman" w:cs="Times New Roman"/>
+          <w:sz w:val="28"/>
+          <w:szCs w:val="28"/>
+        </w:rPr>
+        <w:t xml:space="preserve">&lt;латинская заглавная буква&gt; ::= </w:t>
+      </w:r>
+      <w:r>
+        <w:rPr>
+          <w:rFonts w:ascii="Times New Roman" w:eastAsia="Times New Roman" w:hAnsi="Times New Roman" w:cs="Times New Roman"/>
+          <w:sz w:val="28"/>
+          <w:szCs w:val="28"/>
+          <w:lang w:val="en-US"/>
+        </w:rPr>
+        <w:t>A</w:t>
+      </w:r>
+      <w:r>
+        <w:rPr>
+          <w:rFonts w:ascii="Times New Roman" w:eastAsia="Times New Roman" w:hAnsi="Times New Roman" w:cs="Times New Roman"/>
+          <w:sz w:val="28"/>
+          <w:szCs w:val="28"/>
+        </w:rPr>
+        <w:t>|</w:t>
+      </w:r>
+      <w:r>
+        <w:rPr>
+          <w:rFonts w:ascii="Times New Roman" w:eastAsia="Times New Roman" w:hAnsi="Times New Roman" w:cs="Times New Roman"/>
+          <w:sz w:val="28"/>
+          <w:szCs w:val="28"/>
+          <w:lang w:val="en-US"/>
+        </w:rPr>
+        <w:t>B</w:t>
+      </w:r>
+      <w:r>
+        <w:rPr>
+          <w:rFonts w:ascii="Times New Roman" w:eastAsia="Times New Roman" w:hAnsi="Times New Roman" w:cs="Times New Roman"/>
+          <w:sz w:val="28"/>
+          <w:szCs w:val="28"/>
+        </w:rPr>
+        <w:t>|</w:t>
+      </w:r>
+      <w:r>
+        <w:rPr>
+          <w:rFonts w:ascii="Times New Roman" w:eastAsia="Times New Roman" w:hAnsi="Times New Roman" w:cs="Times New Roman"/>
+          <w:sz w:val="28"/>
+          <w:szCs w:val="28"/>
+          <w:lang w:val="en-US"/>
+        </w:rPr>
+        <w:t>C</w:t>
+      </w:r>
+      <w:r>
+        <w:rPr>
+          <w:rFonts w:ascii="Times New Roman" w:eastAsia="Times New Roman" w:hAnsi="Times New Roman" w:cs="Times New Roman"/>
+          <w:sz w:val="28"/>
+          <w:szCs w:val="28"/>
+        </w:rPr>
+        <w:t>|</w:t>
+      </w:r>
+      <w:r>
+        <w:rPr>
+          <w:rFonts w:ascii="Times New Roman" w:eastAsia="Times New Roman" w:hAnsi="Times New Roman" w:cs="Times New Roman"/>
+          <w:sz w:val="28"/>
+          <w:szCs w:val="28"/>
+          <w:lang w:val="en-US"/>
+        </w:rPr>
+        <w:t>D</w:t>
+      </w:r>
+      <w:r>
+        <w:rPr>
+          <w:rFonts w:ascii="Times New Roman" w:eastAsia="Times New Roman" w:hAnsi="Times New Roman" w:cs="Times New Roman"/>
+          <w:sz w:val="28"/>
+          <w:szCs w:val="28"/>
+        </w:rPr>
+        <w:t>|</w:t>
+      </w:r>
+      <w:r>
+        <w:rPr>
+          <w:rFonts w:ascii="Times New Roman" w:eastAsia="Times New Roman" w:hAnsi="Times New Roman" w:cs="Times New Roman"/>
+          <w:sz w:val="28"/>
+          <w:szCs w:val="28"/>
+          <w:lang w:val="en-US"/>
+        </w:rPr>
+        <w:t>E</w:t>
+      </w:r>
+      <w:r>
+        <w:rPr>
+          <w:rFonts w:ascii="Times New Roman" w:eastAsia="Times New Roman" w:hAnsi="Times New Roman" w:cs="Times New Roman"/>
+          <w:sz w:val="28"/>
+          <w:szCs w:val="28"/>
+        </w:rPr>
+        <w:t>|</w:t>
+      </w:r>
+      <w:r>
+        <w:rPr>
+          <w:rFonts w:ascii="Times New Roman" w:eastAsia="Times New Roman" w:hAnsi="Times New Roman" w:cs="Times New Roman"/>
+          <w:sz w:val="28"/>
+          <w:szCs w:val="28"/>
+          <w:lang w:val="en-US"/>
+        </w:rPr>
+        <w:t>F</w:t>
+      </w:r>
+      <w:r>
+        <w:rPr>
+          <w:rFonts w:ascii="Times New Roman" w:eastAsia="Times New Roman" w:hAnsi="Times New Roman" w:cs="Times New Roman"/>
+          <w:sz w:val="28"/>
+          <w:szCs w:val="28"/>
+        </w:rPr>
+        <w:t>|</w:t>
+      </w:r>
+      <w:r>
+        <w:rPr>
+          <w:rFonts w:ascii="Times New Roman" w:eastAsia="Times New Roman" w:hAnsi="Times New Roman" w:cs="Times New Roman"/>
+          <w:sz w:val="28"/>
+          <w:szCs w:val="28"/>
+          <w:lang w:val="en-US"/>
+        </w:rPr>
+        <w:t>G</w:t>
+      </w:r>
+      <w:r>
+        <w:rPr>
+          <w:rFonts w:ascii="Times New Roman" w:eastAsia="Times New Roman" w:hAnsi="Times New Roman" w:cs="Times New Roman"/>
+          <w:sz w:val="28"/>
+          <w:szCs w:val="28"/>
+        </w:rPr>
+        <w:t>|</w:t>
+      </w:r>
+      <w:r>
+        <w:rPr>
+          <w:rFonts w:ascii="Times New Roman" w:eastAsia="Times New Roman" w:hAnsi="Times New Roman" w:cs="Times New Roman"/>
+          <w:sz w:val="28"/>
+          <w:szCs w:val="28"/>
+          <w:lang w:val="en-US"/>
+        </w:rPr>
+        <w:t>H</w:t>
+      </w:r>
+      <w:r>
+        <w:rPr>
+          <w:rFonts w:ascii="Times New Roman" w:eastAsia="Times New Roman" w:hAnsi="Times New Roman" w:cs="Times New Roman"/>
+          <w:sz w:val="28"/>
+          <w:szCs w:val="28"/>
+        </w:rPr>
+        <w:t>|</w:t>
+      </w:r>
+      <w:r>
+        <w:rPr>
+          <w:rFonts w:ascii="Times New Roman" w:eastAsia="Times New Roman" w:hAnsi="Times New Roman" w:cs="Times New Roman"/>
+          <w:sz w:val="28"/>
+          <w:szCs w:val="28"/>
+          <w:lang w:val="en-US"/>
+        </w:rPr>
+        <w:t>I</w:t>
+      </w:r>
+      <w:r>
+        <w:rPr>
+          <w:rFonts w:ascii="Times New Roman" w:eastAsia="Times New Roman" w:hAnsi="Times New Roman" w:cs="Times New Roman"/>
+          <w:sz w:val="28"/>
+          <w:szCs w:val="28"/>
+        </w:rPr>
+        <w:t>|</w:t>
+      </w:r>
+      <w:r>
+        <w:rPr>
+          <w:rFonts w:ascii="Times New Roman" w:eastAsia="Times New Roman" w:hAnsi="Times New Roman" w:cs="Times New Roman"/>
+          <w:sz w:val="28"/>
+          <w:szCs w:val="28"/>
+          <w:lang w:val="en-US"/>
+        </w:rPr>
+        <w:t>J</w:t>
+      </w:r>
+      <w:r>
+        <w:rPr>
+          <w:rFonts w:ascii="Times New Roman" w:eastAsia="Times New Roman" w:hAnsi="Times New Roman" w:cs="Times New Roman"/>
+          <w:sz w:val="28"/>
+          <w:szCs w:val="28"/>
+        </w:rPr>
+        <w:t>|</w:t>
+      </w:r>
+      <w:r>
+        <w:rPr>
+          <w:rFonts w:ascii="Times New Roman" w:eastAsia="Times New Roman" w:hAnsi="Times New Roman" w:cs="Times New Roman"/>
+          <w:sz w:val="28"/>
+          <w:szCs w:val="28"/>
+          <w:lang w:val="en-US"/>
+        </w:rPr>
+        <w:t>K</w:t>
+      </w:r>
+      <w:r>
+        <w:rPr>
+          <w:rFonts w:ascii="Times New Roman" w:eastAsia="Times New Roman" w:hAnsi="Times New Roman" w:cs="Times New Roman"/>
+          <w:sz w:val="28"/>
+          <w:szCs w:val="28"/>
+        </w:rPr>
+        <w:t>|</w:t>
+      </w:r>
+      <w:r>
+        <w:rPr>
+          <w:rFonts w:ascii="Times New Roman" w:eastAsia="Times New Roman" w:hAnsi="Times New Roman" w:cs="Times New Roman"/>
+          <w:sz w:val="28"/>
+          <w:szCs w:val="28"/>
+          <w:lang w:val="en-US"/>
+        </w:rPr>
+        <w:t>L</w:t>
+      </w:r>
+      <w:r>
+        <w:rPr>
+          <w:rFonts w:ascii="Times New Roman" w:eastAsia="Times New Roman" w:hAnsi="Times New Roman" w:cs="Times New Roman"/>
+          <w:sz w:val="28"/>
+          <w:szCs w:val="28"/>
+        </w:rPr>
+        <w:t>|</w:t>
+      </w:r>
+      <w:r>
+        <w:rPr>
+          <w:rFonts w:ascii="Times New Roman" w:eastAsia="Times New Roman" w:hAnsi="Times New Roman" w:cs="Times New Roman"/>
+          <w:sz w:val="28"/>
+          <w:szCs w:val="28"/>
+          <w:lang w:val="en-US"/>
+        </w:rPr>
+        <w:t>M</w:t>
+      </w:r>
+      <w:r>
+        <w:rPr>
+          <w:rFonts w:ascii="Times New Roman" w:eastAsia="Times New Roman" w:hAnsi="Times New Roman" w:cs="Times New Roman"/>
+          <w:sz w:val="28"/>
+          <w:szCs w:val="28"/>
+        </w:rPr>
+        <w:t>|</w:t>
+      </w:r>
+      <w:r>
+        <w:rPr>
+          <w:rFonts w:ascii="Times New Roman" w:eastAsia="Times New Roman" w:hAnsi="Times New Roman" w:cs="Times New Roman"/>
+          <w:sz w:val="28"/>
+          <w:szCs w:val="28"/>
+          <w:lang w:val="en-US"/>
+        </w:rPr>
+        <w:t>N</w:t>
+      </w:r>
+      <w:r>
+        <w:rPr>
+          <w:rFonts w:ascii="Times New Roman" w:eastAsia="Times New Roman" w:hAnsi="Times New Roman" w:cs="Times New Roman"/>
+          <w:sz w:val="28"/>
+          <w:szCs w:val="28"/>
+        </w:rPr>
+        <w:t>|</w:t>
+      </w:r>
+      <w:r>
+        <w:rPr>
+          <w:rFonts w:ascii="Times New Roman" w:eastAsia="Times New Roman" w:hAnsi="Times New Roman" w:cs="Times New Roman"/>
+          <w:sz w:val="28"/>
+          <w:szCs w:val="28"/>
+          <w:lang w:val="en-US"/>
+        </w:rPr>
+        <w:t>O</w:t>
+      </w:r>
+      <w:r>
+        <w:rPr>
+          <w:rFonts w:ascii="Times New Roman" w:eastAsia="Times New Roman" w:hAnsi="Times New Roman" w:cs="Times New Roman"/>
+          <w:sz w:val="28"/>
+          <w:szCs w:val="28"/>
+        </w:rPr>
+        <w:t>|</w:t>
+      </w:r>
+      <w:r>
+        <w:rPr>
+          <w:rFonts w:ascii="Times New Roman" w:eastAsia="Times New Roman" w:hAnsi="Times New Roman" w:cs="Times New Roman"/>
+          <w:sz w:val="28"/>
+          <w:szCs w:val="28"/>
+          <w:lang w:val="en-US"/>
+        </w:rPr>
+        <w:t>P</w:t>
+      </w:r>
+      <w:r>
+        <w:rPr>
+          <w:rFonts w:ascii="Times New Roman" w:eastAsia="Times New Roman" w:hAnsi="Times New Roman" w:cs="Times New Roman"/>
+          <w:sz w:val="28"/>
+          <w:szCs w:val="28"/>
+        </w:rPr>
+        <w:t>|</w:t>
+      </w:r>
+      <w:r>
+        <w:rPr>
+          <w:rFonts w:ascii="Times New Roman" w:eastAsia="Times New Roman" w:hAnsi="Times New Roman" w:cs="Times New Roman"/>
+          <w:sz w:val="28"/>
+          <w:szCs w:val="28"/>
+          <w:lang w:val="en-US"/>
+        </w:rPr>
+        <w:t>Q</w:t>
+      </w:r>
+      <w:r>
+        <w:rPr>
+          <w:rFonts w:ascii="Times New Roman" w:eastAsia="Times New Roman" w:hAnsi="Times New Roman" w:cs="Times New Roman"/>
+          <w:sz w:val="28"/>
+          <w:szCs w:val="28"/>
+        </w:rPr>
+        <w:t>|</w:t>
+      </w:r>
+      <w:r>
+        <w:rPr>
+          <w:rFonts w:ascii="Times New Roman" w:eastAsia="Times New Roman" w:hAnsi="Times New Roman" w:cs="Times New Roman"/>
+          <w:sz w:val="28"/>
+          <w:szCs w:val="28"/>
+          <w:lang w:val="en-US"/>
+        </w:rPr>
+        <w:t>R</w:t>
+      </w:r>
+      <w:r>
+        <w:rPr>
+          <w:rFonts w:ascii="Times New Roman" w:eastAsia="Times New Roman" w:hAnsi="Times New Roman" w:cs="Times New Roman"/>
+          <w:sz w:val="28"/>
+          <w:szCs w:val="28"/>
+        </w:rPr>
+        <w:t>|</w:t>
+      </w:r>
+      <w:r>
+        <w:rPr>
+          <w:rFonts w:ascii="Times New Roman" w:eastAsia="Times New Roman" w:hAnsi="Times New Roman" w:cs="Times New Roman"/>
+          <w:sz w:val="28"/>
+          <w:szCs w:val="28"/>
+          <w:lang w:val="en-US"/>
+        </w:rPr>
+        <w:t>S</w:t>
+      </w:r>
+      <w:r>
+        <w:rPr>
+          <w:rFonts w:ascii="Times New Roman" w:eastAsia="Times New Roman" w:hAnsi="Times New Roman" w:cs="Times New Roman"/>
+          <w:sz w:val="28"/>
+          <w:szCs w:val="28"/>
+        </w:rPr>
+        <w:t>|</w:t>
+      </w:r>
+      <w:r>
+        <w:rPr>
+          <w:rFonts w:ascii="Times New Roman" w:eastAsia="Times New Roman" w:hAnsi="Times New Roman" w:cs="Times New Roman"/>
+          <w:sz w:val="28"/>
+          <w:szCs w:val="28"/>
+          <w:lang w:val="en-US"/>
+        </w:rPr>
+        <w:t>T</w:t>
+      </w:r>
+      <w:r>
+        <w:rPr>
+          <w:rFonts w:ascii="Times New Roman" w:eastAsia="Times New Roman" w:hAnsi="Times New Roman" w:cs="Times New Roman"/>
+          <w:sz w:val="28"/>
+          <w:szCs w:val="28"/>
+        </w:rPr>
+        <w:t>|</w:t>
+      </w:r>
+      <w:r>
+        <w:rPr>
+          <w:rFonts w:ascii="Times New Roman" w:eastAsia="Times New Roman" w:hAnsi="Times New Roman" w:cs="Times New Roman"/>
+          <w:sz w:val="28"/>
+          <w:szCs w:val="28"/>
+          <w:lang w:val="en-US"/>
+        </w:rPr>
+        <w:t>U</w:t>
+      </w:r>
+      <w:r>
+        <w:rPr>
+          <w:rFonts w:ascii="Times New Roman" w:eastAsia="Times New Roman" w:hAnsi="Times New Roman" w:cs="Times New Roman"/>
+          <w:sz w:val="28"/>
+          <w:szCs w:val="28"/>
+        </w:rPr>
+        <w:t>|</w:t>
+      </w:r>
+      <w:r>
+        <w:rPr>
+          <w:rFonts w:ascii="Times New Roman" w:eastAsia="Times New Roman" w:hAnsi="Times New Roman" w:cs="Times New Roman"/>
+          <w:sz w:val="28"/>
+          <w:szCs w:val="28"/>
+          <w:lang w:val="en-US"/>
+        </w:rPr>
+        <w:t>V</w:t>
+      </w:r>
+      <w:r>
+        <w:rPr>
+          <w:rFonts w:ascii="Times New Roman" w:eastAsia="Times New Roman" w:hAnsi="Times New Roman" w:cs="Times New Roman"/>
+          <w:sz w:val="28"/>
+          <w:szCs w:val="28"/>
+        </w:rPr>
+        <w:t>|</w:t>
+      </w:r>
+      <w:r>
+        <w:rPr>
+          <w:rFonts w:ascii="Times New Roman" w:eastAsia="Times New Roman" w:hAnsi="Times New Roman" w:cs="Times New Roman"/>
+          <w:sz w:val="28"/>
+          <w:szCs w:val="28"/>
+          <w:lang w:val="en-US"/>
+        </w:rPr>
+        <w:t>W</w:t>
+      </w:r>
+      <w:r>
+        <w:rPr>
+          <w:rFonts w:ascii="Times New Roman" w:eastAsia="Times New Roman" w:hAnsi="Times New Roman" w:cs="Times New Roman"/>
+          <w:sz w:val="28"/>
+          <w:szCs w:val="28"/>
+        </w:rPr>
+        <w:t>|</w:t>
+      </w:r>
+      <w:r>
+        <w:rPr>
+          <w:rFonts w:ascii="Times New Roman" w:eastAsia="Times New Roman" w:hAnsi="Times New Roman" w:cs="Times New Roman"/>
+          <w:sz w:val="28"/>
+          <w:szCs w:val="28"/>
+          <w:lang w:val="en-US"/>
+        </w:rPr>
+        <w:t>X</w:t>
+      </w:r>
+      <w:r>
+        <w:rPr>
+          <w:rFonts w:ascii="Times New Roman" w:eastAsia="Times New Roman" w:hAnsi="Times New Roman" w:cs="Times New Roman"/>
+          <w:sz w:val="28"/>
+          <w:szCs w:val="28"/>
+        </w:rPr>
+        <w:t>|</w:t>
+      </w:r>
+      <w:r>
+        <w:rPr>
+          <w:rFonts w:ascii="Times New Roman" w:eastAsia="Times New Roman" w:hAnsi="Times New Roman" w:cs="Times New Roman"/>
+          <w:sz w:val="28"/>
+          <w:szCs w:val="28"/>
+          <w:lang w:val="en-US"/>
+        </w:rPr>
+        <w:t>Y</w:t>
+      </w:r>
+      <w:r>
+        <w:rPr>
+          <w:rFonts w:ascii="Times New Roman" w:eastAsia="Times New Roman" w:hAnsi="Times New Roman" w:cs="Times New Roman"/>
+          <w:sz w:val="28"/>
+          <w:szCs w:val="28"/>
+        </w:rPr>
+        <w:t>|</w:t>
+      </w:r>
+      <w:r>
+        <w:rPr>
+          <w:rFonts w:ascii="Times New Roman" w:eastAsia="Times New Roman" w:hAnsi="Times New Roman" w:cs="Times New Roman"/>
+          <w:sz w:val="28"/>
+          <w:szCs w:val="28"/>
+          <w:lang w:val="en-US"/>
+        </w:rPr>
+        <w:t>Z</w:t>
+      </w:r>
+    </w:p>
+    <w:p>
+      <w:pPr>
+        <w:spacing w:before="240" w:after="240"/>
+        <w:jc w:val="both"/>
+        <w:rPr>
+          <w:rFonts w:ascii="Times New Roman" w:eastAsia="Times New Roman" w:hAnsi="Times New Roman" w:cs="Times New Roman"/>
+          <w:sz w:val="28"/>
+          <w:szCs w:val="28"/>
+        </w:rPr>
+      </w:pPr>
+      <w:r>
+        <w:rPr>
+          <w:rFonts w:ascii="Times New Roman" w:eastAsia="Times New Roman" w:hAnsi="Times New Roman" w:cs="Times New Roman"/>
+          <w:sz w:val="28"/>
+          <w:szCs w:val="28"/>
+        </w:rPr>
+        <w:t>&lt;формула&gt; ::= &lt;логическая константа&gt; | &lt; латинская заглавная буква &gt; | &lt;унарная сложная формула&gt; | &lt;бинарная сложная формула&gt;</w:t>
+      </w:r>
+    </w:p>
+    <w:p>
+      <w:pPr>
+        <w:spacing w:before="240" w:after="240"/>
+        <w:jc w:val="both"/>
+        <w:rPr>
+          <w:rFonts w:ascii="Times New Roman" w:eastAsia="Times New Roman" w:hAnsi="Times New Roman" w:cs="Times New Roman"/>
+          <w:sz w:val="28"/>
+          <w:szCs w:val="28"/>
+        </w:rPr>
+      </w:pPr>
+      <w:r>
+        <w:rPr>
+          <w:rFonts w:ascii="Times New Roman" w:eastAsia="Times New Roman" w:hAnsi="Times New Roman" w:cs="Times New Roman"/>
+          <w:sz w:val="28"/>
+          <w:szCs w:val="28"/>
+        </w:rPr>
+        <w:t>&lt;унарная сложная формула&gt; ::= &lt;открывающая скобка&gt;&lt;отрицание&gt; &lt;формула&gt;&lt;закрывающая скобка&gt;</w:t>
+      </w:r>
+    </w:p>
+    <w:p>
+      <w:pPr>
+        <w:spacing w:before="240" w:after="240"/>
+        <w:jc w:val="both"/>
+        <w:rPr>
+          <w:rFonts w:ascii="Times New Roman" w:eastAsia="Times New Roman" w:hAnsi="Times New Roman" w:cs="Times New Roman"/>
+          <w:sz w:val="28"/>
+          <w:szCs w:val="28"/>
+        </w:rPr>
+      </w:pPr>
+      <w:r>
+        <w:rPr>
+          <w:rFonts w:ascii="Times New Roman" w:eastAsia="Times New Roman" w:hAnsi="Times New Roman" w:cs="Times New Roman"/>
+          <w:sz w:val="28"/>
+          <w:szCs w:val="28"/>
+        </w:rPr>
+        <w:t>&lt;открывающая скобка&gt; ::= (</w:t>
+      </w:r>
+    </w:p>
+    <w:p>
+      <w:pPr>
+        <w:spacing w:before="240" w:after="240"/>
+        <w:jc w:val="both"/>
+        <w:rPr>
+          <w:rFonts w:ascii="Times New Roman" w:eastAsia="Times New Roman" w:hAnsi="Times New Roman" w:cs="Times New Roman"/>
+          <w:sz w:val="28"/>
+          <w:szCs w:val="28"/>
+        </w:rPr>
+      </w:pPr>
+      <w:r>
+        <w:rPr>
+          <w:rFonts w:ascii="Times New Roman" w:eastAsia="Times New Roman" w:hAnsi="Times New Roman" w:cs="Times New Roman"/>
+          <w:sz w:val="28"/>
+          <w:szCs w:val="28"/>
+        </w:rPr>
+        <w:t>&lt;отрицание&gt; ::= !</w:t>
+      </w:r>
+    </w:p>
+    <w:p>
+      <w:pPr>
+        <w:spacing w:before="240" w:after="240"/>
+        <w:jc w:val="both"/>
+        <w:rPr>
+          <w:rFonts w:ascii="Times New Roman" w:eastAsia="Times New Roman" w:hAnsi="Times New Roman" w:cs="Times New Roman"/>
+          <w:sz w:val="28"/>
+          <w:szCs w:val="28"/>
+        </w:rPr>
+      </w:pPr>
+      <w:r>
+        <w:rPr>
+          <w:rFonts w:ascii="Times New Roman" w:eastAsia="Times New Roman" w:hAnsi="Times New Roman" w:cs="Times New Roman"/>
+          <w:sz w:val="28"/>
+          <w:szCs w:val="28"/>
+        </w:rPr>
+        <w:t>&lt;закрывающая скобка&gt; ::= )</w:t>
+      </w:r>
+    </w:p>
+    <w:p>
+      <w:pPr>
+        <w:spacing w:before="240" w:after="240"/>
+        <w:jc w:val="both"/>
+        <w:rPr>
+          <w:rFonts w:ascii="Times New Roman" w:eastAsia="Times New Roman" w:hAnsi="Times New Roman" w:cs="Times New Roman"/>
+          <w:sz w:val="28"/>
+          <w:szCs w:val="28"/>
+        </w:rPr>
+      </w:pPr>
+      <w:r>
+        <w:rPr>
+          <w:rFonts w:ascii="Times New Roman" w:eastAsia="Times New Roman" w:hAnsi="Times New Roman" w:cs="Times New Roman"/>
+          <w:sz w:val="28"/>
+          <w:szCs w:val="28"/>
+        </w:rPr>
+        <w:t>&lt;бинарная сложная формула&gt; ::= &lt;открывающая скобка&gt;&lt;формула&gt; &lt;бинарная связка&gt;&lt;формула&gt;&lt;закрывающая скобка&gt;</w:t>
+      </w:r>
+    </w:p>
+    <w:p>
+      <w:pPr>
+        <w:spacing w:before="240" w:after="240"/>
+        <w:jc w:val="both"/>
+        <w:rPr>
+          <w:rFonts w:ascii="Times New Roman" w:eastAsia="Times New Roman" w:hAnsi="Times New Roman" w:cs="Times New Roman"/>
+          <w:sz w:val="28"/>
+          <w:szCs w:val="28"/>
+        </w:rPr>
+      </w:pPr>
+      <w:r>
+        <w:rPr>
+          <w:rFonts w:ascii="Times New Roman" w:eastAsia="Times New Roman" w:hAnsi="Times New Roman" w:cs="Times New Roman"/>
+          <w:sz w:val="28"/>
+          <w:szCs w:val="28"/>
+        </w:rPr>
+        <w:t>&lt;бинарная связка&gt; ::= &lt;конъюнкция&gt; | &lt;дизъюнкция&gt; | &lt;импликация&gt; | &lt;эквиваленция&gt;</w:t>
+      </w:r>
+    </w:p>
+    <w:p>
+      <w:pPr>
+        <w:spacing w:before="240" w:after="240"/>
+        <w:jc w:val="both"/>
+        <w:rPr>
+          <w:rFonts w:ascii="Times New Roman" w:eastAsia="Times New Roman" w:hAnsi="Times New Roman" w:cs="Times New Roman"/>
+          <w:sz w:val="28"/>
+          <w:szCs w:val="28"/>
+        </w:rPr>
+      </w:pPr>
+      <w:r>
+        <w:rPr>
+          <w:rFonts w:ascii="Times New Roman" w:eastAsia="Times New Roman" w:hAnsi="Times New Roman" w:cs="Times New Roman"/>
+          <w:sz w:val="28"/>
+          <w:szCs w:val="28"/>
+        </w:rPr>
+        <w:t>&lt;конъюнкция&gt; ::= /\</w:t>
+      </w:r>
+    </w:p>
+    <w:p>
+      <w:pPr>
+        <w:spacing w:before="240" w:after="240"/>
+        <w:jc w:val="both"/>
+        <w:rPr>
+          <w:rFonts w:ascii="Times New Roman" w:eastAsia="Times New Roman" w:hAnsi="Times New Roman" w:cs="Times New Roman"/>
+          <w:sz w:val="28"/>
+          <w:szCs w:val="28"/>
+        </w:rPr>
+      </w:pPr>
+      <w:r>
+        <w:rPr>
+          <w:rFonts w:ascii="Times New Roman" w:eastAsia="Times New Roman" w:hAnsi="Times New Roman" w:cs="Times New Roman"/>
+          <w:sz w:val="28"/>
+          <w:szCs w:val="28"/>
+        </w:rPr>
+        <w:t>&lt;дизъюнкция&gt; ::= \/</w:t>
+      </w:r>
+    </w:p>
+    <w:p>
+      <w:pPr>
+        <w:spacing w:before="240" w:after="240"/>
+        <w:jc w:val="both"/>
+        <w:rPr>
+          <w:rFonts w:ascii="Times New Roman" w:eastAsia="Times New Roman" w:hAnsi="Times New Roman" w:cs="Times New Roman"/>
+          <w:sz w:val="28"/>
+          <w:szCs w:val="28"/>
+        </w:rPr>
+      </w:pPr>
+      <w:r>
+        <w:rPr>
+          <w:rFonts w:ascii="Times New Roman" w:eastAsia="Times New Roman" w:hAnsi="Times New Roman" w:cs="Times New Roman"/>
+          <w:sz w:val="28"/>
+          <w:szCs w:val="28"/>
+        </w:rPr>
+        <w:t>&lt;импликация&gt; :: = -&gt;</w:t>
+      </w:r>
+    </w:p>
+    <w:p>
+      <w:pPr>
+        <w:spacing w:before="240" w:after="240"/>
+        <w:jc w:val="both"/>
+        <w:rPr>
+          <w:rFonts w:ascii="Times New Roman" w:eastAsia="Times New Roman" w:hAnsi="Times New Roman" w:cs="Times New Roman"/>
+          <w:i/>
+          <w:sz w:val="28"/>
+          <w:szCs w:val="28"/>
+        </w:rPr>
+      </w:pPr>
+      <w:r>
+        <w:rPr>
+          <w:rFonts w:ascii="Times New Roman" w:eastAsia="Times New Roman" w:hAnsi="Times New Roman" w:cs="Times New Roman"/>
+          <w:sz w:val="28"/>
+          <w:szCs w:val="28"/>
+        </w:rPr>
+        <w:t>&lt;эквиваленция&gt; ::= ~</w:t>
+      </w:r>
+      <w:r>
+        <w:rPr>
+          <w:rFonts w:ascii="Times New Roman" w:eastAsia="Times New Roman" w:hAnsi="Times New Roman" w:cs="Times New Roman"/>
+          <w:i/>
+          <w:sz w:val="28"/>
+          <w:szCs w:val="28"/>
+        </w:rPr>
+        <w:t xml:space="preserve"> </w:t>
+      </w:r>
+    </w:p>
+    <w:p>
+      <w:pPr>
+        <w:spacing w:before="240" w:after="240"/>
+        <w:jc w:val="both"/>
+        <w:rPr>
+          <w:rFonts w:ascii="Times New Roman" w:eastAsia="Times New Roman" w:hAnsi="Times New Roman" w:cs="Times New Roman"/>
+          <w:sz w:val="28"/>
+          <w:szCs w:val="28"/>
+        </w:rPr>
+      </w:pPr>
+      <w:r>
+        <w:rPr>
+          <w:rFonts w:ascii="Times New Roman" w:eastAsia="Times New Roman" w:hAnsi="Times New Roman" w:cs="Times New Roman"/>
+          <w:i/>
+          <w:sz w:val="28"/>
+          <w:szCs w:val="28"/>
+        </w:rPr>
+        <w:t xml:space="preserve">Подформула языка логики высказываний — </w:t>
+      </w:r>
+      <w:r>
+        <w:rPr>
+          <w:rFonts w:ascii="Times New Roman" w:eastAsia="Times New Roman" w:hAnsi="Times New Roman" w:cs="Times New Roman"/>
+          <w:sz w:val="28"/>
+          <w:szCs w:val="28"/>
+        </w:rPr>
+        <w:t>формула языка логики высказываний, которая является подстрокой формулы языка логики высказываний.</w:t>
+      </w:r>
+    </w:p>
+    <w:p>
+      <w:pPr>
+        <w:spacing w:before="240" w:after="240"/>
+        <w:jc w:val="both"/>
+        <w:rPr>
+          <w:rFonts w:ascii="Times New Roman" w:eastAsia="Times New Roman" w:hAnsi="Times New Roman" w:cs="Times New Roman"/>
+          <w:sz w:val="28"/>
+          <w:szCs w:val="28"/>
+        </w:rPr>
+      </w:pPr>
+    </w:p>
+    <w:p>
+      <w:pPr>
+        <w:spacing w:before="240" w:after="240"/>
+        <w:jc w:val="both"/>
+        <w:rPr>
+          <w:rFonts w:ascii="Times New Roman" w:eastAsia="Times New Roman" w:hAnsi="Times New Roman" w:cs="Times New Roman"/>
+          <w:sz w:val="28"/>
+          <w:szCs w:val="28"/>
+        </w:rPr>
+      </w:pPr>
+      <w:r>
+        <w:rPr>
+          <w:rFonts w:ascii="Times New Roman" w:eastAsia="Times New Roman" w:hAnsi="Times New Roman" w:cs="Times New Roman"/>
+          <w:i/>
+          <w:iCs/>
+          <w:sz w:val="28"/>
+          <w:szCs w:val="28"/>
+        </w:rPr>
+        <w:lastRenderedPageBreak/>
+        <w:t xml:space="preserve">Литерал – </w:t>
+      </w:r>
+      <w:r>
+        <w:rPr>
+          <w:rFonts w:ascii="Times New Roman" w:eastAsia="Times New Roman" w:hAnsi="Times New Roman" w:cs="Times New Roman"/>
+          <w:sz w:val="28"/>
+          <w:szCs w:val="28"/>
+        </w:rPr>
+        <w:t>атомарная формула (без констант) или её логическое отрицание.</w:t>
+      </w:r>
+    </w:p>
+    <w:p>
+      <w:pPr>
+        <w:spacing w:before="240" w:after="240"/>
+        <w:jc w:val="both"/>
+        <w:rPr>
+          <w:rFonts w:ascii="Times New Roman" w:eastAsia="Times New Roman" w:hAnsi="Times New Roman" w:cs="Times New Roman"/>
+          <w:sz w:val="28"/>
+          <w:szCs w:val="28"/>
+        </w:rPr>
+      </w:pPr>
+      <w:r>
+        <w:rPr>
+          <w:rFonts w:ascii="Times New Roman" w:eastAsia="Times New Roman" w:hAnsi="Times New Roman" w:cs="Times New Roman"/>
+          <w:i/>
+          <w:iCs/>
+          <w:sz w:val="28"/>
+          <w:szCs w:val="28"/>
+        </w:rPr>
+        <w:t xml:space="preserve">Дизъюнктивная нормальная форма (ДНФ) </w:t>
+      </w:r>
+      <w:r>
+        <w:rPr>
+          <w:rFonts w:ascii="Times New Roman" w:eastAsia="Times New Roman" w:hAnsi="Times New Roman" w:cs="Times New Roman"/>
+          <w:i/>
+          <w:iCs/>
+          <w:sz w:val="28"/>
+          <w:szCs w:val="28"/>
+        </w:rPr>
+        <w:t>–</w:t>
+      </w:r>
+      <w:r>
+        <w:rPr>
+          <w:rFonts w:ascii="Times New Roman" w:eastAsia="Times New Roman" w:hAnsi="Times New Roman" w:cs="Times New Roman"/>
+          <w:i/>
+          <w:iCs/>
+          <w:sz w:val="28"/>
+          <w:szCs w:val="28"/>
+        </w:rPr>
+        <w:t xml:space="preserve"> </w:t>
+      </w:r>
+      <w:r>
+        <w:rPr>
+          <w:rFonts w:ascii="Times New Roman" w:eastAsia="Times New Roman" w:hAnsi="Times New Roman" w:cs="Times New Roman"/>
+          <w:sz w:val="28"/>
+          <w:szCs w:val="28"/>
+        </w:rPr>
+        <w:t>нормальная форма, в которой формула языка логики высказываний имеет вид дизъюнкции конъюнкций литералов.</w:t>
+      </w:r>
+    </w:p>
+    <w:p>
+      <w:pPr>
+        <w:rPr>
+          <w:rFonts w:ascii="Times New Roman" w:hAnsi="Times New Roman" w:cs="Times New Roman"/>
+          <w:i/>
+          <w:iCs/>
+          <w:sz w:val="28"/>
+          <w:szCs w:val="28"/>
+        </w:rPr>
+      </w:pPr>
+      <w:r>
+        <w:rPr>
+          <w:rFonts w:ascii="Times New Roman" w:hAnsi="Times New Roman" w:cs="Times New Roman"/>
+          <w:i/>
+          <w:iCs/>
+          <w:sz w:val="28"/>
+          <w:szCs w:val="28"/>
+        </w:rPr>
+        <w:t>Примеры формул в ДНФ:</w:t>
+      </w:r>
+    </w:p>
+    <w:p>
+      <w:pPr>
+        <w:rPr>
+          <w:rFonts w:ascii="Times New Roman" w:hAnsi="Times New Roman" w:cs="Times New Roman"/>
+          <w:i/>
+          <w:iCs/>
+          <w:sz w:val="28"/>
+          <w:szCs w:val="28"/>
+        </w:rPr>
+      </w:pPr>
+    </w:p>
+    <w:p>
+      <w:pPr>
+        <w:rPr>
+          <w:rFonts w:ascii="Times New Roman" w:hAnsi="Times New Roman" w:cs="Times New Roman"/>
+          <w:sz w:val="28"/>
+          <w:szCs w:val="28"/>
+        </w:rPr>
+      </w:pPr>
+      <w:r>
+        <w:rPr>
+          <w:rFonts w:ascii="Times New Roman" w:hAnsi="Times New Roman" w:cs="Times New Roman"/>
+          <w:sz w:val="28"/>
+          <w:szCs w:val="28"/>
+        </w:rPr>
+        <w:t>(</w:t>
+      </w:r>
+      <w:r>
+        <w:rPr>
+          <w:rFonts w:ascii="Times New Roman" w:hAnsi="Times New Roman" w:cs="Times New Roman"/>
+          <w:sz w:val="28"/>
+          <w:szCs w:val="28"/>
+          <w:lang w:val="en-US"/>
+        </w:rPr>
+        <w:t>A\/B</w:t>
+      </w:r>
+      <w:r>
+        <w:rPr>
+          <w:rFonts w:ascii="Times New Roman" w:hAnsi="Times New Roman" w:cs="Times New Roman"/>
+          <w:sz w:val="28"/>
+          <w:szCs w:val="28"/>
+        </w:rPr>
+        <w:t>)</w:t>
+      </w:r>
+    </w:p>
+    <w:p>
+      <w:pPr>
+        <w:rPr>
+          <w:rFonts w:ascii="Times New Roman" w:hAnsi="Times New Roman" w:cs="Times New Roman"/>
+          <w:sz w:val="28"/>
+          <w:szCs w:val="28"/>
+        </w:rPr>
+      </w:pPr>
+    </w:p>
+    <w:p>
+      <w:pPr>
+        <w:rPr>
+          <w:rFonts w:ascii="Times New Roman" w:hAnsi="Times New Roman" w:cs="Times New Roman"/>
+          <w:sz w:val="28"/>
+          <w:szCs w:val="28"/>
+          <w:lang w:val="en-US"/>
+        </w:rPr>
+      </w:pPr>
+      <w:r>
+        <w:rPr>
+          <w:rFonts w:ascii="Times New Roman" w:hAnsi="Times New Roman" w:cs="Times New Roman"/>
+          <w:sz w:val="28"/>
+          <w:szCs w:val="28"/>
+          <w:lang w:val="en-US"/>
+        </w:rPr>
+        <w:t>(A/\B)</w:t>
+      </w:r>
+    </w:p>
+    <w:p>
+      <w:pPr>
+        <w:rPr>
+          <w:rFonts w:ascii="Times New Roman" w:hAnsi="Times New Roman" w:cs="Times New Roman"/>
+          <w:sz w:val="28"/>
+          <w:szCs w:val="28"/>
+          <w:lang w:val="en-US"/>
+        </w:rPr>
+      </w:pPr>
+    </w:p>
+    <w:p>
+      <w:pPr>
+        <w:rPr>
+          <w:rFonts w:ascii="Times New Roman" w:hAnsi="Times New Roman" w:cs="Times New Roman"/>
+          <w:sz w:val="28"/>
+          <w:szCs w:val="28"/>
+          <w:lang w:val="en-US"/>
+        </w:rPr>
+      </w:pPr>
+      <w:r>
+        <w:rPr>
+          <w:rFonts w:ascii="Times New Roman" w:hAnsi="Times New Roman" w:cs="Times New Roman"/>
+          <w:sz w:val="28"/>
+          <w:szCs w:val="28"/>
+          <w:lang w:val="en-US"/>
+        </w:rPr>
+        <w:t>((A/\B)\/(!A))</w:t>
+      </w:r>
+    </w:p>
+    <w:p>
+      <w:pPr>
+        <w:rPr>
+          <w:rFonts w:ascii="Times New Roman" w:hAnsi="Times New Roman" w:cs="Times New Roman"/>
+          <w:sz w:val="28"/>
+          <w:szCs w:val="28"/>
+          <w:lang w:val="en-US"/>
+        </w:rPr>
+      </w:pPr>
+    </w:p>
+    <w:p>
+      <w:pPr>
+        <w:rPr>
+          <w:rFonts w:ascii="Times New Roman" w:hAnsi="Times New Roman" w:cs="Times New Roman"/>
+          <w:sz w:val="28"/>
+          <w:szCs w:val="28"/>
+          <w:lang w:val="en-US"/>
+        </w:rPr>
+      </w:pPr>
+      <w:r>
+        <w:rPr>
+          <w:rFonts w:ascii="Times New Roman" w:hAnsi="Times New Roman" w:cs="Times New Roman"/>
+          <w:sz w:val="28"/>
+          <w:szCs w:val="28"/>
+          <w:lang w:val="en-US"/>
+        </w:rPr>
+        <w:t>(</w:t>
+      </w:r>
+      <w:r>
+        <w:rPr>
+          <w:rFonts w:ascii="Times New Roman" w:hAnsi="Times New Roman" w:cs="Times New Roman"/>
+          <w:sz w:val="28"/>
+          <w:szCs w:val="28"/>
+          <w:lang w:val="en-US"/>
+        </w:rPr>
+        <w:t>(C/\B)\/(D/\E)</w:t>
+      </w:r>
+      <w:r>
+        <w:rPr>
+          <w:rFonts w:ascii="Times New Roman" w:hAnsi="Times New Roman" w:cs="Times New Roman"/>
+          <w:sz w:val="28"/>
+          <w:szCs w:val="28"/>
+          <w:lang w:val="en-US"/>
+        </w:rPr>
+        <w:t>)</w:t>
+      </w:r>
+    </w:p>
+    <w:p>
+      <w:pPr>
+        <w:rPr>
+          <w:rFonts w:ascii="Times New Roman" w:hAnsi="Times New Roman" w:cs="Times New Roman"/>
+          <w:sz w:val="28"/>
+          <w:szCs w:val="28"/>
+          <w:lang w:val="en-US"/>
+        </w:rPr>
+      </w:pPr>
+    </w:p>
+    <w:p>
+      <w:pPr>
+        <w:rPr>
+          <w:rFonts w:ascii="Times New Roman" w:hAnsi="Times New Roman" w:cs="Times New Roman"/>
+          <w:sz w:val="28"/>
+          <w:szCs w:val="28"/>
+          <w:lang w:val="en-US"/>
+        </w:rPr>
+      </w:pPr>
+      <w:r>
+        <w:rPr>
+          <w:rFonts w:ascii="Times New Roman" w:hAnsi="Times New Roman" w:cs="Times New Roman"/>
+          <w:sz w:val="28"/>
+          <w:szCs w:val="28"/>
+          <w:lang w:val="en-US"/>
+        </w:rPr>
+        <w:t>(((A/\B)\/(F/\E))\/((C/\B)\/(D/\E)))</w:t>
+      </w:r>
+    </w:p>
+    <w:p>
+      <w:pPr>
+        <w:rPr>
+          <w:rFonts w:ascii="Times New Roman" w:hAnsi="Times New Roman" w:cs="Times New Roman"/>
+          <w:sz w:val="28"/>
+          <w:szCs w:val="28"/>
+          <w:lang w:val="en-US"/>
+        </w:rPr>
+      </w:pPr>
+    </w:p>
+    <w:p>
+      <w:pPr>
+        <w:rPr>
+          <w:rFonts w:ascii="Times New Roman" w:hAnsi="Times New Roman" w:cs="Times New Roman"/>
+          <w:i/>
+          <w:iCs/>
+          <w:sz w:val="28"/>
+          <w:szCs w:val="28"/>
+        </w:rPr>
+      </w:pPr>
+      <w:r>
+        <w:rPr>
+          <w:rFonts w:ascii="Times New Roman" w:hAnsi="Times New Roman" w:cs="Times New Roman"/>
+          <w:i/>
+          <w:iCs/>
+          <w:sz w:val="28"/>
+          <w:szCs w:val="28"/>
+        </w:rPr>
+        <w:t>Примеры формул не в ДНФ</w:t>
+      </w:r>
+    </w:p>
+    <w:p>
+      <w:pPr>
+        <w:rPr>
+          <w:rFonts w:ascii="Times New Roman" w:hAnsi="Times New Roman" w:cs="Times New Roman"/>
+          <w:i/>
+          <w:iCs/>
+          <w:sz w:val="28"/>
+          <w:szCs w:val="28"/>
+        </w:rPr>
+      </w:pPr>
+    </w:p>
+    <w:p>
+      <w:pPr>
+        <w:rPr>
+          <w:rFonts w:ascii="Times New Roman" w:hAnsi="Times New Roman" w:cs="Times New Roman"/>
+          <w:sz w:val="28"/>
+          <w:szCs w:val="28"/>
+        </w:rPr>
+      </w:pPr>
+      <w:r>
+        <w:rPr>
+          <w:rFonts w:ascii="Times New Roman" w:hAnsi="Times New Roman" w:cs="Times New Roman"/>
+          <w:sz w:val="28"/>
+          <w:szCs w:val="28"/>
+        </w:rPr>
+        <w:t>(!(</w:t>
+      </w:r>
+      <w:r>
+        <w:rPr>
+          <w:rFonts w:ascii="Times New Roman" w:hAnsi="Times New Roman" w:cs="Times New Roman"/>
+          <w:sz w:val="28"/>
+          <w:szCs w:val="28"/>
+          <w:lang w:val="en-US"/>
+        </w:rPr>
+        <w:t>A/\B</w:t>
+      </w:r>
+      <w:r>
+        <w:rPr>
+          <w:rFonts w:ascii="Times New Roman" w:hAnsi="Times New Roman" w:cs="Times New Roman"/>
+          <w:sz w:val="28"/>
+          <w:szCs w:val="28"/>
+        </w:rPr>
+        <w:t>))</w:t>
+      </w:r>
+    </w:p>
+    <w:p>
+      <w:pPr>
+        <w:rPr>
+          <w:rFonts w:ascii="Times New Roman" w:hAnsi="Times New Roman" w:cs="Times New Roman"/>
+          <w:sz w:val="28"/>
+          <w:szCs w:val="28"/>
+        </w:rPr>
+      </w:pPr>
+    </w:p>
+    <w:p>
+      <w:pPr>
+        <w:rPr>
+          <w:rFonts w:ascii="Times New Roman" w:hAnsi="Times New Roman" w:cs="Times New Roman"/>
+          <w:sz w:val="28"/>
+          <w:szCs w:val="28"/>
+          <w:lang w:val="en-US"/>
+        </w:rPr>
+      </w:pPr>
+      <w:r>
+        <w:rPr>
+          <w:rFonts w:ascii="Times New Roman" w:hAnsi="Times New Roman" w:cs="Times New Roman"/>
+          <w:sz w:val="28"/>
+          <w:szCs w:val="28"/>
+          <w:lang w:val="en-US"/>
+        </w:rPr>
+        <w:t>(A\/(B/\(C\/D)))</w:t>
+      </w:r>
+    </w:p>
+    <w:p>
+      <w:pPr>
+        <w:rPr>
+          <w:rFonts w:ascii="Times New Roman" w:hAnsi="Times New Roman" w:cs="Times New Roman"/>
+          <w:sz w:val="28"/>
+          <w:szCs w:val="28"/>
+          <w:lang w:val="en-US"/>
+        </w:rPr>
+      </w:pPr>
+    </w:p>
+    <w:p>
+      <w:pPr>
+        <w:rPr>
+          <w:rFonts w:ascii="Times New Roman" w:hAnsi="Times New Roman" w:cs="Times New Roman"/>
+          <w:sz w:val="28"/>
+          <w:szCs w:val="28"/>
+          <w:lang w:val="en-US"/>
+        </w:rPr>
+      </w:pPr>
+      <w:r>
+        <w:rPr>
+          <w:rFonts w:ascii="Times New Roman" w:hAnsi="Times New Roman" w:cs="Times New Roman"/>
+          <w:sz w:val="28"/>
+          <w:szCs w:val="28"/>
+          <w:lang w:val="en-US"/>
+        </w:rPr>
+        <w:t>((!(A/\B))\/(</w:t>
+      </w:r>
+      <w:r>
+        <w:rPr>
+          <w:rFonts w:ascii="Times New Roman" w:hAnsi="Times New Roman" w:cs="Times New Roman"/>
+          <w:sz w:val="28"/>
+          <w:szCs w:val="28"/>
+          <w:lang w:val="en-US"/>
+        </w:rPr>
+        <w:t>C/\D</w:t>
+      </w:r>
+      <w:r>
+        <w:rPr>
+          <w:rFonts w:ascii="Times New Roman" w:hAnsi="Times New Roman" w:cs="Times New Roman"/>
+          <w:sz w:val="28"/>
+          <w:szCs w:val="28"/>
+          <w:lang w:val="en-US"/>
+        </w:rPr>
+        <w:t>))</w:t>
+      </w:r>
+    </w:p>
+    <w:p>
+      <w:pPr>
+        <w:rPr>
+          <w:rFonts w:ascii="Times New Roman" w:hAnsi="Times New Roman" w:cs="Times New Roman"/>
+          <w:sz w:val="28"/>
+          <w:szCs w:val="28"/>
+          <w:lang w:val="en-US"/>
+        </w:rPr>
+      </w:pPr>
+    </w:p>
+    <w:p>
+      <w:pPr>
+        <w:rPr>
+          <w:rFonts w:ascii="Times New Roman" w:hAnsi="Times New Roman" w:cs="Times New Roman"/>
+          <w:sz w:val="28"/>
+          <w:szCs w:val="28"/>
+          <w:lang w:val="en-US"/>
+        </w:rPr>
+      </w:pPr>
+      <w:r>
+        <w:rPr>
+          <w:rFonts w:ascii="Times New Roman" w:hAnsi="Times New Roman" w:cs="Times New Roman"/>
+          <w:sz w:val="28"/>
+          <w:szCs w:val="28"/>
+          <w:lang w:val="en-US"/>
+        </w:rPr>
+        <w:t>((C\/B)/\(A\/D))</w:t>
+      </w:r>
+    </w:p>
+    <w:p>
+      <w:pPr>
+        <w:rPr>
+          <w:rFonts w:ascii="Times New Roman" w:hAnsi="Times New Roman" w:cs="Times New Roman"/>
+          <w:sz w:val="28"/>
+          <w:szCs w:val="28"/>
+          <w:lang w:val="en-US"/>
+        </w:rPr>
+      </w:pPr>
+    </w:p>
+    <w:p>
+      <w:pPr>
+        <w:rPr>
+          <w:rFonts w:ascii="Times New Roman" w:hAnsi="Times New Roman" w:cs="Times New Roman"/>
+          <w:b/>
+          <w:bCs/>
+          <w:sz w:val="28"/>
+          <w:szCs w:val="28"/>
+        </w:rPr>
+      </w:pPr>
+      <w:r>
+        <w:rPr>
+          <w:rFonts w:ascii="Times New Roman" w:hAnsi="Times New Roman" w:cs="Times New Roman"/>
+          <w:b/>
+          <w:bCs/>
+          <w:sz w:val="28"/>
+          <w:szCs w:val="28"/>
+        </w:rPr>
+        <w:t>Описание программы и алгоритма</w:t>
+      </w:r>
+    </w:p>
+    <w:p>
+      <w:pPr>
+        <w:rPr>
+          <w:rFonts w:ascii="Times New Roman" w:hAnsi="Times New Roman" w:cs="Times New Roman"/>
+          <w:b/>
+          <w:bCs/>
+          <w:sz w:val="28"/>
+          <w:szCs w:val="28"/>
+        </w:rPr>
+      </w:pPr>
+    </w:p>
+    <w:p>
+      <w:pPr>
+        <w:rPr>
+          <w:rFonts w:ascii="Times New Roman" w:hAnsi="Times New Roman" w:cs="Times New Roman"/>
+          <w:sz w:val="28"/>
+          <w:szCs w:val="28"/>
+          <w:lang w:val="en-US"/>
+        </w:rPr>
+      </w:pPr>
+      <w:r>
+        <w:rPr>
+          <w:rFonts w:ascii="Times New Roman" w:hAnsi="Times New Roman" w:cs="Times New Roman"/>
+          <w:sz w:val="28"/>
+          <w:szCs w:val="28"/>
+        </w:rPr>
+        <w:t>Программа</w:t>
+      </w:r>
+      <w:r>
+        <w:rPr>
+          <w:rFonts w:ascii="Times New Roman" w:hAnsi="Times New Roman" w:cs="Times New Roman"/>
+          <w:sz w:val="28"/>
+          <w:szCs w:val="28"/>
+          <w:lang w:val="en-US"/>
+        </w:rPr>
+        <w:t xml:space="preserve"> </w:t>
+      </w:r>
+      <w:r>
+        <w:rPr>
+          <w:rFonts w:ascii="Times New Roman" w:hAnsi="Times New Roman" w:cs="Times New Roman"/>
+          <w:sz w:val="28"/>
+          <w:szCs w:val="28"/>
+        </w:rPr>
+        <w:t>включает</w:t>
+      </w:r>
+      <w:r>
+        <w:rPr>
+          <w:rFonts w:ascii="Times New Roman" w:hAnsi="Times New Roman" w:cs="Times New Roman"/>
+          <w:sz w:val="28"/>
+          <w:szCs w:val="28"/>
+          <w:lang w:val="en-US"/>
+        </w:rPr>
+        <w:t xml:space="preserve"> </w:t>
+      </w:r>
+      <w:r>
+        <w:rPr>
+          <w:rFonts w:ascii="Times New Roman" w:hAnsi="Times New Roman" w:cs="Times New Roman"/>
+          <w:sz w:val="28"/>
+          <w:szCs w:val="28"/>
+        </w:rPr>
+        <w:t>в</w:t>
+      </w:r>
+      <w:r>
+        <w:rPr>
+          <w:rFonts w:ascii="Times New Roman" w:hAnsi="Times New Roman" w:cs="Times New Roman"/>
+          <w:sz w:val="28"/>
+          <w:szCs w:val="28"/>
+          <w:lang w:val="en-US"/>
+        </w:rPr>
+        <w:t xml:space="preserve"> </w:t>
+      </w:r>
+      <w:r>
+        <w:rPr>
+          <w:rFonts w:ascii="Times New Roman" w:hAnsi="Times New Roman" w:cs="Times New Roman"/>
+          <w:sz w:val="28"/>
+          <w:szCs w:val="28"/>
+        </w:rPr>
+        <w:t>себя</w:t>
+      </w:r>
+      <w:r>
+        <w:rPr>
+          <w:rFonts w:ascii="Times New Roman" w:hAnsi="Times New Roman" w:cs="Times New Roman"/>
+          <w:sz w:val="28"/>
+          <w:szCs w:val="28"/>
+          <w:lang w:val="en-US"/>
+        </w:rPr>
+        <w:t xml:space="preserve"> </w:t>
+      </w:r>
+      <w:r>
+        <w:rPr>
+          <w:rFonts w:ascii="Times New Roman" w:hAnsi="Times New Roman" w:cs="Times New Roman"/>
+          <w:sz w:val="28"/>
+          <w:szCs w:val="28"/>
+        </w:rPr>
+        <w:t>класс</w:t>
+      </w:r>
+      <w:r>
+        <w:rPr>
+          <w:rFonts w:ascii="Times New Roman" w:hAnsi="Times New Roman" w:cs="Times New Roman"/>
+          <w:sz w:val="28"/>
+          <w:szCs w:val="28"/>
+          <w:lang w:val="en-US"/>
+        </w:rPr>
+        <w:t xml:space="preserve"> </w:t>
+      </w:r>
+      <w:r>
+        <w:rPr>
+          <w:rFonts w:ascii="Times New Roman" w:hAnsi="Times New Roman" w:cs="Times New Roman"/>
+          <w:sz w:val="28"/>
+          <w:szCs w:val="28"/>
+          <w:lang w:val="en-US"/>
+        </w:rPr>
+        <w:t>DNFQualifier</w:t>
+      </w:r>
+      <w:r>
+        <w:rPr>
+          <w:rFonts w:ascii="Times New Roman" w:hAnsi="Times New Roman" w:cs="Times New Roman"/>
+          <w:sz w:val="28"/>
+          <w:szCs w:val="28"/>
+          <w:lang w:val="en-US"/>
+        </w:rPr>
+        <w:t xml:space="preserve">, </w:t>
+      </w:r>
+      <w:r>
+        <w:rPr>
+          <w:rFonts w:ascii="Times New Roman" w:hAnsi="Times New Roman" w:cs="Times New Roman"/>
+          <w:sz w:val="28"/>
+          <w:szCs w:val="28"/>
+        </w:rPr>
+        <w:t>включающий</w:t>
+      </w:r>
+      <w:r>
+        <w:rPr>
+          <w:rFonts w:ascii="Times New Roman" w:hAnsi="Times New Roman" w:cs="Times New Roman"/>
+          <w:sz w:val="28"/>
+          <w:szCs w:val="28"/>
+          <w:lang w:val="en-US"/>
+        </w:rPr>
+        <w:t xml:space="preserve"> </w:t>
+      </w:r>
+      <w:r>
+        <w:rPr>
+          <w:rFonts w:ascii="Times New Roman" w:hAnsi="Times New Roman" w:cs="Times New Roman"/>
+          <w:sz w:val="28"/>
+          <w:szCs w:val="28"/>
+        </w:rPr>
+        <w:t>в</w:t>
+      </w:r>
+      <w:r>
+        <w:rPr>
+          <w:rFonts w:ascii="Times New Roman" w:hAnsi="Times New Roman" w:cs="Times New Roman"/>
+          <w:sz w:val="28"/>
+          <w:szCs w:val="28"/>
+          <w:lang w:val="en-US"/>
+        </w:rPr>
+        <w:t xml:space="preserve"> </w:t>
+      </w:r>
+      <w:r>
+        <w:rPr>
+          <w:rFonts w:ascii="Times New Roman" w:hAnsi="Times New Roman" w:cs="Times New Roman"/>
+          <w:sz w:val="28"/>
+          <w:szCs w:val="28"/>
+        </w:rPr>
+        <w:t>себя</w:t>
+      </w:r>
+      <w:r>
+        <w:rPr>
+          <w:rFonts w:ascii="Times New Roman" w:hAnsi="Times New Roman" w:cs="Times New Roman"/>
+          <w:sz w:val="28"/>
+          <w:szCs w:val="28"/>
+          <w:lang w:val="en-US"/>
+        </w:rPr>
+        <w:t xml:space="preserve"> </w:t>
+      </w:r>
+      <w:r>
+        <w:rPr>
+          <w:rFonts w:ascii="Times New Roman" w:hAnsi="Times New Roman" w:cs="Times New Roman"/>
+          <w:sz w:val="28"/>
+          <w:szCs w:val="28"/>
+        </w:rPr>
+        <w:t>следующие</w:t>
+      </w:r>
+      <w:r>
+        <w:rPr>
+          <w:rFonts w:ascii="Times New Roman" w:hAnsi="Times New Roman" w:cs="Times New Roman"/>
+          <w:sz w:val="28"/>
+          <w:szCs w:val="28"/>
+          <w:lang w:val="en-US"/>
+        </w:rPr>
+        <w:t xml:space="preserve"> </w:t>
+      </w:r>
+      <w:r>
+        <w:rPr>
+          <w:rFonts w:ascii="Times New Roman" w:hAnsi="Times New Roman" w:cs="Times New Roman"/>
+          <w:sz w:val="28"/>
+          <w:szCs w:val="28"/>
+        </w:rPr>
+        <w:t>методы</w:t>
+      </w:r>
+      <w:r>
+        <w:rPr>
+          <w:rFonts w:ascii="Times New Roman" w:hAnsi="Times New Roman" w:cs="Times New Roman"/>
+          <w:sz w:val="28"/>
+          <w:szCs w:val="28"/>
+          <w:lang w:val="en-US"/>
+        </w:rPr>
+        <w:t xml:space="preserve">: </w:t>
+      </w:r>
+      <w:r>
+        <w:rPr>
+          <w:rFonts w:ascii="Times New Roman" w:hAnsi="Times New Roman" w:cs="Times New Roman"/>
+          <w:sz w:val="28"/>
+          <w:szCs w:val="28"/>
+          <w:lang w:val="en-US"/>
+        </w:rPr>
+        <w:t>is</w:t>
+      </w:r>
+      <w:r>
+        <w:rPr>
+          <w:rFonts w:ascii="Times New Roman" w:hAnsi="Times New Roman" w:cs="Times New Roman"/>
+          <w:sz w:val="28"/>
+          <w:szCs w:val="28"/>
+          <w:lang w:val="en-US"/>
+        </w:rPr>
+        <w:t>_</w:t>
+      </w:r>
+      <w:r>
+        <w:rPr>
+          <w:rFonts w:ascii="Times New Roman" w:hAnsi="Times New Roman" w:cs="Times New Roman"/>
+          <w:sz w:val="28"/>
+          <w:szCs w:val="28"/>
+          <w:lang w:val="en-US"/>
+        </w:rPr>
+        <w:t>dnf</w:t>
+      </w:r>
+      <w:r>
+        <w:rPr>
+          <w:rFonts w:ascii="Times New Roman" w:hAnsi="Times New Roman" w:cs="Times New Roman"/>
+          <w:sz w:val="28"/>
+          <w:szCs w:val="28"/>
+          <w:lang w:val="en-US"/>
+        </w:rPr>
+        <w:t xml:space="preserve">(), </w:t>
+      </w:r>
+      <w:r>
+        <w:rPr>
+          <w:rFonts w:ascii="Times New Roman" w:hAnsi="Times New Roman" w:cs="Times New Roman"/>
+          <w:sz w:val="28"/>
+          <w:szCs w:val="28"/>
+          <w:lang w:val="en-US"/>
+        </w:rPr>
+        <w:t>initial</w:t>
+      </w:r>
+      <w:r>
+        <w:rPr>
+          <w:rFonts w:ascii="Times New Roman" w:hAnsi="Times New Roman" w:cs="Times New Roman"/>
+          <w:sz w:val="28"/>
+          <w:szCs w:val="28"/>
+          <w:lang w:val="en-US"/>
+        </w:rPr>
+        <w:t>_</w:t>
+      </w:r>
+      <w:r>
+        <w:rPr>
+          <w:rFonts w:ascii="Times New Roman" w:hAnsi="Times New Roman" w:cs="Times New Roman"/>
+          <w:sz w:val="28"/>
+          <w:szCs w:val="28"/>
+          <w:lang w:val="en-US"/>
+        </w:rPr>
+        <w:t>check</w:t>
+      </w:r>
+      <w:r>
+        <w:rPr>
+          <w:rFonts w:ascii="Times New Roman" w:hAnsi="Times New Roman" w:cs="Times New Roman"/>
+          <w:sz w:val="28"/>
+          <w:szCs w:val="28"/>
+          <w:lang w:val="en-US"/>
+        </w:rPr>
+        <w:t xml:space="preserve">(), </w:t>
+      </w:r>
+      <w:r>
+        <w:rPr>
+          <w:rFonts w:ascii="Times New Roman" w:hAnsi="Times New Roman" w:cs="Times New Roman"/>
+          <w:sz w:val="28"/>
+          <w:szCs w:val="28"/>
+          <w:lang w:val="en-US"/>
+        </w:rPr>
+        <w:t>check</w:t>
+      </w:r>
+      <w:r>
+        <w:rPr>
+          <w:rFonts w:ascii="Times New Roman" w:hAnsi="Times New Roman" w:cs="Times New Roman"/>
+          <w:sz w:val="28"/>
+          <w:szCs w:val="28"/>
+          <w:lang w:val="en-US"/>
+        </w:rPr>
+        <w:t>_</w:t>
+      </w:r>
+      <w:r>
+        <w:rPr>
+          <w:rFonts w:ascii="Times New Roman" w:hAnsi="Times New Roman" w:cs="Times New Roman"/>
+          <w:sz w:val="28"/>
+          <w:szCs w:val="28"/>
+          <w:lang w:val="en-US"/>
+        </w:rPr>
+        <w:t>parenthesis</w:t>
+      </w:r>
+      <w:r>
+        <w:rPr>
+          <w:rFonts w:ascii="Times New Roman" w:hAnsi="Times New Roman" w:cs="Times New Roman"/>
+          <w:sz w:val="28"/>
+          <w:szCs w:val="28"/>
+          <w:lang w:val="en-US"/>
+        </w:rPr>
+        <w:t xml:space="preserve">(), </w:t>
+      </w:r>
+      <w:r>
+        <w:rPr>
+          <w:rFonts w:ascii="Times New Roman" w:hAnsi="Times New Roman" w:cs="Times New Roman"/>
+          <w:sz w:val="28"/>
+          <w:szCs w:val="28"/>
+          <w:lang w:val="en-US"/>
+        </w:rPr>
+        <w:t>only</w:t>
+      </w:r>
+      <w:r>
+        <w:rPr>
+          <w:rFonts w:ascii="Times New Roman" w:hAnsi="Times New Roman" w:cs="Times New Roman"/>
+          <w:sz w:val="28"/>
+          <w:szCs w:val="28"/>
+          <w:lang w:val="en-US"/>
+        </w:rPr>
+        <w:t>_</w:t>
+      </w:r>
+      <w:r>
+        <w:rPr>
+          <w:rFonts w:ascii="Times New Roman" w:hAnsi="Times New Roman" w:cs="Times New Roman"/>
+          <w:sz w:val="28"/>
+          <w:szCs w:val="28"/>
+          <w:lang w:val="en-US"/>
+        </w:rPr>
+        <w:t>atomic</w:t>
+      </w:r>
+      <w:r>
+        <w:rPr>
+          <w:rFonts w:ascii="Times New Roman" w:hAnsi="Times New Roman" w:cs="Times New Roman"/>
+          <w:sz w:val="28"/>
+          <w:szCs w:val="28"/>
+          <w:lang w:val="en-US"/>
+        </w:rPr>
+        <w:t>_</w:t>
+      </w:r>
+      <w:r>
+        <w:rPr>
+          <w:rFonts w:ascii="Times New Roman" w:hAnsi="Times New Roman" w:cs="Times New Roman"/>
+          <w:sz w:val="28"/>
+          <w:szCs w:val="28"/>
+          <w:lang w:val="en-US"/>
+        </w:rPr>
+        <w:t>negations</w:t>
+      </w:r>
+      <w:r>
+        <w:rPr>
+          <w:rFonts w:ascii="Times New Roman" w:hAnsi="Times New Roman" w:cs="Times New Roman"/>
+          <w:sz w:val="28"/>
+          <w:szCs w:val="28"/>
+          <w:lang w:val="en-US"/>
+        </w:rPr>
+        <w:t xml:space="preserve">(), </w:t>
+      </w:r>
+      <w:r>
+        <w:rPr>
+          <w:rFonts w:ascii="Times New Roman" w:hAnsi="Times New Roman" w:cs="Times New Roman"/>
+          <w:sz w:val="28"/>
+          <w:szCs w:val="28"/>
+          <w:lang w:val="en-US"/>
+        </w:rPr>
+        <w:t>replace</w:t>
+      </w:r>
+      <w:r>
+        <w:rPr>
+          <w:rFonts w:ascii="Times New Roman" w:hAnsi="Times New Roman" w:cs="Times New Roman"/>
+          <w:sz w:val="28"/>
+          <w:szCs w:val="28"/>
+          <w:lang w:val="en-US"/>
+        </w:rPr>
+        <w:t>_</w:t>
+      </w:r>
+      <w:r>
+        <w:rPr>
+          <w:rFonts w:ascii="Times New Roman" w:hAnsi="Times New Roman" w:cs="Times New Roman"/>
+          <w:sz w:val="28"/>
+          <w:szCs w:val="28"/>
+          <w:lang w:val="en-US"/>
+        </w:rPr>
+        <w:t>special</w:t>
+      </w:r>
+      <w:r>
+        <w:rPr>
+          <w:rFonts w:ascii="Times New Roman" w:hAnsi="Times New Roman" w:cs="Times New Roman"/>
+          <w:sz w:val="28"/>
+          <w:szCs w:val="28"/>
+          <w:lang w:val="en-US"/>
+        </w:rPr>
+        <w:t>_</w:t>
+      </w:r>
+      <w:r>
+        <w:rPr>
+          <w:rFonts w:ascii="Times New Roman" w:hAnsi="Times New Roman" w:cs="Times New Roman"/>
+          <w:sz w:val="28"/>
+          <w:szCs w:val="28"/>
+          <w:lang w:val="en-US"/>
+        </w:rPr>
+        <w:t>syms</w:t>
+      </w:r>
+      <w:r>
+        <w:rPr>
+          <w:rFonts w:ascii="Times New Roman" w:hAnsi="Times New Roman" w:cs="Times New Roman"/>
+          <w:sz w:val="28"/>
+          <w:szCs w:val="28"/>
+          <w:lang w:val="en-US"/>
+        </w:rPr>
+        <w:t xml:space="preserve">(), </w:t>
+      </w:r>
+      <w:r>
+        <w:rPr>
+          <w:rFonts w:ascii="Times New Roman" w:hAnsi="Times New Roman" w:cs="Times New Roman"/>
+          <w:sz w:val="28"/>
+          <w:szCs w:val="28"/>
+          <w:lang w:val="en-US"/>
+        </w:rPr>
+        <w:t>apply_ranks_to_operations(),</w:t>
+      </w:r>
+    </w:p>
+    <w:p>
+      <w:pPr>
+        <w:rPr>
+          <w:rFonts w:ascii="Times New Roman" w:hAnsi="Times New Roman" w:cs="Times New Roman"/>
+          <w:sz w:val="28"/>
+          <w:szCs w:val="28"/>
+          <w:lang w:val="en-US"/>
+        </w:rPr>
+      </w:pPr>
+      <w:r>
+        <w:rPr>
+          <w:rFonts w:ascii="Times New Roman" w:hAnsi="Times New Roman" w:cs="Times New Roman"/>
+          <w:sz w:val="28"/>
+          <w:szCs w:val="28"/>
+          <w:lang w:val="en-US"/>
+        </w:rPr>
+        <w:t>check_operations_order(), is_variable(), check_formula_syntax(), find_index_of_deepest_operation().</w:t>
+      </w:r>
+    </w:p>
+    <w:p>
+      <w:pPr>
+        <w:rPr>
+          <w:rFonts w:ascii="Times New Roman" w:hAnsi="Times New Roman" w:cs="Times New Roman"/>
+          <w:sz w:val="28"/>
+          <w:szCs w:val="28"/>
+          <w:lang w:val="en-US"/>
+        </w:rPr>
+      </w:pPr>
+    </w:p>
+    <w:p>
+      <w:pPr>
+        <w:pStyle w:val="a3"/>
+        <w:numPr>
+          <w:ilvl w:val="0"/>
+          <w:numId w:val="2"/>
+        </w:numPr>
+        <w:rPr>
+          <w:rFonts w:ascii="Times New Roman" w:hAnsi="Times New Roman" w:cs="Times New Roman"/>
+          <w:sz w:val="28"/>
+          <w:szCs w:val="28"/>
+        </w:rPr>
+      </w:pPr>
+      <w:r>
+        <w:rPr>
+          <w:rFonts w:ascii="Times New Roman" w:hAnsi="Times New Roman" w:cs="Times New Roman"/>
+          <w:sz w:val="28"/>
+          <w:szCs w:val="28"/>
+        </w:rPr>
+        <w:t>Метод</w:t>
+      </w:r>
+      <w:r>
+        <w:rPr>
+          <w:rFonts w:ascii="Times New Roman" w:hAnsi="Times New Roman" w:cs="Times New Roman"/>
+          <w:sz w:val="28"/>
+          <w:szCs w:val="28"/>
+        </w:rPr>
+        <w:t xml:space="preserve"> </w:t>
+      </w:r>
+      <w:r>
+        <w:rPr>
+          <w:rFonts w:ascii="Times New Roman" w:hAnsi="Times New Roman" w:cs="Times New Roman"/>
+          <w:sz w:val="28"/>
+          <w:szCs w:val="28"/>
+          <w:lang w:val="en-US"/>
+        </w:rPr>
+        <w:t>is</w:t>
+      </w:r>
+      <w:r>
+        <w:rPr>
+          <w:rFonts w:ascii="Times New Roman" w:hAnsi="Times New Roman" w:cs="Times New Roman"/>
+          <w:sz w:val="28"/>
+          <w:szCs w:val="28"/>
+        </w:rPr>
+        <w:t>_</w:t>
+      </w:r>
+      <w:r>
+        <w:rPr>
+          <w:rFonts w:ascii="Times New Roman" w:hAnsi="Times New Roman" w:cs="Times New Roman"/>
+          <w:sz w:val="28"/>
+          <w:szCs w:val="28"/>
+          <w:lang w:val="en-US"/>
+        </w:rPr>
+        <w:t>dnf</w:t>
+      </w:r>
+      <w:r>
+        <w:rPr>
+          <w:rFonts w:ascii="Times New Roman" w:hAnsi="Times New Roman" w:cs="Times New Roman"/>
+          <w:sz w:val="28"/>
+          <w:szCs w:val="28"/>
+        </w:rPr>
+        <w:t xml:space="preserve">() </w:t>
+      </w:r>
+      <w:r>
+        <w:rPr>
+          <w:rFonts w:ascii="Times New Roman" w:hAnsi="Times New Roman" w:cs="Times New Roman"/>
+          <w:sz w:val="28"/>
+          <w:szCs w:val="28"/>
+        </w:rPr>
+        <w:t>проверяет, является ли данная формула ДНФ. Метод проверяет строку на содержание в ней только определённых символов, затем заменяет некоторые для последующей обработки и проводит остальные проверки.</w:t>
+      </w:r>
+      <w:r>
+        <w:rPr>
+          <w:rFonts w:ascii="Times New Roman" w:hAnsi="Times New Roman" w:cs="Times New Roman"/>
+          <w:sz w:val="28"/>
+          <w:szCs w:val="28"/>
+        </w:rPr>
+        <w:t xml:space="preserve"> Метод сразу определит формулу как ДНФ, если </w:t>
+      </w:r>
+      <w:r>
+        <w:rPr>
+          <w:rFonts w:ascii="Times New Roman" w:hAnsi="Times New Roman" w:cs="Times New Roman"/>
+          <w:sz w:val="28"/>
+          <w:szCs w:val="28"/>
+        </w:rPr>
+        <w:lastRenderedPageBreak/>
+        <w:t>формула атомарная, но не константа. Метод сразу определит формулу как не ДНФ, если она равна какой-либо из констант. Иначе, проводятся дополнительные проверки.</w:t>
+      </w:r>
+    </w:p>
+    <w:p>
+      <w:pPr>
+        <w:pStyle w:val="a3"/>
+        <w:numPr>
+          <w:ilvl w:val="0"/>
+          <w:numId w:val="2"/>
+        </w:numPr>
+        <w:rPr>
+          <w:rFonts w:ascii="Times New Roman" w:hAnsi="Times New Roman" w:cs="Times New Roman"/>
+          <w:sz w:val="28"/>
+          <w:szCs w:val="28"/>
+        </w:rPr>
+      </w:pPr>
+      <w:r>
+        <w:rPr>
+          <w:rFonts w:ascii="Times New Roman" w:hAnsi="Times New Roman" w:cs="Times New Roman"/>
+          <w:sz w:val="28"/>
+          <w:szCs w:val="28"/>
+        </w:rPr>
+        <w:t xml:space="preserve">Метод </w:t>
+      </w:r>
+      <w:r>
+        <w:rPr>
+          <w:rFonts w:ascii="Times New Roman" w:hAnsi="Times New Roman" w:cs="Times New Roman"/>
+          <w:sz w:val="28"/>
+          <w:szCs w:val="28"/>
+          <w:lang w:val="en-US"/>
+        </w:rPr>
+        <w:t>initial</w:t>
+      </w:r>
+      <w:r>
+        <w:rPr>
+          <w:rFonts w:ascii="Times New Roman" w:hAnsi="Times New Roman" w:cs="Times New Roman"/>
+          <w:sz w:val="28"/>
+          <w:szCs w:val="28"/>
+        </w:rPr>
+        <w:t>_</w:t>
+      </w:r>
+      <w:r>
+        <w:rPr>
+          <w:rFonts w:ascii="Times New Roman" w:hAnsi="Times New Roman" w:cs="Times New Roman"/>
+          <w:sz w:val="28"/>
+          <w:szCs w:val="28"/>
+          <w:lang w:val="en-US"/>
+        </w:rPr>
+        <w:t>check</w:t>
+      </w:r>
+      <w:r>
+        <w:rPr>
+          <w:rFonts w:ascii="Times New Roman" w:hAnsi="Times New Roman" w:cs="Times New Roman"/>
+          <w:sz w:val="28"/>
+          <w:szCs w:val="28"/>
+        </w:rPr>
+        <w:t xml:space="preserve">() </w:t>
+      </w:r>
+      <w:r>
+        <w:rPr>
+          <w:rFonts w:ascii="Times New Roman" w:hAnsi="Times New Roman" w:cs="Times New Roman"/>
+          <w:sz w:val="28"/>
+          <w:szCs w:val="28"/>
+        </w:rPr>
+        <w:t xml:space="preserve">проводит первоначальную проверку формулы – проверка правильности расстановки скобок, </w:t>
+      </w:r>
+      <w:r>
+        <w:rPr>
+          <w:rFonts w:ascii="Times New Roman" w:hAnsi="Times New Roman" w:cs="Times New Roman"/>
+          <w:sz w:val="28"/>
+          <w:szCs w:val="28"/>
+        </w:rPr>
+        <w:t>соответствие количества скобок количеству логических операторов в формуле, проверяет формулу на соответствие синтаксису формул языка логики высказываний.</w:t>
+      </w:r>
+    </w:p>
+    <w:p>
+      <w:pPr>
+        <w:pStyle w:val="a3"/>
+        <w:numPr>
+          <w:ilvl w:val="0"/>
+          <w:numId w:val="2"/>
+        </w:numPr>
+        <w:rPr>
+          <w:rFonts w:ascii="Times New Roman" w:hAnsi="Times New Roman" w:cs="Times New Roman"/>
+          <w:sz w:val="28"/>
+          <w:szCs w:val="28"/>
+        </w:rPr>
+      </w:pPr>
+      <w:r>
+        <w:rPr>
+          <w:rFonts w:ascii="Times New Roman" w:hAnsi="Times New Roman" w:cs="Times New Roman"/>
+          <w:sz w:val="28"/>
+          <w:szCs w:val="28"/>
+        </w:rPr>
+        <w:t>Метод</w:t>
+      </w:r>
+      <w:r>
+        <w:rPr>
+          <w:rFonts w:ascii="Times New Roman" w:hAnsi="Times New Roman" w:cs="Times New Roman"/>
+          <w:sz w:val="28"/>
+          <w:szCs w:val="28"/>
+        </w:rPr>
+        <w:t xml:space="preserve"> </w:t>
+      </w:r>
+      <w:r>
+        <w:rPr>
+          <w:rFonts w:ascii="Times New Roman" w:hAnsi="Times New Roman" w:cs="Times New Roman"/>
+          <w:sz w:val="28"/>
+          <w:szCs w:val="28"/>
+          <w:lang w:val="en-US"/>
+        </w:rPr>
+        <w:t>check</w:t>
+      </w:r>
+      <w:r>
+        <w:rPr>
+          <w:rFonts w:ascii="Times New Roman" w:hAnsi="Times New Roman" w:cs="Times New Roman"/>
+          <w:sz w:val="28"/>
+          <w:szCs w:val="28"/>
+        </w:rPr>
+        <w:t>_</w:t>
+      </w:r>
+      <w:r>
+        <w:rPr>
+          <w:rFonts w:ascii="Times New Roman" w:hAnsi="Times New Roman" w:cs="Times New Roman"/>
+          <w:sz w:val="28"/>
+          <w:szCs w:val="28"/>
+          <w:lang w:val="en-US"/>
+        </w:rPr>
+        <w:t>parenthesis</w:t>
+      </w:r>
+      <w:r>
+        <w:rPr>
+          <w:rFonts w:ascii="Times New Roman" w:hAnsi="Times New Roman" w:cs="Times New Roman"/>
+          <w:sz w:val="28"/>
+          <w:szCs w:val="28"/>
+        </w:rPr>
+        <w:t>()</w:t>
+      </w:r>
+      <w:r>
+        <w:rPr>
+          <w:rFonts w:ascii="Times New Roman" w:hAnsi="Times New Roman" w:cs="Times New Roman"/>
+          <w:sz w:val="28"/>
+          <w:szCs w:val="28"/>
+        </w:rPr>
+        <w:t xml:space="preserve"> -</w:t>
+      </w:r>
+      <w:r>
+        <w:rPr>
+          <w:rFonts w:ascii="Times New Roman" w:hAnsi="Times New Roman" w:cs="Times New Roman"/>
+          <w:sz w:val="28"/>
+          <w:szCs w:val="28"/>
+        </w:rPr>
+        <w:t xml:space="preserve"> </w:t>
+      </w:r>
+      <w:r>
+        <w:rPr>
+          <w:rFonts w:ascii="Times New Roman" w:hAnsi="Times New Roman" w:cs="Times New Roman"/>
+          <w:sz w:val="28"/>
+          <w:szCs w:val="28"/>
+        </w:rPr>
+        <w:t>проводит</w:t>
+      </w:r>
+      <w:r>
+        <w:rPr>
+          <w:rFonts w:ascii="Times New Roman" w:hAnsi="Times New Roman" w:cs="Times New Roman"/>
+          <w:sz w:val="28"/>
+          <w:szCs w:val="28"/>
+        </w:rPr>
+        <w:t xml:space="preserve"> </w:t>
+      </w:r>
+      <w:r>
+        <w:rPr>
+          <w:rFonts w:ascii="Times New Roman" w:hAnsi="Times New Roman" w:cs="Times New Roman"/>
+          <w:sz w:val="28"/>
+          <w:szCs w:val="28"/>
+        </w:rPr>
+        <w:t>проверку последовательности из скобок на правильность.</w:t>
+      </w:r>
+    </w:p>
+    <w:p>
+      <w:pPr>
+        <w:pStyle w:val="a3"/>
+        <w:numPr>
+          <w:ilvl w:val="0"/>
+          <w:numId w:val="2"/>
+        </w:numPr>
+        <w:rPr>
+          <w:rFonts w:ascii="Times New Roman" w:hAnsi="Times New Roman" w:cs="Times New Roman"/>
+          <w:sz w:val="28"/>
+          <w:szCs w:val="28"/>
+        </w:rPr>
+      </w:pPr>
+      <w:r>
+        <w:rPr>
+          <w:rFonts w:ascii="Times New Roman" w:hAnsi="Times New Roman" w:cs="Times New Roman"/>
+          <w:sz w:val="28"/>
+          <w:szCs w:val="28"/>
+        </w:rPr>
+        <w:t>Метод</w:t>
+      </w:r>
+      <w:r>
+        <w:rPr>
+          <w:rFonts w:ascii="Times New Roman" w:hAnsi="Times New Roman" w:cs="Times New Roman"/>
+          <w:sz w:val="28"/>
+          <w:szCs w:val="28"/>
+        </w:rPr>
+        <w:t xml:space="preserve"> </w:t>
+      </w:r>
+      <w:r>
+        <w:rPr>
+          <w:rFonts w:ascii="Times New Roman" w:hAnsi="Times New Roman" w:cs="Times New Roman"/>
+          <w:sz w:val="28"/>
+          <w:szCs w:val="28"/>
+          <w:lang w:val="en-US"/>
+        </w:rPr>
+        <w:t>only</w:t>
+      </w:r>
+      <w:r>
+        <w:rPr>
+          <w:rFonts w:ascii="Times New Roman" w:hAnsi="Times New Roman" w:cs="Times New Roman"/>
+          <w:sz w:val="28"/>
+          <w:szCs w:val="28"/>
+        </w:rPr>
+        <w:t>_</w:t>
+      </w:r>
+      <w:r>
+        <w:rPr>
+          <w:rFonts w:ascii="Times New Roman" w:hAnsi="Times New Roman" w:cs="Times New Roman"/>
+          <w:sz w:val="28"/>
+          <w:szCs w:val="28"/>
+          <w:lang w:val="en-US"/>
+        </w:rPr>
+        <w:t>atomic</w:t>
+      </w:r>
+      <w:r>
+        <w:rPr>
+          <w:rFonts w:ascii="Times New Roman" w:hAnsi="Times New Roman" w:cs="Times New Roman"/>
+          <w:sz w:val="28"/>
+          <w:szCs w:val="28"/>
+        </w:rPr>
+        <w:t>_</w:t>
+      </w:r>
+      <w:r>
+        <w:rPr>
+          <w:rFonts w:ascii="Times New Roman" w:hAnsi="Times New Roman" w:cs="Times New Roman"/>
+          <w:sz w:val="28"/>
+          <w:szCs w:val="28"/>
+          <w:lang w:val="en-US"/>
+        </w:rPr>
+        <w:t>negations</w:t>
+      </w:r>
+      <w:r>
+        <w:rPr>
+          <w:rFonts w:ascii="Times New Roman" w:hAnsi="Times New Roman" w:cs="Times New Roman"/>
+          <w:sz w:val="28"/>
+          <w:szCs w:val="28"/>
+        </w:rPr>
+        <w:t>()</w:t>
+      </w:r>
+      <w:r>
+        <w:rPr>
+          <w:rFonts w:ascii="Times New Roman" w:hAnsi="Times New Roman" w:cs="Times New Roman"/>
+          <w:sz w:val="28"/>
+          <w:szCs w:val="28"/>
+        </w:rPr>
+        <w:t xml:space="preserve"> -</w:t>
+      </w:r>
+      <w:r>
+        <w:rPr>
+          <w:rFonts w:ascii="Times New Roman" w:hAnsi="Times New Roman" w:cs="Times New Roman"/>
+          <w:sz w:val="28"/>
+          <w:szCs w:val="28"/>
+        </w:rPr>
+        <w:t xml:space="preserve"> </w:t>
+      </w:r>
+      <w:r>
+        <w:rPr>
+          <w:rFonts w:ascii="Times New Roman" w:hAnsi="Times New Roman" w:cs="Times New Roman"/>
+          <w:sz w:val="28"/>
+          <w:szCs w:val="28"/>
+        </w:rPr>
+        <w:t>проверяет</w:t>
+      </w:r>
+      <w:r>
+        <w:rPr>
+          <w:rFonts w:ascii="Times New Roman" w:hAnsi="Times New Roman" w:cs="Times New Roman"/>
+          <w:sz w:val="28"/>
+          <w:szCs w:val="28"/>
+        </w:rPr>
+        <w:t xml:space="preserve"> </w:t>
+      </w:r>
+      <w:r>
+        <w:rPr>
+          <w:rFonts w:ascii="Times New Roman" w:hAnsi="Times New Roman" w:cs="Times New Roman"/>
+          <w:sz w:val="28"/>
+          <w:szCs w:val="28"/>
+        </w:rPr>
+        <w:t>формулу</w:t>
+      </w:r>
+      <w:r>
+        <w:rPr>
+          <w:rFonts w:ascii="Times New Roman" w:hAnsi="Times New Roman" w:cs="Times New Roman"/>
+          <w:sz w:val="28"/>
+          <w:szCs w:val="28"/>
+        </w:rPr>
+        <w:t xml:space="preserve"> </w:t>
+      </w:r>
+      <w:r>
+        <w:rPr>
+          <w:rFonts w:ascii="Times New Roman" w:hAnsi="Times New Roman" w:cs="Times New Roman"/>
+          <w:sz w:val="28"/>
+          <w:szCs w:val="28"/>
+        </w:rPr>
+        <w:t>на наличие в ней отрицаний только атомарных формул.</w:t>
+      </w:r>
+    </w:p>
+    <w:p>
+      <w:pPr>
+        <w:pStyle w:val="a3"/>
+        <w:numPr>
+          <w:ilvl w:val="0"/>
+          <w:numId w:val="2"/>
+        </w:numPr>
+        <w:rPr>
+          <w:rFonts w:ascii="Times New Roman" w:hAnsi="Times New Roman" w:cs="Times New Roman"/>
+          <w:sz w:val="28"/>
+          <w:szCs w:val="28"/>
+        </w:rPr>
+      </w:pPr>
+      <w:r>
+        <w:rPr>
+          <w:rFonts w:ascii="Times New Roman" w:hAnsi="Times New Roman" w:cs="Times New Roman"/>
+          <w:sz w:val="28"/>
+          <w:szCs w:val="28"/>
+        </w:rPr>
+        <w:t>Метод</w:t>
+      </w:r>
+      <w:r>
+        <w:rPr>
+          <w:rFonts w:ascii="Times New Roman" w:hAnsi="Times New Roman" w:cs="Times New Roman"/>
+          <w:sz w:val="28"/>
+          <w:szCs w:val="28"/>
+        </w:rPr>
+        <w:t xml:space="preserve"> </w:t>
+      </w:r>
+      <w:r>
+        <w:rPr>
+          <w:rFonts w:ascii="Times New Roman" w:hAnsi="Times New Roman" w:cs="Times New Roman"/>
+          <w:sz w:val="28"/>
+          <w:szCs w:val="28"/>
+          <w:lang w:val="en-US"/>
+        </w:rPr>
+        <w:t>replace</w:t>
+      </w:r>
+      <w:r>
+        <w:rPr>
+          <w:rFonts w:ascii="Times New Roman" w:hAnsi="Times New Roman" w:cs="Times New Roman"/>
+          <w:sz w:val="28"/>
+          <w:szCs w:val="28"/>
+        </w:rPr>
+        <w:t>_</w:t>
+      </w:r>
+      <w:r>
+        <w:rPr>
+          <w:rFonts w:ascii="Times New Roman" w:hAnsi="Times New Roman" w:cs="Times New Roman"/>
+          <w:sz w:val="28"/>
+          <w:szCs w:val="28"/>
+          <w:lang w:val="en-US"/>
+        </w:rPr>
+        <w:t>special</w:t>
+      </w:r>
+      <w:r>
+        <w:rPr>
+          <w:rFonts w:ascii="Times New Roman" w:hAnsi="Times New Roman" w:cs="Times New Roman"/>
+          <w:sz w:val="28"/>
+          <w:szCs w:val="28"/>
+        </w:rPr>
+        <w:t>_</w:t>
+      </w:r>
+      <w:r>
+        <w:rPr>
+          <w:rFonts w:ascii="Times New Roman" w:hAnsi="Times New Roman" w:cs="Times New Roman"/>
+          <w:sz w:val="28"/>
+          <w:szCs w:val="28"/>
+          <w:lang w:val="en-US"/>
+        </w:rPr>
+        <w:t>syms</w:t>
+      </w:r>
+      <w:r>
+        <w:rPr>
+          <w:rFonts w:ascii="Times New Roman" w:hAnsi="Times New Roman" w:cs="Times New Roman"/>
+          <w:sz w:val="28"/>
+          <w:szCs w:val="28"/>
+        </w:rPr>
+        <w:t xml:space="preserve">() </w:t>
+      </w:r>
+      <w:r>
+        <w:rPr>
+          <w:rFonts w:ascii="Times New Roman" w:hAnsi="Times New Roman" w:cs="Times New Roman"/>
+          <w:sz w:val="28"/>
+          <w:szCs w:val="28"/>
+        </w:rPr>
+        <w:t>замещает</w:t>
+      </w:r>
+      <w:r>
+        <w:rPr>
+          <w:rFonts w:ascii="Times New Roman" w:hAnsi="Times New Roman" w:cs="Times New Roman"/>
+          <w:sz w:val="28"/>
+          <w:szCs w:val="28"/>
+        </w:rPr>
+        <w:t xml:space="preserve"> </w:t>
+      </w:r>
+      <w:r>
+        <w:rPr>
+          <w:rFonts w:ascii="Times New Roman" w:hAnsi="Times New Roman" w:cs="Times New Roman"/>
+          <w:sz w:val="28"/>
+          <w:szCs w:val="28"/>
+        </w:rPr>
+        <w:t>некоторые из символов в формуле для упрощения машинной обработки.</w:t>
+      </w:r>
+    </w:p>
+    <w:p>
+      <w:pPr>
+        <w:pStyle w:val="a3"/>
+        <w:numPr>
+          <w:ilvl w:val="0"/>
+          <w:numId w:val="2"/>
+        </w:numPr>
+        <w:rPr>
+          <w:rFonts w:ascii="Times New Roman" w:hAnsi="Times New Roman" w:cs="Times New Roman"/>
+          <w:sz w:val="28"/>
+          <w:szCs w:val="28"/>
+        </w:rPr>
+      </w:pPr>
+      <w:r>
+        <w:rPr>
+          <w:rFonts w:ascii="Times New Roman" w:hAnsi="Times New Roman" w:cs="Times New Roman"/>
+          <w:sz w:val="28"/>
+          <w:szCs w:val="28"/>
+        </w:rPr>
+        <w:t>Метод</w:t>
+      </w:r>
+      <w:r>
+        <w:rPr>
+          <w:rFonts w:ascii="Times New Roman" w:hAnsi="Times New Roman" w:cs="Times New Roman"/>
+          <w:sz w:val="28"/>
+          <w:szCs w:val="28"/>
+        </w:rPr>
+        <w:t xml:space="preserve"> </w:t>
+      </w:r>
+      <w:r>
+        <w:rPr>
+          <w:rFonts w:ascii="Times New Roman" w:hAnsi="Times New Roman" w:cs="Times New Roman"/>
+          <w:sz w:val="28"/>
+          <w:szCs w:val="28"/>
+          <w:lang w:val="en-US"/>
+        </w:rPr>
+        <w:t>apply</w:t>
+      </w:r>
+      <w:r>
+        <w:rPr>
+          <w:rFonts w:ascii="Times New Roman" w:hAnsi="Times New Roman" w:cs="Times New Roman"/>
+          <w:sz w:val="28"/>
+          <w:szCs w:val="28"/>
+        </w:rPr>
+        <w:t>_</w:t>
+      </w:r>
+      <w:r>
+        <w:rPr>
+          <w:rFonts w:ascii="Times New Roman" w:hAnsi="Times New Roman" w:cs="Times New Roman"/>
+          <w:sz w:val="28"/>
+          <w:szCs w:val="28"/>
+          <w:lang w:val="en-US"/>
+        </w:rPr>
+        <w:t>ranks</w:t>
+      </w:r>
+      <w:r>
+        <w:rPr>
+          <w:rFonts w:ascii="Times New Roman" w:hAnsi="Times New Roman" w:cs="Times New Roman"/>
+          <w:sz w:val="28"/>
+          <w:szCs w:val="28"/>
+        </w:rPr>
+        <w:t>_</w:t>
+      </w:r>
+      <w:r>
+        <w:rPr>
+          <w:rFonts w:ascii="Times New Roman" w:hAnsi="Times New Roman" w:cs="Times New Roman"/>
+          <w:sz w:val="28"/>
+          <w:szCs w:val="28"/>
+          <w:lang w:val="en-US"/>
+        </w:rPr>
+        <w:t>to</w:t>
+      </w:r>
+      <w:r>
+        <w:rPr>
+          <w:rFonts w:ascii="Times New Roman" w:hAnsi="Times New Roman" w:cs="Times New Roman"/>
+          <w:sz w:val="28"/>
+          <w:szCs w:val="28"/>
+        </w:rPr>
+        <w:t>_</w:t>
+      </w:r>
+      <w:r>
+        <w:rPr>
+          <w:rFonts w:ascii="Times New Roman" w:hAnsi="Times New Roman" w:cs="Times New Roman"/>
+          <w:sz w:val="28"/>
+          <w:szCs w:val="28"/>
+          <w:lang w:val="en-US"/>
+        </w:rPr>
+        <w:t>operations</w:t>
+      </w:r>
+      <w:r>
+        <w:rPr>
+          <w:rFonts w:ascii="Times New Roman" w:hAnsi="Times New Roman" w:cs="Times New Roman"/>
+          <w:sz w:val="28"/>
+          <w:szCs w:val="28"/>
+        </w:rPr>
+        <w:t xml:space="preserve">() – </w:t>
+      </w:r>
+      <w:r>
+        <w:rPr>
+          <w:rFonts w:ascii="Times New Roman" w:hAnsi="Times New Roman" w:cs="Times New Roman"/>
+          <w:sz w:val="28"/>
+          <w:szCs w:val="28"/>
+        </w:rPr>
+        <w:t>соотносит</w:t>
+      </w:r>
+      <w:r>
+        <w:rPr>
+          <w:rFonts w:ascii="Times New Roman" w:hAnsi="Times New Roman" w:cs="Times New Roman"/>
+          <w:sz w:val="28"/>
+          <w:szCs w:val="28"/>
+        </w:rPr>
+        <w:t xml:space="preserve"> </w:t>
+      </w:r>
+      <w:r>
+        <w:rPr>
+          <w:rFonts w:ascii="Times New Roman" w:hAnsi="Times New Roman" w:cs="Times New Roman"/>
+          <w:sz w:val="28"/>
+          <w:szCs w:val="28"/>
+        </w:rPr>
+        <w:t>каждую</w:t>
+      </w:r>
+      <w:r>
+        <w:rPr>
+          <w:rFonts w:ascii="Times New Roman" w:hAnsi="Times New Roman" w:cs="Times New Roman"/>
+          <w:sz w:val="28"/>
+          <w:szCs w:val="28"/>
+        </w:rPr>
+        <w:t xml:space="preserve"> </w:t>
+      </w:r>
+      <w:r>
+        <w:rPr>
+          <w:rFonts w:ascii="Times New Roman" w:hAnsi="Times New Roman" w:cs="Times New Roman"/>
+          <w:sz w:val="28"/>
+          <w:szCs w:val="28"/>
+        </w:rPr>
+        <w:t>логическую операцию в формуле с уровнем подформулы, в которой она находится.</w:t>
+      </w:r>
+    </w:p>
+    <w:p>
+      <w:pPr>
+        <w:pStyle w:val="a3"/>
+        <w:numPr>
+          <w:ilvl w:val="0"/>
+          <w:numId w:val="2"/>
+        </w:numPr>
+        <w:rPr>
+          <w:rFonts w:ascii="Times New Roman" w:hAnsi="Times New Roman" w:cs="Times New Roman"/>
+          <w:sz w:val="28"/>
+          <w:szCs w:val="28"/>
+        </w:rPr>
+      </w:pPr>
+      <w:r>
+        <w:rPr>
+          <w:rFonts w:ascii="Times New Roman" w:hAnsi="Times New Roman" w:cs="Times New Roman"/>
+          <w:sz w:val="28"/>
+          <w:szCs w:val="28"/>
+        </w:rPr>
+        <w:t>Метод</w:t>
+      </w:r>
+      <w:r>
+        <w:rPr>
+          <w:rFonts w:ascii="Times New Roman" w:hAnsi="Times New Roman" w:cs="Times New Roman"/>
+          <w:sz w:val="28"/>
+          <w:szCs w:val="28"/>
+        </w:rPr>
+        <w:t xml:space="preserve"> </w:t>
+      </w:r>
+      <w:r>
+        <w:rPr>
+          <w:rFonts w:ascii="Times New Roman" w:hAnsi="Times New Roman" w:cs="Times New Roman"/>
+          <w:sz w:val="28"/>
+          <w:szCs w:val="28"/>
+          <w:lang w:val="en-US"/>
+        </w:rPr>
+        <w:t>check</w:t>
+      </w:r>
+      <w:r>
+        <w:rPr>
+          <w:rFonts w:ascii="Times New Roman" w:hAnsi="Times New Roman" w:cs="Times New Roman"/>
+          <w:sz w:val="28"/>
+          <w:szCs w:val="28"/>
+        </w:rPr>
+        <w:t>_</w:t>
+      </w:r>
+      <w:r>
+        <w:rPr>
+          <w:rFonts w:ascii="Times New Roman" w:hAnsi="Times New Roman" w:cs="Times New Roman"/>
+          <w:sz w:val="28"/>
+          <w:szCs w:val="28"/>
+          <w:lang w:val="en-US"/>
+        </w:rPr>
+        <w:t>operations</w:t>
+      </w:r>
+      <w:r>
+        <w:rPr>
+          <w:rFonts w:ascii="Times New Roman" w:hAnsi="Times New Roman" w:cs="Times New Roman"/>
+          <w:sz w:val="28"/>
+          <w:szCs w:val="28"/>
+        </w:rPr>
+        <w:t>_</w:t>
+      </w:r>
+      <w:r>
+        <w:rPr>
+          <w:rFonts w:ascii="Times New Roman" w:hAnsi="Times New Roman" w:cs="Times New Roman"/>
+          <w:sz w:val="28"/>
+          <w:szCs w:val="28"/>
+          <w:lang w:val="en-US"/>
+        </w:rPr>
+        <w:t>order</w:t>
+      </w:r>
+      <w:r>
+        <w:rPr>
+          <w:rFonts w:ascii="Times New Roman" w:hAnsi="Times New Roman" w:cs="Times New Roman"/>
+          <w:sz w:val="28"/>
+          <w:szCs w:val="28"/>
+        </w:rPr>
+        <w:t xml:space="preserve">() – </w:t>
+      </w:r>
+      <w:r>
+        <w:rPr>
+          <w:rFonts w:ascii="Times New Roman" w:hAnsi="Times New Roman" w:cs="Times New Roman"/>
+          <w:sz w:val="28"/>
+          <w:szCs w:val="28"/>
+        </w:rPr>
+        <w:t>проверяет последовательность логических операций в формуле на соответствие таковой в ДНФ.</w:t>
+      </w:r>
+    </w:p>
+    <w:p>
+      <w:pPr>
+        <w:pStyle w:val="a3"/>
+        <w:numPr>
+          <w:ilvl w:val="0"/>
+          <w:numId w:val="2"/>
+        </w:numPr>
+        <w:rPr>
+          <w:rFonts w:ascii="Times New Roman" w:hAnsi="Times New Roman" w:cs="Times New Roman"/>
+          <w:sz w:val="28"/>
+          <w:szCs w:val="28"/>
+        </w:rPr>
+      </w:pPr>
+      <w:r>
+        <w:rPr>
+          <w:rFonts w:ascii="Times New Roman" w:hAnsi="Times New Roman" w:cs="Times New Roman"/>
+          <w:sz w:val="28"/>
+          <w:szCs w:val="28"/>
+        </w:rPr>
+        <w:t xml:space="preserve">Метод </w:t>
+      </w:r>
+      <w:r>
+        <w:rPr>
+          <w:rFonts w:ascii="Times New Roman" w:hAnsi="Times New Roman" w:cs="Times New Roman"/>
+          <w:sz w:val="28"/>
+          <w:szCs w:val="28"/>
+          <w:lang w:val="en-US"/>
+        </w:rPr>
+        <w:t>is</w:t>
+      </w:r>
+      <w:r>
+        <w:rPr>
+          <w:rFonts w:ascii="Times New Roman" w:hAnsi="Times New Roman" w:cs="Times New Roman"/>
+          <w:sz w:val="28"/>
+          <w:szCs w:val="28"/>
+        </w:rPr>
+        <w:t>_</w:t>
+      </w:r>
+      <w:r>
+        <w:rPr>
+          <w:rFonts w:ascii="Times New Roman" w:hAnsi="Times New Roman" w:cs="Times New Roman"/>
+          <w:sz w:val="28"/>
+          <w:szCs w:val="28"/>
+          <w:lang w:val="en-US"/>
+        </w:rPr>
+        <w:t>variable</w:t>
+      </w:r>
+      <w:r>
+        <w:rPr>
+          <w:rFonts w:ascii="Times New Roman" w:hAnsi="Times New Roman" w:cs="Times New Roman"/>
+          <w:sz w:val="28"/>
+          <w:szCs w:val="28"/>
+        </w:rPr>
+        <w:t xml:space="preserve">() – </w:t>
+      </w:r>
+      <w:r>
+        <w:rPr>
+          <w:rFonts w:ascii="Times New Roman" w:hAnsi="Times New Roman" w:cs="Times New Roman"/>
+          <w:sz w:val="28"/>
+          <w:szCs w:val="28"/>
+        </w:rPr>
+        <w:t>проверяет строку на соответствие её синтаксису переменной в языке логики высказываний.</w:t>
+      </w:r>
+    </w:p>
+    <w:p>
+      <w:pPr>
+        <w:pStyle w:val="a3"/>
+        <w:numPr>
+          <w:ilvl w:val="0"/>
+          <w:numId w:val="2"/>
+        </w:numPr>
+        <w:rPr>
+          <w:rFonts w:ascii="Times New Roman" w:hAnsi="Times New Roman" w:cs="Times New Roman"/>
+          <w:sz w:val="28"/>
+          <w:szCs w:val="28"/>
+        </w:rPr>
+      </w:pPr>
+      <w:r>
+        <w:rPr>
+          <w:rFonts w:ascii="Times New Roman" w:hAnsi="Times New Roman" w:cs="Times New Roman"/>
+          <w:sz w:val="28"/>
+          <w:szCs w:val="28"/>
+        </w:rPr>
+        <w:t>Метод</w:t>
+      </w:r>
+      <w:r>
+        <w:rPr>
+          <w:rFonts w:ascii="Times New Roman" w:hAnsi="Times New Roman" w:cs="Times New Roman"/>
+          <w:sz w:val="28"/>
+          <w:szCs w:val="28"/>
+        </w:rPr>
+        <w:t xml:space="preserve"> </w:t>
+      </w:r>
+      <w:r>
+        <w:rPr>
+          <w:rFonts w:ascii="Times New Roman" w:hAnsi="Times New Roman" w:cs="Times New Roman"/>
+          <w:sz w:val="28"/>
+          <w:szCs w:val="28"/>
+          <w:lang w:val="en-US"/>
+        </w:rPr>
+        <w:t>check</w:t>
+      </w:r>
+      <w:r>
+        <w:rPr>
+          <w:rFonts w:ascii="Times New Roman" w:hAnsi="Times New Roman" w:cs="Times New Roman"/>
+          <w:sz w:val="28"/>
+          <w:szCs w:val="28"/>
+        </w:rPr>
+        <w:t>_</w:t>
+      </w:r>
+      <w:r>
+        <w:rPr>
+          <w:rFonts w:ascii="Times New Roman" w:hAnsi="Times New Roman" w:cs="Times New Roman"/>
+          <w:sz w:val="28"/>
+          <w:szCs w:val="28"/>
+          <w:lang w:val="en-US"/>
+        </w:rPr>
+        <w:t>formula</w:t>
+      </w:r>
+      <w:r>
+        <w:rPr>
+          <w:rFonts w:ascii="Times New Roman" w:hAnsi="Times New Roman" w:cs="Times New Roman"/>
+          <w:sz w:val="28"/>
+          <w:szCs w:val="28"/>
+        </w:rPr>
+        <w:t>_</w:t>
+      </w:r>
+      <w:r>
+        <w:rPr>
+          <w:rFonts w:ascii="Times New Roman" w:hAnsi="Times New Roman" w:cs="Times New Roman"/>
+          <w:sz w:val="28"/>
+          <w:szCs w:val="28"/>
+          <w:lang w:val="en-US"/>
+        </w:rPr>
+        <w:t>syntax</w:t>
+      </w:r>
+      <w:r>
+        <w:rPr>
+          <w:rFonts w:ascii="Times New Roman" w:hAnsi="Times New Roman" w:cs="Times New Roman"/>
+          <w:sz w:val="28"/>
+          <w:szCs w:val="28"/>
+        </w:rPr>
+        <w:t xml:space="preserve">() – </w:t>
+      </w:r>
+      <w:r>
+        <w:rPr>
+          <w:rFonts w:ascii="Times New Roman" w:hAnsi="Times New Roman" w:cs="Times New Roman"/>
+          <w:sz w:val="28"/>
+          <w:szCs w:val="28"/>
+        </w:rPr>
+        <w:t>проверяет</w:t>
+      </w:r>
+      <w:r>
+        <w:rPr>
+          <w:rFonts w:ascii="Times New Roman" w:hAnsi="Times New Roman" w:cs="Times New Roman"/>
+          <w:sz w:val="28"/>
+          <w:szCs w:val="28"/>
+        </w:rPr>
+        <w:t xml:space="preserve"> </w:t>
+      </w:r>
+      <w:r>
+        <w:rPr>
+          <w:rFonts w:ascii="Times New Roman" w:hAnsi="Times New Roman" w:cs="Times New Roman"/>
+          <w:sz w:val="28"/>
+          <w:szCs w:val="28"/>
+        </w:rPr>
+        <w:t>формулу на соответствие её синтаксису формулы языка логики высказываний.</w:t>
+      </w:r>
+    </w:p>
+    <w:p>
+      <w:pPr>
+        <w:pStyle w:val="a3"/>
+        <w:numPr>
+          <w:ilvl w:val="0"/>
+          <w:numId w:val="2"/>
+        </w:numPr>
+        <w:rPr>
+          <w:rFonts w:ascii="Times New Roman" w:hAnsi="Times New Roman" w:cs="Times New Roman"/>
+          <w:sz w:val="28"/>
+          <w:szCs w:val="28"/>
+        </w:rPr>
+      </w:pPr>
+      <w:r>
+        <w:rPr>
+          <w:rFonts w:ascii="Times New Roman" w:hAnsi="Times New Roman" w:cs="Times New Roman"/>
+          <w:sz w:val="28"/>
+          <w:szCs w:val="28"/>
+        </w:rPr>
+        <w:t>Метод</w:t>
+      </w:r>
+      <w:r>
+        <w:rPr>
+          <w:rFonts w:ascii="Times New Roman" w:hAnsi="Times New Roman" w:cs="Times New Roman"/>
+          <w:sz w:val="28"/>
+          <w:szCs w:val="28"/>
+        </w:rPr>
+        <w:t xml:space="preserve"> </w:t>
+      </w:r>
+      <w:r>
+        <w:rPr>
+          <w:rFonts w:ascii="Times New Roman" w:hAnsi="Times New Roman" w:cs="Times New Roman"/>
+          <w:sz w:val="28"/>
+          <w:szCs w:val="28"/>
+          <w:lang w:val="en-US"/>
+        </w:rPr>
+        <w:t>find</w:t>
+      </w:r>
+      <w:r>
+        <w:rPr>
+          <w:rFonts w:ascii="Times New Roman" w:hAnsi="Times New Roman" w:cs="Times New Roman"/>
+          <w:sz w:val="28"/>
+          <w:szCs w:val="28"/>
+        </w:rPr>
+        <w:t>_</w:t>
+      </w:r>
+      <w:r>
+        <w:rPr>
+          <w:rFonts w:ascii="Times New Roman" w:hAnsi="Times New Roman" w:cs="Times New Roman"/>
+          <w:sz w:val="28"/>
+          <w:szCs w:val="28"/>
+          <w:lang w:val="en-US"/>
+        </w:rPr>
+        <w:t>index</w:t>
+      </w:r>
+      <w:r>
+        <w:rPr>
+          <w:rFonts w:ascii="Times New Roman" w:hAnsi="Times New Roman" w:cs="Times New Roman"/>
+          <w:sz w:val="28"/>
+          <w:szCs w:val="28"/>
+        </w:rPr>
+        <w:t>_</w:t>
+      </w:r>
+      <w:r>
+        <w:rPr>
+          <w:rFonts w:ascii="Times New Roman" w:hAnsi="Times New Roman" w:cs="Times New Roman"/>
+          <w:sz w:val="28"/>
+          <w:szCs w:val="28"/>
+          <w:lang w:val="en-US"/>
+        </w:rPr>
+        <w:t>of</w:t>
+      </w:r>
+      <w:r>
+        <w:rPr>
+          <w:rFonts w:ascii="Times New Roman" w:hAnsi="Times New Roman" w:cs="Times New Roman"/>
+          <w:sz w:val="28"/>
+          <w:szCs w:val="28"/>
+        </w:rPr>
+        <w:t>_</w:t>
+      </w:r>
+      <w:r>
+        <w:rPr>
+          <w:rFonts w:ascii="Times New Roman" w:hAnsi="Times New Roman" w:cs="Times New Roman"/>
+          <w:sz w:val="28"/>
+          <w:szCs w:val="28"/>
+          <w:lang w:val="en-US"/>
+        </w:rPr>
+        <w:t>deepest</w:t>
+      </w:r>
+      <w:r>
+        <w:rPr>
+          <w:rFonts w:ascii="Times New Roman" w:hAnsi="Times New Roman" w:cs="Times New Roman"/>
+          <w:sz w:val="28"/>
+          <w:szCs w:val="28"/>
+        </w:rPr>
+        <w:t>_</w:t>
+      </w:r>
+      <w:r>
+        <w:rPr>
+          <w:rFonts w:ascii="Times New Roman" w:hAnsi="Times New Roman" w:cs="Times New Roman"/>
+          <w:sz w:val="28"/>
+          <w:szCs w:val="28"/>
+          <w:lang w:val="en-US"/>
+        </w:rPr>
+        <w:t>operation</w:t>
+      </w:r>
+      <w:r>
+        <w:rPr>
+          <w:rFonts w:ascii="Times New Roman" w:hAnsi="Times New Roman" w:cs="Times New Roman"/>
+          <w:sz w:val="28"/>
+          <w:szCs w:val="28"/>
+        </w:rPr>
+        <w:t xml:space="preserve">() – </w:t>
+      </w:r>
+      <w:r>
+        <w:rPr>
+          <w:rFonts w:ascii="Times New Roman" w:hAnsi="Times New Roman" w:cs="Times New Roman"/>
+          <w:sz w:val="28"/>
+          <w:szCs w:val="28"/>
+        </w:rPr>
+        <w:t>возвращает</w:t>
+      </w:r>
+      <w:r>
+        <w:rPr>
+          <w:rFonts w:ascii="Times New Roman" w:hAnsi="Times New Roman" w:cs="Times New Roman"/>
+          <w:sz w:val="28"/>
+          <w:szCs w:val="28"/>
+        </w:rPr>
+        <w:t xml:space="preserve"> </w:t>
+      </w:r>
+      <w:r>
+        <w:rPr>
+          <w:rFonts w:ascii="Times New Roman" w:hAnsi="Times New Roman" w:cs="Times New Roman"/>
+          <w:sz w:val="28"/>
+          <w:szCs w:val="28"/>
+        </w:rPr>
+        <w:t>позицию</w:t>
+      </w:r>
+      <w:r>
+        <w:rPr>
+          <w:rFonts w:ascii="Times New Roman" w:hAnsi="Times New Roman" w:cs="Times New Roman"/>
+          <w:sz w:val="28"/>
+          <w:szCs w:val="28"/>
+        </w:rPr>
+        <w:t xml:space="preserve"> </w:t>
+      </w:r>
+      <w:r>
+        <w:rPr>
+          <w:rFonts w:ascii="Times New Roman" w:hAnsi="Times New Roman" w:cs="Times New Roman"/>
+          <w:sz w:val="28"/>
+          <w:szCs w:val="28"/>
+        </w:rPr>
+        <w:t>символа</w:t>
+      </w:r>
+      <w:r>
+        <w:rPr>
+          <w:rFonts w:ascii="Times New Roman" w:hAnsi="Times New Roman" w:cs="Times New Roman"/>
+          <w:sz w:val="28"/>
+          <w:szCs w:val="28"/>
+        </w:rPr>
+        <w:t xml:space="preserve">, </w:t>
+      </w:r>
+      <w:r>
+        <w:rPr>
+          <w:rFonts w:ascii="Times New Roman" w:hAnsi="Times New Roman" w:cs="Times New Roman"/>
+          <w:sz w:val="28"/>
+          <w:szCs w:val="28"/>
+        </w:rPr>
+        <w:t>означающего логическую операцию, которая находится в подформуле самого высокого уровня.</w:t>
+      </w:r>
       <w:bookmarkStart w:id="0" w:name="_GoBack"/>
       <w:bookmarkEnd w:id="0"/>
+    </w:p>
+    <w:p>
+      <w:pPr>
+        <w:rPr>
+          <w:rFonts w:ascii="Times New Roman" w:hAnsi="Times New Roman" w:cs="Times New Roman"/>
+          <w:sz w:val="28"/>
+          <w:szCs w:val="28"/>
+        </w:rPr>
+      </w:pPr>
     </w:p>
     <w:sectPr>
       <w:pgSz w:w="11906" w:h="16838"/>
@@ -870,8 +4008,100 @@
       </w:pPr>
     </w:lvl>
   </w:abstractNum>
+  <w:abstractNum w:abstractNumId="1" w15:restartNumberingAfterBreak="0">
+    <w:nsid w:val="27547EFB"/>
+    <w:multiLevelType w:val="hybridMultilevel"/>
+    <w:tmpl w:val="A348B240"/>
+    <w:lvl w:ilvl="0" w:tplc="0419000F">
+      <w:start w:val="1"/>
+      <w:numFmt w:val="decimal"/>
+      <w:lvlText w:val="%1."/>
+      <w:lvlJc w:val="left"/>
+      <w:pPr>
+        <w:ind w:left="720" w:hanging="360"/>
+      </w:pPr>
+      <w:rPr>
+        <w:rFonts w:hint="default"/>
+      </w:rPr>
+    </w:lvl>
+    <w:lvl w:ilvl="1" w:tplc="04190019" w:tentative="1">
+      <w:start w:val="1"/>
+      <w:numFmt w:val="lowerLetter"/>
+      <w:lvlText w:val="%2."/>
+      <w:lvlJc w:val="left"/>
+      <w:pPr>
+        <w:ind w:left="1440" w:hanging="360"/>
+      </w:pPr>
+    </w:lvl>
+    <w:lvl w:ilvl="2" w:tplc="0419001B" w:tentative="1">
+      <w:start w:val="1"/>
+      <w:numFmt w:val="lowerRoman"/>
+      <w:lvlText w:val="%3."/>
+      <w:lvlJc w:val="right"/>
+      <w:pPr>
+        <w:ind w:left="2160" w:hanging="180"/>
+      </w:pPr>
+    </w:lvl>
+    <w:lvl w:ilvl="3" w:tplc="0419000F" w:tentative="1">
+      <w:start w:val="1"/>
+      <w:numFmt w:val="decimal"/>
+      <w:lvlText w:val="%4."/>
+      <w:lvlJc w:val="left"/>
+      <w:pPr>
+        <w:ind w:left="2880" w:hanging="360"/>
+      </w:pPr>
+    </w:lvl>
+    <w:lvl w:ilvl="4" w:tplc="04190019" w:tentative="1">
+      <w:start w:val="1"/>
+      <w:numFmt w:val="lowerLetter"/>
+      <w:lvlText w:val="%5."/>
+      <w:lvlJc w:val="left"/>
+      <w:pPr>
+        <w:ind w:left="3600" w:hanging="360"/>
+      </w:pPr>
+    </w:lvl>
+    <w:lvl w:ilvl="5" w:tplc="0419001B" w:tentative="1">
+      <w:start w:val="1"/>
+      <w:numFmt w:val="lowerRoman"/>
+      <w:lvlText w:val="%6."/>
+      <w:lvlJc w:val="right"/>
+      <w:pPr>
+        <w:ind w:left="4320" w:hanging="180"/>
+      </w:pPr>
+    </w:lvl>
+    <w:lvl w:ilvl="6" w:tplc="0419000F" w:tentative="1">
+      <w:start w:val="1"/>
+      <w:numFmt w:val="decimal"/>
+      <w:lvlText w:val="%7."/>
+      <w:lvlJc w:val="left"/>
+      <w:pPr>
+        <w:ind w:left="5040" w:hanging="360"/>
+      </w:pPr>
+    </w:lvl>
+    <w:lvl w:ilvl="7" w:tplc="04190019" w:tentative="1">
+      <w:start w:val="1"/>
+      <w:numFmt w:val="lowerLetter"/>
+      <w:lvlText w:val="%8."/>
+      <w:lvlJc w:val="left"/>
+      <w:pPr>
+        <w:ind w:left="5760" w:hanging="360"/>
+      </w:pPr>
+    </w:lvl>
+    <w:lvl w:ilvl="8" w:tplc="0419001B" w:tentative="1">
+      <w:start w:val="1"/>
+      <w:numFmt w:val="lowerRoman"/>
+      <w:lvlText w:val="%9."/>
+      <w:lvlJc w:val="right"/>
+      <w:pPr>
+        <w:ind w:left="6480" w:hanging="180"/>
+      </w:pPr>
+    </w:lvl>
+  </w:abstractNum>
   <w:num w:numId="1">
     <w:abstractNumId w:val="0"/>
+  </w:num>
+  <w:num w:numId="2">
+    <w:abstractNumId w:val="1"/>
   </w:num>
 </w:numbering>
 </file>

</xml_diff>

<commit_message>
Corrected report for LR1
</commit_message>
<xml_diff>
--- a/reports/report_lr1.docx
+++ b/reports/report_lr1.docx
@@ -1,6 +1,6 @@
 
 <file path=word/document.xml><?xml version="1.0" encoding="utf-8"?>
-<w:document xmlns:wpc="http://schemas.microsoft.com/office/word/2010/wordprocessingCanvas" xmlns:cx="http://schemas.microsoft.com/office/drawing/2014/chartex" xmlns:cx1="http://schemas.microsoft.com/office/drawing/2015/9/8/chartex" xmlns:cx2="http://schemas.microsoft.com/office/drawing/2015/10/21/chartex" xmlns:cx3="http://schemas.microsoft.com/office/drawing/2016/5/9/chartex" xmlns:cx4="http://schemas.microsoft.com/office/drawing/2016/5/10/chartex" xmlns:cx5="http://schemas.microsoft.com/office/drawing/2016/5/11/chartex" xmlns:cx6="http://schemas.microsoft.com/office/drawing/2016/5/12/chartex" xmlns:cx7="http://schemas.microsoft.com/office/drawing/2016/5/13/chartex" xmlns:cx8="http://schemas.microsoft.com/office/drawing/2016/5/14/chartex" xmlns:mc="http://schemas.openxmlformats.org/markup-compatibility/2006" xmlns:aink="http://schemas.microsoft.com/office/drawing/2016/ink" xmlns:am3d="http://schemas.microsoft.com/office/drawing/2017/model3d" xmlns:o="urn:schemas-microsoft-com:office:office" xmlns:r="http://schemas.openxmlformats.org/officeDocument/2006/relationships" xmlns:m="http://schemas.openxmlformats.org/officeDocument/2006/math" xmlns:v="urn:schemas-microsoft-com:vml" xmlns:wp14="http://schemas.microsoft.com/office/word/2010/wordprocessingDrawing" xmlns:wp="http://schemas.openxmlformats.org/drawingml/2006/wordprocessingDrawing" xmlns:w10="urn:schemas-microsoft-com:office:word" xmlns:w="http://schemas.openxmlformats.org/wordprocessingml/2006/main" xmlns:w14="http://schemas.microsoft.com/office/word/2010/wordml" xmlns:w15="http://schemas.microsoft.com/office/word/2012/wordml" xmlns:w16cid="http://schemas.microsoft.com/office/word/2016/wordml/cid" xmlns:w16se="http://schemas.microsoft.com/office/word/2015/wordml/symex" xmlns:wpg="http://schemas.microsoft.com/office/word/2010/wordprocessingGroup" xmlns:wpi="http://schemas.microsoft.com/office/word/2010/wordprocessingInk" xmlns:wne="http://schemas.microsoft.com/office/word/2006/wordml" xmlns:wps="http://schemas.microsoft.com/office/word/2010/wordprocessingShape" mc:Ignorable="w14 w15 w16se w16cid wp14">
+<w:document xmlns:wpc="http://schemas.microsoft.com/office/word/2010/wordprocessingCanvas" xmlns:cx="http://schemas.microsoft.com/office/drawing/2014/chartex" xmlns:cx1="http://schemas.microsoft.com/office/drawing/2015/9/8/chartex" xmlns:mc="http://schemas.openxmlformats.org/markup-compatibility/2006" xmlns:o="urn:schemas-microsoft-com:office:office" xmlns:r="http://schemas.openxmlformats.org/officeDocument/2006/relationships" xmlns:m="http://schemas.openxmlformats.org/officeDocument/2006/math" xmlns:v="urn:schemas-microsoft-com:vml" xmlns:wp14="http://schemas.microsoft.com/office/word/2010/wordprocessingDrawing" xmlns:wp="http://schemas.openxmlformats.org/drawingml/2006/wordprocessingDrawing" xmlns:w10="urn:schemas-microsoft-com:office:word" xmlns:w="http://schemas.openxmlformats.org/wordprocessingml/2006/main" xmlns:w14="http://schemas.microsoft.com/office/word/2010/wordml" xmlns:w15="http://schemas.microsoft.com/office/word/2012/wordml" xmlns:w16se="http://schemas.microsoft.com/office/word/2015/wordml/symex" xmlns:wpg="http://schemas.microsoft.com/office/word/2010/wordprocessingGroup" xmlns:wpi="http://schemas.microsoft.com/office/word/2010/wordprocessingInk" xmlns:wne="http://schemas.microsoft.com/office/word/2006/wordml" xmlns:wps="http://schemas.microsoft.com/office/word/2010/wordprocessingShape" mc:Ignorable="w14 w15 w16se wp14">
   <w:body>
     <w:p>
       <w:pPr>
@@ -389,23 +389,7 @@
           <w:sz w:val="28"/>
           <w:szCs w:val="28"/>
         </w:rPr>
-        <w:t xml:space="preserve">Выполнили студенты гр. 121702                                    </w:t>
-      </w:r>
-      <w:r>
-        <w:rPr>
-          <w:rFonts w:ascii="Times New Roman" w:eastAsia="Times New Roman" w:hAnsi="Times New Roman" w:cs="Times New Roman"/>
-          <w:sz w:val="28"/>
-          <w:szCs w:val="28"/>
-        </w:rPr>
-        <w:t>Заломов Р.А</w:t>
-      </w:r>
-      <w:r>
-        <w:rPr>
-          <w:rFonts w:ascii="Times New Roman" w:eastAsia="Times New Roman" w:hAnsi="Times New Roman" w:cs="Times New Roman"/>
-          <w:sz w:val="28"/>
-          <w:szCs w:val="28"/>
-        </w:rPr>
-        <w:t>.</w:t>
+        <w:t>Выполнили студенты гр. 121702                                    Заломов Р.А.</w:t>
       </w:r>
     </w:p>
     <w:p>
@@ -505,15 +489,7 @@
           <w:sz w:val="28"/>
           <w:szCs w:val="28"/>
         </w:rPr>
-        <w:t xml:space="preserve"> И.А</w:t>
-      </w:r>
-      <w:r>
-        <w:rPr>
-          <w:rFonts w:ascii="Times New Roman" w:eastAsia="Times New Roman" w:hAnsi="Times New Roman" w:cs="Times New Roman"/>
-          <w:sz w:val="28"/>
-          <w:szCs w:val="28"/>
-        </w:rPr>
-        <w:t>.</w:t>
+        <w:t xml:space="preserve"> И.А.</w:t>
       </w:r>
     </w:p>
     <w:p>
@@ -2439,7 +2415,24 @@
           <w:szCs w:val="28"/>
           <w:lang w:val="en-US"/>
         </w:rPr>
-        <w:t>A\/B</w:t>
+        <w:t>A</w:t>
+      </w:r>
+      <w:r>
+        <w:rPr>
+          <w:rFonts w:ascii="Times New Roman" w:hAnsi="Times New Roman" w:cs="Times New Roman"/>
+          <w:sz w:val="28"/>
+          <w:szCs w:val="28"/>
+        </w:rPr>
+        <w:t>\/</w:t>
+      </w:r>
+      <w:r>
+        <w:rPr>
+          <w:rFonts w:ascii="Times New Roman" w:hAnsi="Times New Roman" w:cs="Times New Roman"/>
+          <w:sz w:val="28"/>
+          <w:szCs w:val="28"/>
+          <w:lang w:val="en-US"/>
+        </w:rPr>
+        <w:t>B</w:t>
       </w:r>
       <w:r>
         <w:rPr>
@@ -2504,7 +2497,7 @@
           <w:szCs w:val="28"/>
           <w:lang w:val="en-US"/>
         </w:rPr>
-        <w:t>((A/\</w:t>
+        <w:t>((A/\B)\</w:t>
       </w:r>
       <w:proofErr w:type="gramStart"/>
       <w:r>
@@ -2514,7 +2507,7 @@
           <w:szCs w:val="28"/>
           <w:lang w:val="en-US"/>
         </w:rPr>
-        <w:t>B)\</w:t>
+        <w:t>/(</w:t>
       </w:r>
       <w:proofErr w:type="gramEnd"/>
       <w:r>
@@ -2524,7 +2517,7 @@
           <w:szCs w:val="28"/>
           <w:lang w:val="en-US"/>
         </w:rPr>
-        <w:t>/(!A))</w:t>
+        <w:t>!A))</w:t>
       </w:r>
     </w:p>
     <w:p>
@@ -2562,7 +2555,7 @@
           <w:szCs w:val="28"/>
           <w:lang w:val="en-US"/>
         </w:rPr>
-        <w:t>(C/\</w:t>
+        <w:t>(C/\B)\</w:t>
       </w:r>
       <w:proofErr w:type="gramStart"/>
       <w:r>
@@ -2572,7 +2565,7 @@
           <w:szCs w:val="28"/>
           <w:lang w:val="en-US"/>
         </w:rPr>
-        <w:t>B)\</w:t>
+        <w:t>/(</w:t>
       </w:r>
       <w:proofErr w:type="gramEnd"/>
       <w:r>
@@ -2582,7 +2575,7 @@
           <w:szCs w:val="28"/>
           <w:lang w:val="en-US"/>
         </w:rPr>
-        <w:t>/(D/\E)</w:t>
+        <w:t>D/\E)</w:t>
       </w:r>
       <w:r>
         <w:rPr>
@@ -2620,7 +2613,7 @@
           <w:szCs w:val="28"/>
           <w:lang w:val="en-US"/>
         </w:rPr>
-        <w:t>(((A/\</w:t>
+        <w:t>(((A/\B)\</w:t>
       </w:r>
       <w:proofErr w:type="gramStart"/>
       <w:r>
@@ -2630,7 +2623,7 @@
           <w:szCs w:val="28"/>
           <w:lang w:val="en-US"/>
         </w:rPr>
-        <w:t>B)\</w:t>
+        <w:t>/(</w:t>
       </w:r>
       <w:proofErr w:type="gramEnd"/>
       <w:r>
@@ -2640,7 +2633,7 @@
           <w:szCs w:val="28"/>
           <w:lang w:val="en-US"/>
         </w:rPr>
-        <w:t>/(F/\E))\/((C/\B)\/(D/\E)))</w:t>
+        <w:t>F/\E))\/((C/\B)\/(D/\E)))</w:t>
       </w:r>
     </w:p>
     <w:p>
@@ -2710,7 +2703,24 @@
           <w:szCs w:val="28"/>
           <w:lang w:val="en-US"/>
         </w:rPr>
-        <w:t>A/\B</w:t>
+        <w:t>A</w:t>
+      </w:r>
+      <w:r>
+        <w:rPr>
+          <w:rFonts w:ascii="Times New Roman" w:hAnsi="Times New Roman" w:cs="Times New Roman"/>
+          <w:sz w:val="28"/>
+          <w:szCs w:val="28"/>
+        </w:rPr>
+        <w:t>/\</w:t>
+      </w:r>
+      <w:r>
+        <w:rPr>
+          <w:rFonts w:ascii="Times New Roman" w:hAnsi="Times New Roman" w:cs="Times New Roman"/>
+          <w:sz w:val="28"/>
+          <w:szCs w:val="28"/>
+          <w:lang w:val="en-US"/>
+        </w:rPr>
+        <w:t>B</w:t>
       </w:r>
       <w:r>
         <w:rPr>
@@ -2736,54 +2746,116 @@
           <w:rFonts w:ascii="Times New Roman" w:hAnsi="Times New Roman" w:cs="Times New Roman"/>
           <w:sz w:val="28"/>
           <w:szCs w:val="28"/>
-          <w:lang w:val="en-US"/>
-        </w:rPr>
-      </w:pPr>
-      <w:r>
-        <w:rPr>
-          <w:rFonts w:ascii="Times New Roman" w:hAnsi="Times New Roman" w:cs="Times New Roman"/>
-          <w:sz w:val="28"/>
-          <w:szCs w:val="28"/>
-          <w:lang w:val="en-US"/>
-        </w:rPr>
-        <w:t>(A\/(B/\(C\/D)))</w:t>
-      </w:r>
-    </w:p>
-    <w:p>
-      <w:pPr>
-        <w:rPr>
-          <w:rFonts w:ascii="Times New Roman" w:hAnsi="Times New Roman" w:cs="Times New Roman"/>
-          <w:sz w:val="28"/>
-          <w:szCs w:val="28"/>
-          <w:lang w:val="en-US"/>
-        </w:rPr>
-      </w:pPr>
-    </w:p>
-    <w:p>
-      <w:pPr>
-        <w:rPr>
-          <w:rFonts w:ascii="Times New Roman" w:hAnsi="Times New Roman" w:cs="Times New Roman"/>
-          <w:sz w:val="28"/>
-          <w:szCs w:val="28"/>
-          <w:lang w:val="en-US"/>
-        </w:rPr>
-      </w:pPr>
-      <w:r>
-        <w:rPr>
-          <w:rFonts w:ascii="Times New Roman" w:hAnsi="Times New Roman" w:cs="Times New Roman"/>
-          <w:sz w:val="28"/>
-          <w:szCs w:val="28"/>
-          <w:lang w:val="en-US"/>
+        </w:rPr>
+      </w:pPr>
+      <w:r>
+        <w:rPr>
+          <w:rFonts w:ascii="Times New Roman" w:hAnsi="Times New Roman" w:cs="Times New Roman"/>
+          <w:sz w:val="28"/>
+          <w:szCs w:val="28"/>
         </w:rPr>
         <w:t>(</w:t>
       </w:r>
+      <w:r>
+        <w:rPr>
+          <w:rFonts w:ascii="Times New Roman" w:hAnsi="Times New Roman" w:cs="Times New Roman"/>
+          <w:sz w:val="28"/>
+          <w:szCs w:val="28"/>
+          <w:lang w:val="en-US"/>
+        </w:rPr>
+        <w:t>A</w:t>
+      </w:r>
+      <w:r>
+        <w:rPr>
+          <w:rFonts w:ascii="Times New Roman" w:hAnsi="Times New Roman" w:cs="Times New Roman"/>
+          <w:sz w:val="28"/>
+          <w:szCs w:val="28"/>
+        </w:rPr>
+        <w:t>\/(</w:t>
+      </w:r>
+      <w:r>
+        <w:rPr>
+          <w:rFonts w:ascii="Times New Roman" w:hAnsi="Times New Roman" w:cs="Times New Roman"/>
+          <w:sz w:val="28"/>
+          <w:szCs w:val="28"/>
+          <w:lang w:val="en-US"/>
+        </w:rPr>
+        <w:t>B</w:t>
+      </w:r>
+      <w:r>
+        <w:rPr>
+          <w:rFonts w:ascii="Times New Roman" w:hAnsi="Times New Roman" w:cs="Times New Roman"/>
+          <w:sz w:val="28"/>
+          <w:szCs w:val="28"/>
+        </w:rPr>
+        <w:t>/\(</w:t>
+      </w:r>
+      <w:r>
+        <w:rPr>
+          <w:rFonts w:ascii="Times New Roman" w:hAnsi="Times New Roman" w:cs="Times New Roman"/>
+          <w:sz w:val="28"/>
+          <w:szCs w:val="28"/>
+          <w:lang w:val="en-US"/>
+        </w:rPr>
+        <w:t>C</w:t>
+      </w:r>
+      <w:r>
+        <w:rPr>
+          <w:rFonts w:ascii="Times New Roman" w:hAnsi="Times New Roman" w:cs="Times New Roman"/>
+          <w:sz w:val="28"/>
+          <w:szCs w:val="28"/>
+        </w:rPr>
+        <w:t>\/</w:t>
+      </w:r>
+      <w:r>
+        <w:rPr>
+          <w:rFonts w:ascii="Times New Roman" w:hAnsi="Times New Roman" w:cs="Times New Roman"/>
+          <w:sz w:val="28"/>
+          <w:szCs w:val="28"/>
+          <w:lang w:val="en-US"/>
+        </w:rPr>
+        <w:t>D</w:t>
+      </w:r>
+      <w:r>
+        <w:rPr>
+          <w:rFonts w:ascii="Times New Roman" w:hAnsi="Times New Roman" w:cs="Times New Roman"/>
+          <w:sz w:val="28"/>
+          <w:szCs w:val="28"/>
+        </w:rPr>
+        <w:t>)))</w:t>
+      </w:r>
+    </w:p>
+    <w:p>
+      <w:pPr>
+        <w:rPr>
+          <w:rFonts w:ascii="Times New Roman" w:hAnsi="Times New Roman" w:cs="Times New Roman"/>
+          <w:sz w:val="28"/>
+          <w:szCs w:val="28"/>
+        </w:rPr>
+      </w:pPr>
+    </w:p>
+    <w:p>
+      <w:pPr>
+        <w:rPr>
+          <w:rFonts w:ascii="Times New Roman" w:hAnsi="Times New Roman" w:cs="Times New Roman"/>
+          <w:sz w:val="28"/>
+          <w:szCs w:val="28"/>
+        </w:rPr>
+      </w:pPr>
+      <w:r>
+        <w:rPr>
+          <w:rFonts w:ascii="Times New Roman" w:hAnsi="Times New Roman" w:cs="Times New Roman"/>
+          <w:sz w:val="28"/>
+          <w:szCs w:val="28"/>
+        </w:rPr>
+        <w:t>(</w:t>
+      </w:r>
       <w:proofErr w:type="gramStart"/>
       <w:r>
         <w:rPr>
           <w:rFonts w:ascii="Times New Roman" w:hAnsi="Times New Roman" w:cs="Times New Roman"/>
           <w:sz w:val="28"/>
           <w:szCs w:val="28"/>
-          <w:lang w:val="en-US"/>
         </w:rPr>
         <w:t>(!(</w:t>
       </w:r>
@@ -2795,23 +2867,64 @@
           <w:szCs w:val="28"/>
           <w:lang w:val="en-US"/>
         </w:rPr>
-        <w:t>A/\B))\/(</w:t>
-      </w:r>
-      <w:r>
-        <w:rPr>
-          <w:rFonts w:ascii="Times New Roman" w:hAnsi="Times New Roman" w:cs="Times New Roman"/>
-          <w:sz w:val="28"/>
-          <w:szCs w:val="28"/>
-          <w:lang w:val="en-US"/>
-        </w:rPr>
-        <w:t>C/\D</w:t>
-      </w:r>
-      <w:r>
-        <w:rPr>
-          <w:rFonts w:ascii="Times New Roman" w:hAnsi="Times New Roman" w:cs="Times New Roman"/>
-          <w:sz w:val="28"/>
-          <w:szCs w:val="28"/>
-          <w:lang w:val="en-US"/>
+        <w:t>A</w:t>
+      </w:r>
+      <w:r>
+        <w:rPr>
+          <w:rFonts w:ascii="Times New Roman" w:hAnsi="Times New Roman" w:cs="Times New Roman"/>
+          <w:sz w:val="28"/>
+          <w:szCs w:val="28"/>
+        </w:rPr>
+        <w:t>/\</w:t>
+      </w:r>
+      <w:r>
+        <w:rPr>
+          <w:rFonts w:ascii="Times New Roman" w:hAnsi="Times New Roman" w:cs="Times New Roman"/>
+          <w:sz w:val="28"/>
+          <w:szCs w:val="28"/>
+          <w:lang w:val="en-US"/>
+        </w:rPr>
+        <w:t>B</w:t>
+      </w:r>
+      <w:r>
+        <w:rPr>
+          <w:rFonts w:ascii="Times New Roman" w:hAnsi="Times New Roman" w:cs="Times New Roman"/>
+          <w:sz w:val="28"/>
+          <w:szCs w:val="28"/>
+        </w:rPr>
+        <w:t>))\/(</w:t>
+      </w:r>
+      <w:r>
+        <w:rPr>
+          <w:rFonts w:ascii="Times New Roman" w:hAnsi="Times New Roman" w:cs="Times New Roman"/>
+          <w:sz w:val="28"/>
+          <w:szCs w:val="28"/>
+          <w:lang w:val="en-US"/>
+        </w:rPr>
+        <w:t>C</w:t>
+      </w:r>
+      <w:r>
+        <w:rPr>
+          <w:rFonts w:ascii="Times New Roman" w:hAnsi="Times New Roman" w:cs="Times New Roman"/>
+          <w:sz w:val="28"/>
+          <w:szCs w:val="28"/>
+        </w:rPr>
+        <w:t>/\</w:t>
+      </w:r>
+      <w:r>
+        <w:rPr>
+          <w:rFonts w:ascii="Times New Roman" w:hAnsi="Times New Roman" w:cs="Times New Roman"/>
+          <w:sz w:val="28"/>
+          <w:szCs w:val="28"/>
+          <w:lang w:val="en-US"/>
+        </w:rPr>
+        <w:t>D</w:t>
+      </w:r>
+      <w:r>
+        <w:rPr>
+          <w:rFonts w:ascii="Times New Roman" w:hAnsi="Times New Roman" w:cs="Times New Roman"/>
+          <w:sz w:val="28"/>
+          <w:szCs w:val="28"/>
         </w:rPr>
         <w:t>))</w:t>
       </w:r>
@@ -2822,36 +2935,100 @@
           <w:rFonts w:ascii="Times New Roman" w:hAnsi="Times New Roman" w:cs="Times New Roman"/>
           <w:sz w:val="28"/>
           <w:szCs w:val="28"/>
-          <w:lang w:val="en-US"/>
-        </w:rPr>
-      </w:pPr>
-    </w:p>
-    <w:p>
-      <w:pPr>
-        <w:rPr>
-          <w:rFonts w:ascii="Times New Roman" w:hAnsi="Times New Roman" w:cs="Times New Roman"/>
-          <w:sz w:val="28"/>
-          <w:szCs w:val="28"/>
-          <w:lang w:val="en-US"/>
-        </w:rPr>
-      </w:pPr>
-      <w:r>
-        <w:rPr>
-          <w:rFonts w:ascii="Times New Roman" w:hAnsi="Times New Roman" w:cs="Times New Roman"/>
-          <w:sz w:val="28"/>
-          <w:szCs w:val="28"/>
-          <w:lang w:val="en-US"/>
-        </w:rPr>
-        <w:t>((C\/B)/\(A\/D))</w:t>
-      </w:r>
-    </w:p>
-    <w:p>
-      <w:pPr>
-        <w:rPr>
-          <w:rFonts w:ascii="Times New Roman" w:hAnsi="Times New Roman" w:cs="Times New Roman"/>
-          <w:sz w:val="28"/>
-          <w:szCs w:val="28"/>
-          <w:lang w:val="en-US"/>
+        </w:rPr>
+      </w:pPr>
+    </w:p>
+    <w:p>
+      <w:pPr>
+        <w:rPr>
+          <w:rFonts w:ascii="Times New Roman" w:hAnsi="Times New Roman" w:cs="Times New Roman"/>
+          <w:sz w:val="28"/>
+          <w:szCs w:val="28"/>
+        </w:rPr>
+      </w:pPr>
+      <w:r>
+        <w:rPr>
+          <w:rFonts w:ascii="Times New Roman" w:hAnsi="Times New Roman" w:cs="Times New Roman"/>
+          <w:sz w:val="28"/>
+          <w:szCs w:val="28"/>
+        </w:rPr>
+        <w:t>((</w:t>
+      </w:r>
+      <w:r>
+        <w:rPr>
+          <w:rFonts w:ascii="Times New Roman" w:hAnsi="Times New Roman" w:cs="Times New Roman"/>
+          <w:sz w:val="28"/>
+          <w:szCs w:val="28"/>
+          <w:lang w:val="en-US"/>
+        </w:rPr>
+        <w:t>C</w:t>
+      </w:r>
+      <w:r>
+        <w:rPr>
+          <w:rFonts w:ascii="Times New Roman" w:hAnsi="Times New Roman" w:cs="Times New Roman"/>
+          <w:sz w:val="28"/>
+          <w:szCs w:val="28"/>
+        </w:rPr>
+        <w:t>\/</w:t>
+      </w:r>
+      <w:r>
+        <w:rPr>
+          <w:rFonts w:ascii="Times New Roman" w:hAnsi="Times New Roman" w:cs="Times New Roman"/>
+          <w:sz w:val="28"/>
+          <w:szCs w:val="28"/>
+          <w:lang w:val="en-US"/>
+        </w:rPr>
+        <w:t>B</w:t>
+      </w:r>
+      <w:r>
+        <w:rPr>
+          <w:rFonts w:ascii="Times New Roman" w:hAnsi="Times New Roman" w:cs="Times New Roman"/>
+          <w:sz w:val="28"/>
+          <w:szCs w:val="28"/>
+        </w:rPr>
+        <w:t>)/\(</w:t>
+      </w:r>
+      <w:r>
+        <w:rPr>
+          <w:rFonts w:ascii="Times New Roman" w:hAnsi="Times New Roman" w:cs="Times New Roman"/>
+          <w:sz w:val="28"/>
+          <w:szCs w:val="28"/>
+          <w:lang w:val="en-US"/>
+        </w:rPr>
+        <w:t>A</w:t>
+      </w:r>
+      <w:r>
+        <w:rPr>
+          <w:rFonts w:ascii="Times New Roman" w:hAnsi="Times New Roman" w:cs="Times New Roman"/>
+          <w:sz w:val="28"/>
+          <w:szCs w:val="28"/>
+        </w:rPr>
+        <w:t>\/</w:t>
+      </w:r>
+      <w:r>
+        <w:rPr>
+          <w:rFonts w:ascii="Times New Roman" w:hAnsi="Times New Roman" w:cs="Times New Roman"/>
+          <w:sz w:val="28"/>
+          <w:szCs w:val="28"/>
+          <w:lang w:val="en-US"/>
+        </w:rPr>
+        <w:t>D</w:t>
+      </w:r>
+      <w:r>
+        <w:rPr>
+          <w:rFonts w:ascii="Times New Roman" w:hAnsi="Times New Roman" w:cs="Times New Roman"/>
+          <w:sz w:val="28"/>
+          <w:szCs w:val="28"/>
+        </w:rPr>
+        <w:t>))</w:t>
+      </w:r>
+    </w:p>
+    <w:p>
+      <w:pPr>
+        <w:rPr>
+          <w:rFonts w:ascii="Times New Roman" w:hAnsi="Times New Roman" w:cs="Times New Roman"/>
+          <w:sz w:val="28"/>
+          <w:szCs w:val="28"/>
         </w:rPr>
       </w:pPr>
     </w:p>
@@ -2876,8 +3053,6 @@
           <w:szCs w:val="28"/>
         </w:rPr>
       </w:pPr>
-      <w:bookmarkStart w:id="0" w:name="_GoBack"/>
-      <w:bookmarkEnd w:id="0"/>
       <w:r>
         <w:rPr>
           <w:rFonts w:ascii="Times New Roman" w:hAnsi="Times New Roman" w:cs="Times New Roman"/>
@@ -4722,54 +4897,30 @@
           <w:szCs w:val="28"/>
         </w:rPr>
         <w:lastRenderedPageBreak/>
-        <w:drawing>
-          <wp:inline distT="0" distB="0" distL="0" distR="0" wp14:anchorId="5D4D817F" wp14:editId="7C516123">
-            <wp:extent cx="5934075" cy="7524750"/>
-            <wp:effectExtent l="0" t="0" r="9525" b="0"/>
-            <wp:docPr id="2" name="Рисунок 2"/>
-            <wp:cNvGraphicFramePr>
-              <a:graphicFrameLocks xmlns:a="http://schemas.openxmlformats.org/drawingml/2006/main" noChangeAspect="1"/>
-            </wp:cNvGraphicFramePr>
-            <a:graphic xmlns:a="http://schemas.openxmlformats.org/drawingml/2006/main">
-              <a:graphicData uri="http://schemas.openxmlformats.org/drawingml/2006/picture">
-                <pic:pic xmlns:pic="http://schemas.openxmlformats.org/drawingml/2006/picture">
-                  <pic:nvPicPr>
-                    <pic:cNvPr id="0" name="Picture 2"/>
-                    <pic:cNvPicPr>
-                      <a:picLocks noChangeAspect="1" noChangeArrowheads="1"/>
-                    </pic:cNvPicPr>
-                  </pic:nvPicPr>
-                  <pic:blipFill>
-                    <a:blip r:embed="rId5">
-                      <a:extLst>
-                        <a:ext uri="{28A0092B-C50C-407E-A947-70E740481C1C}">
-                          <a14:useLocalDpi xmlns:a14="http://schemas.microsoft.com/office/drawing/2010/main" val="0"/>
-                        </a:ext>
-                      </a:extLst>
-                    </a:blip>
-                    <a:srcRect/>
-                    <a:stretch>
-                      <a:fillRect/>
-                    </a:stretch>
-                  </pic:blipFill>
-                  <pic:spPr bwMode="auto">
-                    <a:xfrm>
-                      <a:off x="0" y="0"/>
-                      <a:ext cx="5934075" cy="7524750"/>
-                    </a:xfrm>
-                    <a:prstGeom prst="rect">
-                      <a:avLst/>
-                    </a:prstGeom>
-                    <a:noFill/>
-                    <a:ln>
-                      <a:noFill/>
-                    </a:ln>
-                  </pic:spPr>
-                </pic:pic>
-              </a:graphicData>
-            </a:graphic>
-          </wp:inline>
-        </w:drawing>
+        <w:pict w14:anchorId="34AABC6D">
+          <v:shapetype id="_x0000_t75" coordsize="21600,21600" o:spt="75" o:preferrelative="t" path="m@4@5l@4@11@9@11@9@5xe" filled="f" stroked="f">
+            <v:stroke joinstyle="miter"/>
+            <v:formulas>
+              <v:f eqn="if lineDrawn pixelLineWidth 0"/>
+              <v:f eqn="sum @0 1 0"/>
+              <v:f eqn="sum 0 0 @1"/>
+              <v:f eqn="prod @2 1 2"/>
+              <v:f eqn="prod @3 21600 pixelWidth"/>
+              <v:f eqn="prod @3 21600 pixelHeight"/>
+              <v:f eqn="sum @0 0 1"/>
+              <v:f eqn="prod @6 1 2"/>
+              <v:f eqn="prod @7 21600 pixelWidth"/>
+              <v:f eqn="sum @8 21600 0"/>
+              <v:f eqn="prod @7 21600 pixelHeight"/>
+              <v:f eqn="sum @10 21600 0"/>
+            </v:formulas>
+            <v:path o:extrusionok="f" gradientshapeok="t" o:connecttype="rect"/>
+            <o:lock v:ext="edit" aspectratio="t"/>
+          </v:shapetype>
+          <v:shape id="_x0000_i1025" type="#_x0000_t75" style="width:467.25pt;height:602.25pt">
+            <v:imagedata r:id="rId5" o:title="1.2"/>
+          </v:shape>
+        </w:pict>
       </w:r>
     </w:p>
     <w:p>
@@ -4872,57 +5023,13 @@
           <w:noProof/>
           <w:sz w:val="28"/>
           <w:szCs w:val="28"/>
-          <w:lang w:val="en-US"/>
         </w:rPr>
         <w:lastRenderedPageBreak/>
-        <w:drawing>
-          <wp:inline distT="0" distB="0" distL="0" distR="0" wp14:anchorId="170E9ADD" wp14:editId="5F895ED6">
-            <wp:extent cx="5943600" cy="6553200"/>
-            <wp:effectExtent l="0" t="0" r="0" b="0"/>
-            <wp:docPr id="3" name="Рисунок 3"/>
-            <wp:cNvGraphicFramePr>
-              <a:graphicFrameLocks xmlns:a="http://schemas.openxmlformats.org/drawingml/2006/main" noChangeAspect="1"/>
-            </wp:cNvGraphicFramePr>
-            <a:graphic xmlns:a="http://schemas.openxmlformats.org/drawingml/2006/main">
-              <a:graphicData uri="http://schemas.openxmlformats.org/drawingml/2006/picture">
-                <pic:pic xmlns:pic="http://schemas.openxmlformats.org/drawingml/2006/picture">
-                  <pic:nvPicPr>
-                    <pic:cNvPr id="0" name="Picture 3"/>
-                    <pic:cNvPicPr>
-                      <a:picLocks noChangeAspect="1" noChangeArrowheads="1"/>
-                    </pic:cNvPicPr>
-                  </pic:nvPicPr>
-                  <pic:blipFill>
-                    <a:blip r:embed="rId6">
-                      <a:extLst>
-                        <a:ext uri="{28A0092B-C50C-407E-A947-70E740481C1C}">
-                          <a14:useLocalDpi xmlns:a14="http://schemas.microsoft.com/office/drawing/2010/main" val="0"/>
-                        </a:ext>
-                      </a:extLst>
-                    </a:blip>
-                    <a:srcRect/>
-                    <a:stretch>
-                      <a:fillRect/>
-                    </a:stretch>
-                  </pic:blipFill>
-                  <pic:spPr bwMode="auto">
-                    <a:xfrm>
-                      <a:off x="0" y="0"/>
-                      <a:ext cx="5943600" cy="6553200"/>
-                    </a:xfrm>
-                    <a:prstGeom prst="rect">
-                      <a:avLst/>
-                    </a:prstGeom>
-                    <a:noFill/>
-                    <a:ln>
-                      <a:noFill/>
-                    </a:ln>
-                  </pic:spPr>
-                </pic:pic>
-              </a:graphicData>
-            </a:graphic>
-          </wp:inline>
-        </w:drawing>
+        <w:pict w14:anchorId="5C600F04">
+          <v:shape id="_x0000_i1026" type="#_x0000_t75" style="width:467.25pt;height:509.25pt">
+            <v:imagedata r:id="rId6" o:title="2.2"/>
+          </v:shape>
+        </w:pict>
       </w:r>
     </w:p>
     <w:p>
@@ -5038,54 +5145,11 @@
           <w:szCs w:val="28"/>
         </w:rPr>
         <w:lastRenderedPageBreak/>
-        <w:drawing>
-          <wp:inline distT="0" distB="0" distL="0" distR="0" wp14:anchorId="1370A6D7" wp14:editId="2C0A8B42">
-            <wp:extent cx="6128180" cy="4210050"/>
-            <wp:effectExtent l="0" t="0" r="6350" b="0"/>
-            <wp:docPr id="4" name="Рисунок 4"/>
-            <wp:cNvGraphicFramePr>
-              <a:graphicFrameLocks xmlns:a="http://schemas.openxmlformats.org/drawingml/2006/main" noChangeAspect="1"/>
-            </wp:cNvGraphicFramePr>
-            <a:graphic xmlns:a="http://schemas.openxmlformats.org/drawingml/2006/main">
-              <a:graphicData uri="http://schemas.openxmlformats.org/drawingml/2006/picture">
-                <pic:pic xmlns:pic="http://schemas.openxmlformats.org/drawingml/2006/picture">
-                  <pic:nvPicPr>
-                    <pic:cNvPr id="0" name="Picture 4"/>
-                    <pic:cNvPicPr>
-                      <a:picLocks noChangeAspect="1" noChangeArrowheads="1"/>
-                    </pic:cNvPicPr>
-                  </pic:nvPicPr>
-                  <pic:blipFill>
-                    <a:blip r:embed="rId7">
-                      <a:extLst>
-                        <a:ext uri="{28A0092B-C50C-407E-A947-70E740481C1C}">
-                          <a14:useLocalDpi xmlns:a14="http://schemas.microsoft.com/office/drawing/2010/main" val="0"/>
-                        </a:ext>
-                      </a:extLst>
-                    </a:blip>
-                    <a:srcRect/>
-                    <a:stretch>
-                      <a:fillRect/>
-                    </a:stretch>
-                  </pic:blipFill>
-                  <pic:spPr bwMode="auto">
-                    <a:xfrm>
-                      <a:off x="0" y="0"/>
-                      <a:ext cx="6134268" cy="4214233"/>
-                    </a:xfrm>
-                    <a:prstGeom prst="rect">
-                      <a:avLst/>
-                    </a:prstGeom>
-                    <a:noFill/>
-                    <a:ln>
-                      <a:noFill/>
-                    </a:ln>
-                  </pic:spPr>
-                </pic:pic>
-              </a:graphicData>
-            </a:graphic>
-          </wp:inline>
-        </w:drawing>
+        <w:pict w14:anchorId="685DC34D">
+          <v:shape id="_x0000_i1027" type="#_x0000_t75" style="width:467.25pt;height:318.75pt">
+            <v:imagedata r:id="rId7" o:title="3.2"/>
+          </v:shape>
+        </w:pict>
       </w:r>
     </w:p>
     <w:p>
@@ -5156,57 +5220,13 @@
           <w:noProof/>
           <w:sz w:val="28"/>
           <w:szCs w:val="28"/>
-          <w:lang w:val="en-US"/>
         </w:rPr>
         <w:lastRenderedPageBreak/>
-        <w:drawing>
-          <wp:inline distT="0" distB="0" distL="0" distR="0" wp14:anchorId="07E55F27" wp14:editId="0149E299">
-            <wp:extent cx="2910903" cy="7210425"/>
-            <wp:effectExtent l="0" t="0" r="3810" b="0"/>
-            <wp:docPr id="5" name="Рисунок 5"/>
-            <wp:cNvGraphicFramePr>
-              <a:graphicFrameLocks xmlns:a="http://schemas.openxmlformats.org/drawingml/2006/main" noChangeAspect="1"/>
-            </wp:cNvGraphicFramePr>
-            <a:graphic xmlns:a="http://schemas.openxmlformats.org/drawingml/2006/main">
-              <a:graphicData uri="http://schemas.openxmlformats.org/drawingml/2006/picture">
-                <pic:pic xmlns:pic="http://schemas.openxmlformats.org/drawingml/2006/picture">
-                  <pic:nvPicPr>
-                    <pic:cNvPr id="0" name="Picture 5"/>
-                    <pic:cNvPicPr>
-                      <a:picLocks noChangeAspect="1" noChangeArrowheads="1"/>
-                    </pic:cNvPicPr>
-                  </pic:nvPicPr>
-                  <pic:blipFill>
-                    <a:blip r:embed="rId8">
-                      <a:extLst>
-                        <a:ext uri="{28A0092B-C50C-407E-A947-70E740481C1C}">
-                          <a14:useLocalDpi xmlns:a14="http://schemas.microsoft.com/office/drawing/2010/main" val="0"/>
-                        </a:ext>
-                      </a:extLst>
-                    </a:blip>
-                    <a:srcRect/>
-                    <a:stretch>
-                      <a:fillRect/>
-                    </a:stretch>
-                  </pic:blipFill>
-                  <pic:spPr bwMode="auto">
-                    <a:xfrm>
-                      <a:off x="0" y="0"/>
-                      <a:ext cx="2919491" cy="7231698"/>
-                    </a:xfrm>
-                    <a:prstGeom prst="rect">
-                      <a:avLst/>
-                    </a:prstGeom>
-                    <a:noFill/>
-                    <a:ln>
-                      <a:noFill/>
-                    </a:ln>
-                  </pic:spPr>
-                </pic:pic>
-              </a:graphicData>
-            </a:graphic>
-          </wp:inline>
-        </w:drawing>
+        <w:pict w14:anchorId="17153813">
+          <v:shape id="_x0000_i1032" type="#_x0000_t75" style="width:414pt;height:653.25pt">
+            <v:imagedata r:id="rId8" o:title="4.2"/>
+          </v:shape>
+        </w:pict>
       </w:r>
     </w:p>
     <w:p>
@@ -5341,57 +5361,13 @@
           <w:noProof/>
           <w:sz w:val="28"/>
           <w:szCs w:val="28"/>
-          <w:lang w:val="en-US"/>
         </w:rPr>
         <w:lastRenderedPageBreak/>
-        <w:drawing>
-          <wp:inline distT="0" distB="0" distL="0" distR="0" wp14:anchorId="659722C8" wp14:editId="498943C0">
-            <wp:extent cx="4591050" cy="7360857"/>
-            <wp:effectExtent l="0" t="0" r="0" b="0"/>
-            <wp:docPr id="6" name="Рисунок 6"/>
-            <wp:cNvGraphicFramePr>
-              <a:graphicFrameLocks xmlns:a="http://schemas.openxmlformats.org/drawingml/2006/main" noChangeAspect="1"/>
-            </wp:cNvGraphicFramePr>
-            <a:graphic xmlns:a="http://schemas.openxmlformats.org/drawingml/2006/main">
-              <a:graphicData uri="http://schemas.openxmlformats.org/drawingml/2006/picture">
-                <pic:pic xmlns:pic="http://schemas.openxmlformats.org/drawingml/2006/picture">
-                  <pic:nvPicPr>
-                    <pic:cNvPr id="0" name="Picture 6"/>
-                    <pic:cNvPicPr>
-                      <a:picLocks noChangeAspect="1" noChangeArrowheads="1"/>
-                    </pic:cNvPicPr>
-                  </pic:nvPicPr>
-                  <pic:blipFill>
-                    <a:blip r:embed="rId9">
-                      <a:extLst>
-                        <a:ext uri="{28A0092B-C50C-407E-A947-70E740481C1C}">
-                          <a14:useLocalDpi xmlns:a14="http://schemas.microsoft.com/office/drawing/2010/main" val="0"/>
-                        </a:ext>
-                      </a:extLst>
-                    </a:blip>
-                    <a:srcRect/>
-                    <a:stretch>
-                      <a:fillRect/>
-                    </a:stretch>
-                  </pic:blipFill>
-                  <pic:spPr bwMode="auto">
-                    <a:xfrm>
-                      <a:off x="0" y="0"/>
-                      <a:ext cx="4595503" cy="7367997"/>
-                    </a:xfrm>
-                    <a:prstGeom prst="rect">
-                      <a:avLst/>
-                    </a:prstGeom>
-                    <a:noFill/>
-                    <a:ln>
-                      <a:noFill/>
-                    </a:ln>
-                  </pic:spPr>
-                </pic:pic>
-              </a:graphicData>
-            </a:graphic>
-          </wp:inline>
-        </w:drawing>
+        <w:pict w14:anchorId="1CC31DDB">
+          <v:shape id="_x0000_i1034" type="#_x0000_t75" style="width:420.75pt;height:602.25pt">
+            <v:imagedata r:id="rId9" o:title="5.2"/>
+          </v:shape>
+        </w:pict>
       </w:r>
     </w:p>
     <w:p>
@@ -5472,57 +5448,13 @@
           <w:noProof/>
           <w:sz w:val="28"/>
           <w:szCs w:val="28"/>
-          <w:lang w:val="en-US"/>
         </w:rPr>
         <w:lastRenderedPageBreak/>
-        <w:drawing>
-          <wp:inline distT="0" distB="0" distL="0" distR="0" wp14:anchorId="683FE6F1" wp14:editId="05D449DA">
-            <wp:extent cx="5934075" cy="7429500"/>
-            <wp:effectExtent l="0" t="0" r="9525" b="0"/>
-            <wp:docPr id="11" name="Рисунок 11"/>
-            <wp:cNvGraphicFramePr>
-              <a:graphicFrameLocks xmlns:a="http://schemas.openxmlformats.org/drawingml/2006/main" noChangeAspect="1"/>
-            </wp:cNvGraphicFramePr>
-            <a:graphic xmlns:a="http://schemas.openxmlformats.org/drawingml/2006/main">
-              <a:graphicData uri="http://schemas.openxmlformats.org/drawingml/2006/picture">
-                <pic:pic xmlns:pic="http://schemas.openxmlformats.org/drawingml/2006/picture">
-                  <pic:nvPicPr>
-                    <pic:cNvPr id="0" name="Picture 11"/>
-                    <pic:cNvPicPr>
-                      <a:picLocks noChangeAspect="1" noChangeArrowheads="1"/>
-                    </pic:cNvPicPr>
-                  </pic:nvPicPr>
-                  <pic:blipFill>
-                    <a:blip r:embed="rId10">
-                      <a:extLst>
-                        <a:ext uri="{28A0092B-C50C-407E-A947-70E740481C1C}">
-                          <a14:useLocalDpi xmlns:a14="http://schemas.microsoft.com/office/drawing/2010/main" val="0"/>
-                        </a:ext>
-                      </a:extLst>
-                    </a:blip>
-                    <a:srcRect/>
-                    <a:stretch>
-                      <a:fillRect/>
-                    </a:stretch>
-                  </pic:blipFill>
-                  <pic:spPr bwMode="auto">
-                    <a:xfrm>
-                      <a:off x="0" y="0"/>
-                      <a:ext cx="5934075" cy="7429500"/>
-                    </a:xfrm>
-                    <a:prstGeom prst="rect">
-                      <a:avLst/>
-                    </a:prstGeom>
-                    <a:noFill/>
-                    <a:ln>
-                      <a:noFill/>
-                    </a:ln>
-                  </pic:spPr>
-                </pic:pic>
-              </a:graphicData>
-            </a:graphic>
-          </wp:inline>
-        </w:drawing>
+        <w:pict w14:anchorId="04190C1D">
+          <v:shape id="_x0000_i1028" type="#_x0000_t75" style="width:467.25pt;height:611.25pt">
+            <v:imagedata r:id="rId10" o:title="6.2"/>
+          </v:shape>
+        </w:pict>
       </w:r>
     </w:p>
     <w:p>
@@ -5646,57 +5578,13 @@
           <w:noProof/>
           <w:sz w:val="28"/>
           <w:szCs w:val="28"/>
-          <w:lang w:val="en-US"/>
         </w:rPr>
         <w:lastRenderedPageBreak/>
-        <w:drawing>
-          <wp:inline distT="0" distB="0" distL="0" distR="0" wp14:anchorId="0FEECA33" wp14:editId="5287BFA6">
-            <wp:extent cx="5562600" cy="7553325"/>
-            <wp:effectExtent l="0" t="0" r="0" b="9525"/>
-            <wp:docPr id="9" name="Рисунок 9"/>
-            <wp:cNvGraphicFramePr>
-              <a:graphicFrameLocks xmlns:a="http://schemas.openxmlformats.org/drawingml/2006/main" noChangeAspect="1"/>
-            </wp:cNvGraphicFramePr>
-            <a:graphic xmlns:a="http://schemas.openxmlformats.org/drawingml/2006/main">
-              <a:graphicData uri="http://schemas.openxmlformats.org/drawingml/2006/picture">
-                <pic:pic xmlns:pic="http://schemas.openxmlformats.org/drawingml/2006/picture">
-                  <pic:nvPicPr>
-                    <pic:cNvPr id="0" name="Picture 9"/>
-                    <pic:cNvPicPr>
-                      <a:picLocks noChangeAspect="1" noChangeArrowheads="1"/>
-                    </pic:cNvPicPr>
-                  </pic:nvPicPr>
-                  <pic:blipFill>
-                    <a:blip r:embed="rId11">
-                      <a:extLst>
-                        <a:ext uri="{28A0092B-C50C-407E-A947-70E740481C1C}">
-                          <a14:useLocalDpi xmlns:a14="http://schemas.microsoft.com/office/drawing/2010/main" val="0"/>
-                        </a:ext>
-                      </a:extLst>
-                    </a:blip>
-                    <a:srcRect/>
-                    <a:stretch>
-                      <a:fillRect/>
-                    </a:stretch>
-                  </pic:blipFill>
-                  <pic:spPr bwMode="auto">
-                    <a:xfrm>
-                      <a:off x="0" y="0"/>
-                      <a:ext cx="5562600" cy="7553325"/>
-                    </a:xfrm>
-                    <a:prstGeom prst="rect">
-                      <a:avLst/>
-                    </a:prstGeom>
-                    <a:noFill/>
-                    <a:ln>
-                      <a:noFill/>
-                    </a:ln>
-                  </pic:spPr>
-                </pic:pic>
-              </a:graphicData>
-            </a:graphic>
-          </wp:inline>
-        </w:drawing>
+        <w:pict w14:anchorId="7F36677C">
+          <v:shape id="_x0000_i1029" type="#_x0000_t75" style="width:405.75pt;height:567pt">
+            <v:imagedata r:id="rId11" o:title="7.2"/>
+          </v:shape>
+        </w:pict>
       </w:r>
     </w:p>
     <w:p>
@@ -5814,64 +5702,22 @@
           <w:lang w:val="en-US"/>
         </w:rPr>
       </w:pPr>
+      <w:bookmarkStart w:id="0" w:name="_GoBack"/>
       <w:r>
         <w:rPr>
           <w:rFonts w:ascii="Times New Roman" w:hAnsi="Times New Roman" w:cs="Times New Roman"/>
           <w:noProof/>
           <w:sz w:val="28"/>
           <w:szCs w:val="28"/>
-          <w:lang w:val="en-US"/>
         </w:rPr>
         <w:lastRenderedPageBreak/>
-        <w:drawing>
-          <wp:inline distT="0" distB="0" distL="0" distR="0" wp14:anchorId="7BFBB9E0" wp14:editId="5CDCE6B9">
-            <wp:extent cx="5934075" cy="6991350"/>
-            <wp:effectExtent l="0" t="0" r="9525" b="0"/>
-            <wp:docPr id="10" name="Рисунок 10"/>
-            <wp:cNvGraphicFramePr>
-              <a:graphicFrameLocks xmlns:a="http://schemas.openxmlformats.org/drawingml/2006/main" noChangeAspect="1"/>
-            </wp:cNvGraphicFramePr>
-            <a:graphic xmlns:a="http://schemas.openxmlformats.org/drawingml/2006/main">
-              <a:graphicData uri="http://schemas.openxmlformats.org/drawingml/2006/picture">
-                <pic:pic xmlns:pic="http://schemas.openxmlformats.org/drawingml/2006/picture">
-                  <pic:nvPicPr>
-                    <pic:cNvPr id="0" name="Picture 10"/>
-                    <pic:cNvPicPr>
-                      <a:picLocks noChangeAspect="1" noChangeArrowheads="1"/>
-                    </pic:cNvPicPr>
-                  </pic:nvPicPr>
-                  <pic:blipFill>
-                    <a:blip r:embed="rId12">
-                      <a:extLst>
-                        <a:ext uri="{28A0092B-C50C-407E-A947-70E740481C1C}">
-                          <a14:useLocalDpi xmlns:a14="http://schemas.microsoft.com/office/drawing/2010/main" val="0"/>
-                        </a:ext>
-                      </a:extLst>
-                    </a:blip>
-                    <a:srcRect/>
-                    <a:stretch>
-                      <a:fillRect/>
-                    </a:stretch>
-                  </pic:blipFill>
-                  <pic:spPr bwMode="auto">
-                    <a:xfrm>
-                      <a:off x="0" y="0"/>
-                      <a:ext cx="5934075" cy="6991350"/>
-                    </a:xfrm>
-                    <a:prstGeom prst="rect">
-                      <a:avLst/>
-                    </a:prstGeom>
-                    <a:noFill/>
-                    <a:ln>
-                      <a:noFill/>
-                    </a:ln>
-                  </pic:spPr>
-                </pic:pic>
-              </a:graphicData>
-            </a:graphic>
-          </wp:inline>
-        </w:drawing>
-      </w:r>
+        <w:pict w14:anchorId="2FCC6C97">
+          <v:shape id="_x0000_i1036" type="#_x0000_t75" style="width:468pt;height:557.25pt">
+            <v:imagedata r:id="rId12" o:title="8.2"/>
+          </v:shape>
+        </w:pict>
+      </w:r>
+      <w:bookmarkEnd w:id="0"/>
     </w:p>
     <w:p>
       <w:pPr>
@@ -6002,57 +5848,13 @@
           <w:noProof/>
           <w:sz w:val="28"/>
           <w:szCs w:val="28"/>
-          <w:lang w:val="en-US"/>
         </w:rPr>
         <w:lastRenderedPageBreak/>
-        <w:drawing>
-          <wp:inline distT="0" distB="0" distL="0" distR="0" wp14:anchorId="4AAE03B8" wp14:editId="205064A2">
-            <wp:extent cx="5934075" cy="5467350"/>
-            <wp:effectExtent l="0" t="0" r="9525" b="0"/>
-            <wp:docPr id="12" name="Рисунок 12"/>
-            <wp:cNvGraphicFramePr>
-              <a:graphicFrameLocks xmlns:a="http://schemas.openxmlformats.org/drawingml/2006/main" noChangeAspect="1"/>
-            </wp:cNvGraphicFramePr>
-            <a:graphic xmlns:a="http://schemas.openxmlformats.org/drawingml/2006/main">
-              <a:graphicData uri="http://schemas.openxmlformats.org/drawingml/2006/picture">
-                <pic:pic xmlns:pic="http://schemas.openxmlformats.org/drawingml/2006/picture">
-                  <pic:nvPicPr>
-                    <pic:cNvPr id="0" name="Picture 12"/>
-                    <pic:cNvPicPr>
-                      <a:picLocks noChangeAspect="1" noChangeArrowheads="1"/>
-                    </pic:cNvPicPr>
-                  </pic:nvPicPr>
-                  <pic:blipFill>
-                    <a:blip r:embed="rId13">
-                      <a:extLst>
-                        <a:ext uri="{28A0092B-C50C-407E-A947-70E740481C1C}">
-                          <a14:useLocalDpi xmlns:a14="http://schemas.microsoft.com/office/drawing/2010/main" val="0"/>
-                        </a:ext>
-                      </a:extLst>
-                    </a:blip>
-                    <a:srcRect/>
-                    <a:stretch>
-                      <a:fillRect/>
-                    </a:stretch>
-                  </pic:blipFill>
-                  <pic:spPr bwMode="auto">
-                    <a:xfrm>
-                      <a:off x="0" y="0"/>
-                      <a:ext cx="5934075" cy="5467350"/>
-                    </a:xfrm>
-                    <a:prstGeom prst="rect">
-                      <a:avLst/>
-                    </a:prstGeom>
-                    <a:noFill/>
-                    <a:ln>
-                      <a:noFill/>
-                    </a:ln>
-                  </pic:spPr>
-                </pic:pic>
-              </a:graphicData>
-            </a:graphic>
-          </wp:inline>
-        </w:drawing>
+        <w:pict w14:anchorId="4E7FB113">
+          <v:shape id="_x0000_i1030" type="#_x0000_t75" style="width:467.25pt;height:444pt">
+            <v:imagedata r:id="rId13" o:title="9.2"/>
+          </v:shape>
+        </w:pict>
       </w:r>
     </w:p>
     <w:p>
@@ -6176,57 +5978,13 @@
           <w:noProof/>
           <w:sz w:val="28"/>
           <w:szCs w:val="28"/>
-          <w:lang w:val="en-US"/>
         </w:rPr>
         <w:lastRenderedPageBreak/>
-        <w:drawing>
-          <wp:inline distT="0" distB="0" distL="0" distR="0" wp14:anchorId="23639CD6" wp14:editId="26082B48">
-            <wp:extent cx="3324225" cy="7124700"/>
-            <wp:effectExtent l="0" t="0" r="9525" b="0"/>
-            <wp:docPr id="13" name="Рисунок 13"/>
-            <wp:cNvGraphicFramePr>
-              <a:graphicFrameLocks xmlns:a="http://schemas.openxmlformats.org/drawingml/2006/main" noChangeAspect="1"/>
-            </wp:cNvGraphicFramePr>
-            <a:graphic xmlns:a="http://schemas.openxmlformats.org/drawingml/2006/main">
-              <a:graphicData uri="http://schemas.openxmlformats.org/drawingml/2006/picture">
-                <pic:pic xmlns:pic="http://schemas.openxmlformats.org/drawingml/2006/picture">
-                  <pic:nvPicPr>
-                    <pic:cNvPr id="0" name="Picture 13"/>
-                    <pic:cNvPicPr>
-                      <a:picLocks noChangeAspect="1" noChangeArrowheads="1"/>
-                    </pic:cNvPicPr>
-                  </pic:nvPicPr>
-                  <pic:blipFill>
-                    <a:blip r:embed="rId14">
-                      <a:extLst>
-                        <a:ext uri="{28A0092B-C50C-407E-A947-70E740481C1C}">
-                          <a14:useLocalDpi xmlns:a14="http://schemas.microsoft.com/office/drawing/2010/main" val="0"/>
-                        </a:ext>
-                      </a:extLst>
-                    </a:blip>
-                    <a:srcRect/>
-                    <a:stretch>
-                      <a:fillRect/>
-                    </a:stretch>
-                  </pic:blipFill>
-                  <pic:spPr bwMode="auto">
-                    <a:xfrm>
-                      <a:off x="0" y="0"/>
-                      <a:ext cx="3324225" cy="7124700"/>
-                    </a:xfrm>
-                    <a:prstGeom prst="rect">
-                      <a:avLst/>
-                    </a:prstGeom>
-                    <a:noFill/>
-                    <a:ln>
-                      <a:noFill/>
-                    </a:ln>
-                  </pic:spPr>
-                </pic:pic>
-              </a:graphicData>
-            </a:graphic>
-          </wp:inline>
-        </w:drawing>
+        <w:pict w14:anchorId="1FA86202">
+          <v:shape id="_x0000_i1031" type="#_x0000_t75" style="width:246pt;height:531pt">
+            <v:imagedata r:id="rId14" o:title="10.2"/>
+          </v:shape>
+        </w:pict>
       </w:r>
     </w:p>
     <w:p>
@@ -6332,6 +6090,7 @@
           <w:bCs/>
           <w:sz w:val="28"/>
           <w:szCs w:val="28"/>
+          <w:lang w:val="en-US"/>
         </w:rPr>
       </w:pPr>
     </w:p>
@@ -6343,6 +6102,7 @@
           <w:bCs/>
           <w:sz w:val="28"/>
           <w:szCs w:val="28"/>
+          <w:lang w:val="en-US"/>
         </w:rPr>
       </w:pPr>
     </w:p>
@@ -6354,6 +6114,7 @@
           <w:bCs/>
           <w:sz w:val="28"/>
           <w:szCs w:val="28"/>
+          <w:lang w:val="en-US"/>
         </w:rPr>
       </w:pPr>
     </w:p>
@@ -6365,6 +6126,7 @@
           <w:bCs/>
           <w:sz w:val="28"/>
           <w:szCs w:val="28"/>
+          <w:lang w:val="en-US"/>
         </w:rPr>
       </w:pPr>
     </w:p>
@@ -6376,6 +6138,19 @@
           <w:bCs/>
           <w:sz w:val="28"/>
           <w:szCs w:val="28"/>
+          <w:lang w:val="en-US"/>
+        </w:rPr>
+      </w:pPr>
+    </w:p>
+    <w:p>
+      <w:pPr>
+        <w:rPr>
+          <w:rFonts w:ascii="Times New Roman" w:hAnsi="Times New Roman" w:cs="Times New Roman"/>
+          <w:b/>
+          <w:bCs/>
+          <w:sz w:val="28"/>
+          <w:szCs w:val="28"/>
+          <w:lang w:val="en-US"/>
         </w:rPr>
       </w:pPr>
     </w:p>
@@ -7764,7 +7539,7 @@
 </file>
 
 <file path=word/numbering.xml><?xml version="1.0" encoding="utf-8"?>
-<w:numbering xmlns:wpc="http://schemas.microsoft.com/office/word/2010/wordprocessingCanvas" xmlns:cx="http://schemas.microsoft.com/office/drawing/2014/chartex" xmlns:cx1="http://schemas.microsoft.com/office/drawing/2015/9/8/chartex" xmlns:cx2="http://schemas.microsoft.com/office/drawing/2015/10/21/chartex" xmlns:cx3="http://schemas.microsoft.com/office/drawing/2016/5/9/chartex" xmlns:cx4="http://schemas.microsoft.com/office/drawing/2016/5/10/chartex" xmlns:cx5="http://schemas.microsoft.com/office/drawing/2016/5/11/chartex" xmlns:cx6="http://schemas.microsoft.com/office/drawing/2016/5/12/chartex" xmlns:cx7="http://schemas.microsoft.com/office/drawing/2016/5/13/chartex" xmlns:cx8="http://schemas.microsoft.com/office/drawing/2016/5/14/chartex" xmlns:mc="http://schemas.openxmlformats.org/markup-compatibility/2006" xmlns:aink="http://schemas.microsoft.com/office/drawing/2016/ink" xmlns:am3d="http://schemas.microsoft.com/office/drawing/2017/model3d" xmlns:o="urn:schemas-microsoft-com:office:office" xmlns:r="http://schemas.openxmlformats.org/officeDocument/2006/relationships" xmlns:m="http://schemas.openxmlformats.org/officeDocument/2006/math" xmlns:v="urn:schemas-microsoft-com:vml" xmlns:wp14="http://schemas.microsoft.com/office/word/2010/wordprocessingDrawing" xmlns:wp="http://schemas.openxmlformats.org/drawingml/2006/wordprocessingDrawing" xmlns:w10="urn:schemas-microsoft-com:office:word" xmlns:w="http://schemas.openxmlformats.org/wordprocessingml/2006/main" xmlns:w14="http://schemas.microsoft.com/office/word/2010/wordml" xmlns:w15="http://schemas.microsoft.com/office/word/2012/wordml" xmlns:w16cid="http://schemas.microsoft.com/office/word/2016/wordml/cid" xmlns:w16se="http://schemas.microsoft.com/office/word/2015/wordml/symex" xmlns:wpg="http://schemas.microsoft.com/office/word/2010/wordprocessingGroup" xmlns:wpi="http://schemas.microsoft.com/office/word/2010/wordprocessingInk" xmlns:wne="http://schemas.microsoft.com/office/word/2006/wordml" xmlns:wps="http://schemas.microsoft.com/office/word/2010/wordprocessingShape" mc:Ignorable="w14 w15 w16se w16cid wp14">
+<w:numbering xmlns:wpc="http://schemas.microsoft.com/office/word/2010/wordprocessingCanvas" xmlns:cx="http://schemas.microsoft.com/office/drawing/2014/chartex" xmlns:cx1="http://schemas.microsoft.com/office/drawing/2015/9/8/chartex" xmlns:mc="http://schemas.openxmlformats.org/markup-compatibility/2006" xmlns:o="urn:schemas-microsoft-com:office:office" xmlns:r="http://schemas.openxmlformats.org/officeDocument/2006/relationships" xmlns:m="http://schemas.openxmlformats.org/officeDocument/2006/math" xmlns:v="urn:schemas-microsoft-com:vml" xmlns:wp14="http://schemas.microsoft.com/office/word/2010/wordprocessingDrawing" xmlns:wp="http://schemas.openxmlformats.org/drawingml/2006/wordprocessingDrawing" xmlns:w10="urn:schemas-microsoft-com:office:word" xmlns:w="http://schemas.openxmlformats.org/wordprocessingml/2006/main" xmlns:w14="http://schemas.microsoft.com/office/word/2010/wordml" xmlns:w15="http://schemas.microsoft.com/office/word/2012/wordml" xmlns:w16se="http://schemas.microsoft.com/office/word/2015/wordml/symex" xmlns:wpg="http://schemas.microsoft.com/office/word/2010/wordprocessingGroup" xmlns:wpi="http://schemas.microsoft.com/office/word/2010/wordprocessingInk" xmlns:wne="http://schemas.microsoft.com/office/word/2006/wordml" xmlns:wps="http://schemas.microsoft.com/office/word/2010/wordprocessingShape" mc:Ignorable="w14 w15 w16se wp14">
   <w:abstractNum w:abstractNumId="0" w15:restartNumberingAfterBreak="0">
     <w:nsid w:val="03BD1275"/>
     <w:multiLevelType w:val="hybridMultilevel"/>
@@ -8220,7 +7995,7 @@
 </file>
 
 <file path=word/styles.xml><?xml version="1.0" encoding="utf-8"?>
-<w:styles xmlns:mc="http://schemas.openxmlformats.org/markup-compatibility/2006" xmlns:r="http://schemas.openxmlformats.org/officeDocument/2006/relationships" xmlns:w="http://schemas.openxmlformats.org/wordprocessingml/2006/main" xmlns:w14="http://schemas.microsoft.com/office/word/2010/wordml" xmlns:w15="http://schemas.microsoft.com/office/word/2012/wordml" xmlns:w16cid="http://schemas.microsoft.com/office/word/2016/wordml/cid" xmlns:w16se="http://schemas.microsoft.com/office/word/2015/wordml/symex" mc:Ignorable="w14 w15 w16se w16cid">
+<w:styles xmlns:mc="http://schemas.openxmlformats.org/markup-compatibility/2006" xmlns:r="http://schemas.openxmlformats.org/officeDocument/2006/relationships" xmlns:w="http://schemas.openxmlformats.org/wordprocessingml/2006/main" xmlns:w14="http://schemas.microsoft.com/office/word/2010/wordml" xmlns:w15="http://schemas.microsoft.com/office/word/2012/wordml" xmlns:w16se="http://schemas.microsoft.com/office/word/2015/wordml/symex" mc:Ignorable="w14 w15 w16se">
   <w:docDefaults>
     <w:rPrDefault>
       <w:rPr>
@@ -8236,7 +8011,7 @@
       </w:pPr>
     </w:pPrDefault>
   </w:docDefaults>
-  <w:latentStyles w:defLockedState="0" w:defUIPriority="99" w:defSemiHidden="0" w:defUnhideWhenUsed="0" w:defQFormat="0" w:count="377">
+  <w:latentStyles w:defLockedState="0" w:defUIPriority="99" w:defSemiHidden="0" w:defUnhideWhenUsed="0" w:defQFormat="0" w:count="371">
     <w:lsdException w:name="Normal" w:uiPriority="0" w:qFormat="1"/>
     <w:lsdException w:name="heading 1" w:uiPriority="9" w:qFormat="1"/>
     <w:lsdException w:name="heading 2" w:semiHidden="1" w:uiPriority="9" w:unhideWhenUsed="1" w:qFormat="1"/>
@@ -8608,12 +8383,6 @@
     <w:lsdException w:name="List Table 5 Dark Accent 6" w:uiPriority="50"/>
     <w:lsdException w:name="List Table 6 Colorful Accent 6" w:uiPriority="51"/>
     <w:lsdException w:name="List Table 7 Colorful Accent 6" w:uiPriority="52"/>
-    <w:lsdException w:name="Mention" w:semiHidden="1" w:unhideWhenUsed="1"/>
-    <w:lsdException w:name="Smart Hyperlink" w:semiHidden="1" w:unhideWhenUsed="1"/>
-    <w:lsdException w:name="Hashtag" w:semiHidden="1" w:unhideWhenUsed="1"/>
-    <w:lsdException w:name="Unresolved Mention" w:semiHidden="1" w:unhideWhenUsed="1"/>
-    <w:lsdException w:name="Smart Link" w:semiHidden="1" w:unhideWhenUsed="1"/>
-    <w:lsdException w:name="Smart Link Error" w:semiHidden="1" w:unhideWhenUsed="1"/>
   </w:latentStyles>
   <w:style w:type="paragraph" w:default="1" w:styleId="a">
     <w:name w:val="Normal"/>

</xml_diff>